<commit_message>
Added advanced data types
</commit_message>
<xml_diff>
--- a/SQL Learnings/Notes/Learning-Notes-SQL.docx
+++ b/SQL Learnings/Notes/Learning-Notes-SQL.docx
@@ -4022,7 +4022,7 @@
           <w:color w:val="00B050"/>
         </w:rPr>
         <w:drawing>
-          <wp:anchor distT="0" distB="0" distL="114300" distR="114300" simplePos="0" relativeHeight="251668480" behindDoc="0" locked="0" layoutInCell="1" allowOverlap="1" wp14:anchorId="538F1C71" wp14:editId="6DA483FA">
+          <wp:anchor distT="0" distB="0" distL="114300" distR="114300" simplePos="0" relativeHeight="251668480" behindDoc="0" locked="0" layoutInCell="1" allowOverlap="1" wp14:anchorId="538F1C71" wp14:editId="6FE0D52D">
             <wp:simplePos x="0" y="0"/>
             <wp:positionH relativeFrom="column">
               <wp:posOffset>3522590</wp:posOffset>
@@ -4421,7 +4421,7 @@
           <w:noProof/>
         </w:rPr>
         <w:drawing>
-          <wp:anchor distT="0" distB="0" distL="114300" distR="114300" simplePos="0" relativeHeight="251669504" behindDoc="0" locked="0" layoutInCell="1" allowOverlap="1" wp14:anchorId="07F735B4" wp14:editId="699AAB24">
+          <wp:anchor distT="0" distB="0" distL="114300" distR="114300" simplePos="0" relativeHeight="251669504" behindDoc="0" locked="0" layoutInCell="1" allowOverlap="1" wp14:anchorId="07F735B4" wp14:editId="25CE2151">
             <wp:simplePos x="0" y="0"/>
             <wp:positionH relativeFrom="margin">
               <wp:posOffset>3522687</wp:posOffset>
@@ -12650,7 +12650,7 @@
           <w:noProof/>
         </w:rPr>
         <w:drawing>
-          <wp:anchor distT="0" distB="0" distL="114300" distR="114300" simplePos="0" relativeHeight="251674624" behindDoc="0" locked="0" layoutInCell="1" allowOverlap="1" wp14:anchorId="15219A27" wp14:editId="472B77AB">
+          <wp:anchor distT="0" distB="0" distL="114300" distR="114300" simplePos="0" relativeHeight="251674624" behindDoc="0" locked="0" layoutInCell="1" allowOverlap="1" wp14:anchorId="15219A27" wp14:editId="00AA716D">
             <wp:simplePos x="0" y="0"/>
             <wp:positionH relativeFrom="column">
               <wp:posOffset>4007224</wp:posOffset>
@@ -16562,6 +16562,7 @@
       <w:r>
         <w:rPr>
           <w:rFonts w:ascii="Consolas" w:hAnsi="Consolas"/>
+          <w:noProof/>
           <w:color w:val="00B050"/>
         </w:rPr>
         <w:drawing>
@@ -16698,17 +16699,15 @@
           <w:rFonts w:ascii="Consolas" w:hAnsi="Consolas"/>
           <w:color w:val="00B050"/>
         </w:rPr>
-        <w:t>('</w:t>
-      </w:r>
-      <w:proofErr w:type="spellStart"/>
-      <w:r>
-        <w:rPr>
-          <w:rFonts w:ascii="Consolas" w:hAnsi="Consolas"/>
-          <w:color w:val="00B050"/>
-        </w:rPr>
-        <w:t>cHINRU</w:t>
-      </w:r>
-      <w:proofErr w:type="spellEnd"/>
+        <w:t>(</w:t>
+      </w:r>
+      <w:r>
+        <w:rPr>
+          <w:rFonts w:ascii="Consolas" w:hAnsi="Consolas"/>
+          <w:color w:val="00B050"/>
+        </w:rPr>
+        <w:t>Preethi</w:t>
+      </w:r>
       <w:r>
         <w:rPr>
           <w:rFonts w:ascii="Consolas" w:hAnsi="Consolas"/>
@@ -16790,6 +16789,25 @@
         <w:t>;</w:t>
       </w:r>
     </w:p>
+    <w:p>
+      <w:pPr>
+        <w:pStyle w:val="ListParagraph"/>
+      </w:pPr>
+    </w:p>
+    <w:p>
+      <w:pPr>
+        <w:pStyle w:val="Heading2"/>
+      </w:pPr>
+      <w:proofErr w:type="spellStart"/>
+      <w:r>
+        <w:t>Comparision</w:t>
+      </w:r>
+      <w:proofErr w:type="spellEnd"/>
+      <w:r>
+        <w:t xml:space="preserve"> &amp; Logical Operators</w:t>
+      </w:r>
+    </w:p>
+    <w:p/>
     <w:sectPr>
       <w:pgSz w:w="11906" w:h="16838"/>
       <w:pgMar w:top="1440" w:right="1440" w:bottom="1440" w:left="1440" w:header="708" w:footer="708" w:gutter="0"/>
@@ -18598,6 +18616,7 @@
   <w:style w:type="character" w:default="1" w:styleId="DefaultParagraphFont">
     <w:name w:val="Default Paragraph Font"/>
     <w:uiPriority w:val="1"/>
+    <w:semiHidden/>
     <w:unhideWhenUsed/>
   </w:style>
   <w:style w:type="table" w:default="1" w:styleId="TableNormal">

</xml_diff>

<commit_message>
Modified challenges SQL files
</commit_message>
<xml_diff>
--- a/SQL Learnings/Notes/Learning-Notes-SQL.docx
+++ b/SQL Learnings/Notes/Learning-Notes-SQL.docx
@@ -4222,7 +4222,7 @@
           <w:color w:val="00B050"/>
         </w:rPr>
         <w:drawing>
-          <wp:anchor distT="0" distB="0" distL="114300" distR="114300" simplePos="0" relativeHeight="251668480" behindDoc="0" locked="0" layoutInCell="1" allowOverlap="1" wp14:anchorId="538F1C71" wp14:editId="46A598A9">
+          <wp:anchor distT="0" distB="0" distL="114300" distR="114300" simplePos="0" relativeHeight="251668480" behindDoc="0" locked="0" layoutInCell="1" allowOverlap="1" wp14:anchorId="538F1C71" wp14:editId="53E8F453">
             <wp:simplePos x="0" y="0"/>
             <wp:positionH relativeFrom="column">
               <wp:posOffset>3522590</wp:posOffset>
@@ -4633,7 +4633,7 @@
           <w:noProof/>
         </w:rPr>
         <w:drawing>
-          <wp:anchor distT="0" distB="0" distL="114300" distR="114300" simplePos="0" relativeHeight="251669504" behindDoc="0" locked="0" layoutInCell="1" allowOverlap="1" wp14:anchorId="07F735B4" wp14:editId="07183493">
+          <wp:anchor distT="0" distB="0" distL="114300" distR="114300" simplePos="0" relativeHeight="251669504" behindDoc="0" locked="0" layoutInCell="1" allowOverlap="1" wp14:anchorId="07F735B4" wp14:editId="35DF55BD">
             <wp:simplePos x="0" y="0"/>
             <wp:positionH relativeFrom="margin">
               <wp:posOffset>3522687</wp:posOffset>
@@ -13256,7 +13256,7 @@
           <w:noProof/>
         </w:rPr>
         <w:drawing>
-          <wp:anchor distT="0" distB="0" distL="114300" distR="114300" simplePos="0" relativeHeight="251674624" behindDoc="0" locked="0" layoutInCell="1" allowOverlap="1" wp14:anchorId="15219A27" wp14:editId="25CEBC3D">
+          <wp:anchor distT="0" distB="0" distL="114300" distR="114300" simplePos="0" relativeHeight="251674624" behindDoc="0" locked="0" layoutInCell="1" allowOverlap="1" wp14:anchorId="15219A27" wp14:editId="295B7D36">
             <wp:simplePos x="0" y="0"/>
             <wp:positionH relativeFrom="column">
               <wp:posOffset>4007224</wp:posOffset>
@@ -25377,7 +25377,7 @@
           <w:noProof/>
         </w:rPr>
         <w:drawing>
-          <wp:anchor distT="0" distB="0" distL="114300" distR="114300" simplePos="0" relativeHeight="251675648" behindDoc="0" locked="0" layoutInCell="1" allowOverlap="1" wp14:anchorId="226C672C" wp14:editId="69A62462">
+          <wp:anchor distT="0" distB="0" distL="114300" distR="114300" simplePos="0" relativeHeight="251675648" behindDoc="0" locked="0" layoutInCell="1" allowOverlap="1" wp14:anchorId="226C672C" wp14:editId="4953A7DC">
             <wp:simplePos x="0" y="0"/>
             <wp:positionH relativeFrom="column">
               <wp:posOffset>3243262</wp:posOffset>
@@ -26978,6 +26978,203 @@
       </w:pPr>
       <w:r>
         <w:t>Many to Many</w:t>
+      </w:r>
+    </w:p>
+    <w:p>
+      <w:r>
+        <w:t xml:space="preserve">A </w:t>
+      </w:r>
+      <w:r>
+        <w:rPr>
+          <w:b/>
+          <w:bCs/>
+        </w:rPr>
+        <w:t>many-to-many (</w:t>
+      </w:r>
+      <w:proofErr w:type="gramStart"/>
+      <w:r>
+        <w:rPr>
+          <w:b/>
+          <w:bCs/>
+        </w:rPr>
+        <w:t>M:N</w:t>
+      </w:r>
+      <w:proofErr w:type="gramEnd"/>
+      <w:r>
+        <w:rPr>
+          <w:b/>
+          <w:bCs/>
+        </w:rPr>
+        <w:t>) relationship</w:t>
+      </w:r>
+      <w:r>
+        <w:t xml:space="preserve"> occurs when multiple rows in one table can be related to multiple rows in another table. Since relational databases </w:t>
+      </w:r>
+      <w:r>
+        <w:rPr>
+          <w:b/>
+          <w:bCs/>
+        </w:rPr>
+        <w:t>do not support direct many-to-many relationships</w:t>
+      </w:r>
+      <w:r>
+        <w:t xml:space="preserve">, we use a </w:t>
+      </w:r>
+      <w:r>
+        <w:rPr>
+          <w:b/>
+          <w:bCs/>
+        </w:rPr>
+        <w:t>junction table (bridge table)</w:t>
+      </w:r>
+      <w:r>
+        <w:t xml:space="preserve"> to break it into two </w:t>
+      </w:r>
+      <w:r>
+        <w:rPr>
+          <w:b/>
+          <w:bCs/>
+        </w:rPr>
+        <w:t>one-to-many (1:M) relationships</w:t>
+      </w:r>
+      <w:r>
+        <w:t>.</w:t>
+      </w:r>
+    </w:p>
+    <w:p>
+      <w:r>
+        <w:t xml:space="preserve">Example: </w:t>
+      </w:r>
+      <w:r>
+        <w:t xml:space="preserve">A </w:t>
+      </w:r>
+      <w:r>
+        <w:rPr>
+          <w:b/>
+          <w:bCs/>
+        </w:rPr>
+        <w:t>student</w:t>
+      </w:r>
+      <w:r>
+        <w:t xml:space="preserve"> can </w:t>
+      </w:r>
+      <w:proofErr w:type="spellStart"/>
+      <w:r>
+        <w:t>enroll</w:t>
+      </w:r>
+      <w:proofErr w:type="spellEnd"/>
+      <w:r>
+        <w:t xml:space="preserve"> in </w:t>
+      </w:r>
+      <w:r>
+        <w:rPr>
+          <w:b/>
+          <w:bCs/>
+        </w:rPr>
+        <w:t>multiple courses</w:t>
+      </w:r>
+      <w:r>
+        <w:t xml:space="preserve">, and a </w:t>
+      </w:r>
+      <w:r>
+        <w:rPr>
+          <w:b/>
+          <w:bCs/>
+        </w:rPr>
+        <w:t>course</w:t>
+      </w:r>
+      <w:r>
+        <w:t xml:space="preserve"> can have multiple students.</w:t>
+      </w:r>
+    </w:p>
+    <w:p>
+      <w:r>
+        <w:lastRenderedPageBreak/>
+        <w:drawing>
+          <wp:inline distT="0" distB="0" distL="0" distR="0" wp14:anchorId="05A6B7E1" wp14:editId="66D9B723">
+            <wp:extent cx="3297996" cy="2391833"/>
+            <wp:effectExtent l="0" t="0" r="0" b="8890"/>
+            <wp:docPr id="1530429925" name="Picture 1"/>
+            <wp:cNvGraphicFramePr>
+              <a:graphicFrameLocks xmlns:a="http://schemas.openxmlformats.org/drawingml/2006/main" noChangeAspect="1"/>
+            </wp:cNvGraphicFramePr>
+            <a:graphic xmlns:a="http://schemas.openxmlformats.org/drawingml/2006/main">
+              <a:graphicData uri="http://schemas.openxmlformats.org/drawingml/2006/picture">
+                <pic:pic xmlns:pic="http://schemas.openxmlformats.org/drawingml/2006/picture">
+                  <pic:nvPicPr>
+                    <pic:cNvPr id="1530429925" name=""/>
+                    <pic:cNvPicPr/>
+                  </pic:nvPicPr>
+                  <pic:blipFill>
+                    <a:blip r:embed="rId30"/>
+                    <a:stretch>
+                      <a:fillRect/>
+                    </a:stretch>
+                  </pic:blipFill>
+                  <pic:spPr>
+                    <a:xfrm>
+                      <a:off x="0" y="0"/>
+                      <a:ext cx="3303734" cy="2395995"/>
+                    </a:xfrm>
+                    <a:prstGeom prst="rect">
+                      <a:avLst/>
+                    </a:prstGeom>
+                  </pic:spPr>
+                </pic:pic>
+              </a:graphicData>
+            </a:graphic>
+          </wp:inline>
+        </w:drawing>
+      </w:r>
+    </w:p>
+    <w:p>
+      <w:r>
+        <w:t>Try out TV review challenges to test your understanding about the topic</w:t>
+      </w:r>
+    </w:p>
+    <w:p>
+      <w:r>
+        <w:t>NOTE: If we have a case where only one condition is checked means if the condition is true do this or else this, we have a more flexible way to do this instead of using CASE WHEN THEN ELSE</w:t>
+      </w:r>
+      <w:r>
+        <w:t>…</w:t>
+      </w:r>
+    </w:p>
+    <w:p>
+      <w:pPr>
+        <w:pStyle w:val="ListParagraph"/>
+        <w:numPr>
+          <w:ilvl w:val="0"/>
+          <w:numId w:val="13"/>
+        </w:numPr>
+        <w:jc w:val="both"/>
+        <w:rPr>
+          <w:rFonts w:ascii="Consolas" w:hAnsi="Consolas"/>
+          <w:color w:val="00B050"/>
+        </w:rPr>
+      </w:pPr>
+      <w:r>
+        <w:rPr>
+          <w:rFonts w:ascii="Consolas" w:hAnsi="Consolas"/>
+          <w:color w:val="00B050"/>
+        </w:rPr>
+        <w:t xml:space="preserve">  IF(</w:t>
+      </w:r>
+      <w:proofErr w:type="gramStart"/>
+      <w:r>
+        <w:rPr>
+          <w:rFonts w:ascii="Consolas" w:hAnsi="Consolas"/>
+          <w:color w:val="00B050"/>
+        </w:rPr>
+        <w:t>COUNT(</w:t>
+      </w:r>
+      <w:proofErr w:type="gramEnd"/>
+      <w:r>
+        <w:rPr>
+          <w:rFonts w:ascii="Consolas" w:hAnsi="Consolas"/>
+          <w:color w:val="00B050"/>
+        </w:rPr>
+        <w:t>rating) &gt; 0, 'ACTIVE', 'INACTIVE') AS STATUS</w:t>
       </w:r>
     </w:p>
     <w:sectPr>
@@ -29861,6 +30058,7 @@
   <w:style w:type="character" w:default="1" w:styleId="DefaultParagraphFont">
     <w:name w:val="Default Paragraph Font"/>
     <w:uiPriority w:val="1"/>
+    <w:semiHidden/>
     <w:unhideWhenUsed/>
   </w:style>
   <w:style w:type="table" w:default="1" w:styleId="TableNormal">

</xml_diff>

<commit_message>
Added window functions and IG database
</commit_message>
<xml_diff>
--- a/SQL Learnings/Notes/Learning-Notes-SQL.docx
+++ b/SQL Learnings/Notes/Learning-Notes-SQL.docx
@@ -1244,7 +1244,6 @@
           <w:rFonts w:ascii="Consolas" w:hAnsi="Consolas"/>
           <w:color w:val="00B050"/>
         </w:rPr>
-        <w:lastRenderedPageBreak/>
         <w:t>CREATE TABLE methodist_collage</w:t>
       </w:r>
     </w:p>
@@ -3163,7 +3162,6 @@
         <w:jc w:val="both"/>
       </w:pPr>
       <w:r>
-        <w:lastRenderedPageBreak/>
         <w:t>#Primary Key</w:t>
       </w:r>
     </w:p>
@@ -4119,7 +4117,6 @@
           <w:rFonts w:ascii="Consolas" w:hAnsi="Consolas"/>
           <w:color w:val="00B050"/>
         </w:rPr>
-        <w:lastRenderedPageBreak/>
         <w:t>('Chintu', 22),</w:t>
       </w:r>
     </w:p>
@@ -4222,7 +4219,7 @@
           <w:color w:val="00B050"/>
         </w:rPr>
         <w:drawing>
-          <wp:anchor distT="0" distB="0" distL="114300" distR="114300" simplePos="0" relativeHeight="251668480" behindDoc="0" locked="0" layoutInCell="1" allowOverlap="1" wp14:anchorId="538F1C71" wp14:editId="4485FC79">
+          <wp:anchor distT="0" distB="0" distL="114300" distR="114300" simplePos="0" relativeHeight="251668480" behindDoc="0" locked="0" layoutInCell="1" allowOverlap="1" wp14:anchorId="538F1C71" wp14:editId="482E763B">
             <wp:simplePos x="0" y="0"/>
             <wp:positionH relativeFrom="column">
               <wp:posOffset>3522590</wp:posOffset>
@@ -4633,7 +4630,7 @@
           <w:noProof/>
         </w:rPr>
         <w:drawing>
-          <wp:anchor distT="0" distB="0" distL="114300" distR="114300" simplePos="0" relativeHeight="251669504" behindDoc="0" locked="0" layoutInCell="1" allowOverlap="1" wp14:anchorId="07F735B4" wp14:editId="0EBB5A5B">
+          <wp:anchor distT="0" distB="0" distL="114300" distR="114300" simplePos="0" relativeHeight="251669504" behindDoc="0" locked="0" layoutInCell="1" allowOverlap="1" wp14:anchorId="07F735B4" wp14:editId="5B362B78">
             <wp:simplePos x="0" y="0"/>
             <wp:positionH relativeFrom="margin">
               <wp:posOffset>3522687</wp:posOffset>
@@ -4848,7 +4845,6 @@
       </w:pPr>
       <w:proofErr w:type="gramStart"/>
       <w:r>
-        <w:lastRenderedPageBreak/>
         <w:t>WHERE</w:t>
       </w:r>
       <w:proofErr w:type="gramEnd"/>
@@ -5422,7 +5418,6 @@
         <w:jc w:val="both"/>
       </w:pPr>
       <w:r>
-        <w:lastRenderedPageBreak/>
         <w:t>UPDATE</w:t>
       </w:r>
     </w:p>
@@ -7377,7 +7372,6 @@
           <w:rFonts w:ascii="Consolas" w:hAnsi="Consolas"/>
           <w:color w:val="00B050"/>
         </w:rPr>
-        <w:lastRenderedPageBreak/>
         <w:t xml:space="preserve">SELECT </w:t>
       </w:r>
     </w:p>
@@ -8295,7 +8289,6 @@
           <w:rFonts w:ascii="Consolas" w:hAnsi="Consolas"/>
           <w:color w:val="00B050"/>
         </w:rPr>
-        <w:lastRenderedPageBreak/>
         <w:t xml:space="preserve">SELECT </w:t>
       </w:r>
       <w:proofErr w:type="gramStart"/>
@@ -9304,7 +9297,6 @@
           <w:rFonts w:ascii="Consolas" w:hAnsi="Consolas"/>
           <w:color w:val="00B050"/>
         </w:rPr>
-        <w:lastRenderedPageBreak/>
         <w:t xml:space="preserve">ORDER BY </w:t>
       </w:r>
       <w:proofErr w:type="spellStart"/>
@@ -10327,7 +10319,6 @@
           <w:rFonts w:ascii="Consolas" w:hAnsi="Consolas"/>
           <w:color w:val="00B050"/>
         </w:rPr>
-        <w:lastRenderedPageBreak/>
         <w:t xml:space="preserve">SELECT </w:t>
       </w:r>
       <w:proofErr w:type="spellStart"/>
@@ -11431,7 +11422,6 @@
         <w:jc w:val="both"/>
       </w:pPr>
       <w:r>
-        <w:lastRenderedPageBreak/>
         <w:t xml:space="preserve">GROUP BY WITH MIN/MAX </w:t>
       </w:r>
     </w:p>
@@ -12356,7 +12346,6 @@
         <w:jc w:val="both"/>
       </w:pPr>
       <w:r>
-        <w:lastRenderedPageBreak/>
         <w:t>Data Types</w:t>
       </w:r>
     </w:p>
@@ -12718,7 +12707,6 @@
       </w:pPr>
       <w:proofErr w:type="gramStart"/>
       <w:r>
-        <w:lastRenderedPageBreak/>
         <w:t>DECIMAL(</w:t>
       </w:r>
       <w:proofErr w:type="spellStart"/>
@@ -13256,7 +13244,7 @@
           <w:noProof/>
         </w:rPr>
         <w:drawing>
-          <wp:anchor distT="0" distB="0" distL="114300" distR="114300" simplePos="0" relativeHeight="251674624" behindDoc="0" locked="0" layoutInCell="1" allowOverlap="1" wp14:anchorId="15219A27" wp14:editId="229023D5">
+          <wp:anchor distT="0" distB="0" distL="114300" distR="114300" simplePos="0" relativeHeight="251674624" behindDoc="0" locked="0" layoutInCell="1" allowOverlap="1" wp14:anchorId="15219A27" wp14:editId="7AD868B7">
             <wp:simplePos x="0" y="0"/>
             <wp:positionH relativeFrom="column">
               <wp:posOffset>4007224</wp:posOffset>
@@ -13551,7 +13539,6 @@
           <w:rFonts w:ascii="Consolas" w:hAnsi="Consolas"/>
           <w:color w:val="00B050"/>
         </w:rPr>
-        <w:lastRenderedPageBreak/>
         <w:t>DESC people;</w:t>
       </w:r>
     </w:p>
@@ -14731,7 +14718,6 @@
           <w:rFonts w:ascii="Consolas" w:hAnsi="Consolas"/>
           <w:color w:val="00B050"/>
         </w:rPr>
-        <w:lastRenderedPageBreak/>
         <w:t xml:space="preserve">SELECT </w:t>
       </w:r>
       <w:proofErr w:type="gramStart"/>
@@ -16073,7 +16059,6 @@
           <w:rFonts w:ascii="Consolas" w:hAnsi="Consolas"/>
           <w:color w:val="00B050"/>
         </w:rPr>
-        <w:lastRenderedPageBreak/>
         <w:t xml:space="preserve">SELECT </w:t>
       </w:r>
       <w:proofErr w:type="spellStart"/>
@@ -17414,7 +17399,6 @@
           <w:rFonts w:ascii="Consolas" w:hAnsi="Consolas"/>
           <w:color w:val="00B050"/>
         </w:rPr>
-        <w:lastRenderedPageBreak/>
         <w:t>INSERT INTO captions2(text)</w:t>
       </w:r>
     </w:p>
@@ -18324,7 +18308,6 @@
       </w:pPr>
       <w:proofErr w:type="gramStart"/>
       <w:r>
-        <w:lastRenderedPageBreak/>
         <w:t>AND(</w:t>
       </w:r>
       <w:proofErr w:type="gramEnd"/>
@@ -19140,7 +19123,6 @@
         <w:jc w:val="both"/>
       </w:pPr>
       <w:r>
-        <w:lastRenderedPageBreak/>
         <w:t xml:space="preserve">When we comparing dates and time in </w:t>
       </w:r>
       <w:proofErr w:type="spellStart"/>
@@ -20268,7 +20250,6 @@
           <w:rFonts w:ascii="Consolas" w:hAnsi="Consolas"/>
           <w:color w:val="00B050"/>
         </w:rPr>
-        <w:lastRenderedPageBreak/>
         <w:t xml:space="preserve">SELECT </w:t>
       </w:r>
       <w:proofErr w:type="spellStart"/>
@@ -21340,7 +21321,6 @@
           <w:rFonts w:ascii="Consolas" w:hAnsi="Consolas"/>
           <w:color w:val="00B050"/>
         </w:rPr>
-        <w:lastRenderedPageBreak/>
         <w:t xml:space="preserve">INSERT INTO </w:t>
       </w:r>
       <w:proofErr w:type="gramStart"/>
@@ -23596,7 +23576,6 @@
                 <w:b/>
                 <w:bCs/>
               </w:rPr>
-              <w:lastRenderedPageBreak/>
               <w:t>Add a Constraint</w:t>
             </w:r>
           </w:p>
@@ -24602,7 +24581,6 @@
         <w:jc w:val="both"/>
       </w:pPr>
       <w:r>
-        <w:lastRenderedPageBreak/>
         <w:t>----- Dropping multiple columns -----</w:t>
       </w:r>
     </w:p>
@@ -25278,7 +25256,6 @@
         <w:jc w:val="both"/>
       </w:pPr>
       <w:r>
-        <w:lastRenderedPageBreak/>
         <w:t>One to Many &amp; Joins</w:t>
       </w:r>
     </w:p>
@@ -25377,7 +25354,7 @@
           <w:noProof/>
         </w:rPr>
         <w:drawing>
-          <wp:anchor distT="0" distB="0" distL="114300" distR="114300" simplePos="0" relativeHeight="251675648" behindDoc="0" locked="0" layoutInCell="1" allowOverlap="1" wp14:anchorId="226C672C" wp14:editId="4C9245E4">
+          <wp:anchor distT="0" distB="0" distL="114300" distR="114300" simplePos="0" relativeHeight="251675648" behindDoc="0" locked="0" layoutInCell="1" allowOverlap="1" wp14:anchorId="226C672C" wp14:editId="029DCD44">
             <wp:simplePos x="0" y="0"/>
             <wp:positionH relativeFrom="column">
               <wp:posOffset>3243262</wp:posOffset>
@@ -25759,7 +25736,6 @@
         <w:rPr>
           <w:noProof/>
         </w:rPr>
-        <w:lastRenderedPageBreak/>
         <w:drawing>
           <wp:inline distT="0" distB="0" distL="0" distR="0" wp14:anchorId="529AF432" wp14:editId="1F6E0555">
             <wp:extent cx="5731510" cy="512445"/>
@@ -26396,7 +26372,6 @@
     </w:p>
     <w:p>
       <w:r>
-        <w:lastRenderedPageBreak/>
         <w:t>The LEFT JOIN keyword returns all records from the left table (Customers), even if there are no matches in the right table (Orders).</w:t>
       </w:r>
     </w:p>
@@ -27018,7 +26993,7 @@
     <w:p/>
     <w:p>
       <w:pPr>
-        <w:pStyle w:val="Heading2"/>
+        <w:pStyle w:val="Heading3"/>
       </w:pPr>
       <w:r>
         <w:t>Many to Many</w:t>
@@ -27136,7 +27111,6 @@
         <w:rPr>
           <w:noProof/>
         </w:rPr>
-        <w:lastRenderedPageBreak/>
         <w:drawing>
           <wp:inline distT="0" distB="0" distL="0" distR="0" wp14:anchorId="05A6B7E1" wp14:editId="66D9B723">
             <wp:extent cx="3297996" cy="2391833"/>
@@ -27756,7 +27730,6 @@
         <w:rPr>
           <w:rFonts w:ascii="Segoe UI Symbol" w:hAnsi="Segoe UI Symbol" w:cs="Segoe UI Symbol"/>
         </w:rPr>
-        <w:lastRenderedPageBreak/>
         <w:t>✔</w:t>
       </w:r>
       <w:r>
@@ -28725,7 +28698,6 @@
           <w:rFonts w:ascii="Consolas" w:hAnsi="Consolas"/>
           <w:color w:val="00B050"/>
         </w:rPr>
-        <w:lastRenderedPageBreak/>
         <w:t xml:space="preserve">SELECT title, </w:t>
       </w:r>
       <w:proofErr w:type="gramStart"/>
@@ -29020,6 +28992,9 @@
     <w:p/>
     <w:p>
       <w:r>
+        <w:rPr>
+          <w:noProof/>
+        </w:rPr>
         <w:drawing>
           <wp:inline distT="0" distB="0" distL="0" distR="0" wp14:anchorId="676B8025" wp14:editId="2D8EE225">
             <wp:extent cx="5731510" cy="1861185"/>
@@ -29319,7 +29294,2432 @@
         <w:t>_TRANS_TABLES,NO_ZERO_IN_DATE,NO_ZERO_DATE,ERROR_FOR_DIVISION_BY_ZERO,NO_ENGINE_SUBSTITUTION';</w:t>
       </w:r>
     </w:p>
+    <w:p>
+      <w:pPr>
+        <w:pStyle w:val="ListParagraph"/>
+        <w:rPr>
+          <w:rFonts w:ascii="Consolas" w:hAnsi="Consolas"/>
+          <w:color w:val="00B050"/>
+        </w:rPr>
+      </w:pPr>
+    </w:p>
+    <w:p>
+      <w:pPr>
+        <w:rPr>
+          <w:rFonts w:ascii="Consolas" w:hAnsi="Consolas"/>
+          <w:color w:val="00B050"/>
+        </w:rPr>
+      </w:pPr>
+    </w:p>
+    <w:p>
+      <w:pPr>
+        <w:pStyle w:val="Heading2"/>
+      </w:pPr>
+      <w:r>
+        <w:t>Window Functions</w:t>
+      </w:r>
+    </w:p>
+    <w:p>
+      <w:r>
+        <w:rPr>
+          <w:noProof/>
+        </w:rPr>
+        <w:drawing>
+          <wp:inline distT="0" distB="0" distL="0" distR="0" wp14:anchorId="42AA98EA" wp14:editId="63BD9128">
+            <wp:extent cx="3814478" cy="2856844"/>
+            <wp:effectExtent l="0" t="0" r="0" b="1270"/>
+            <wp:docPr id="208963117" name="Picture 1"/>
+            <wp:cNvGraphicFramePr>
+              <a:graphicFrameLocks xmlns:a="http://schemas.openxmlformats.org/drawingml/2006/main" noChangeAspect="1"/>
+            </wp:cNvGraphicFramePr>
+            <a:graphic xmlns:a="http://schemas.openxmlformats.org/drawingml/2006/main">
+              <a:graphicData uri="http://schemas.openxmlformats.org/drawingml/2006/picture">
+                <pic:pic xmlns:pic="http://schemas.openxmlformats.org/drawingml/2006/picture">
+                  <pic:nvPicPr>
+                    <pic:cNvPr id="208963117" name=""/>
+                    <pic:cNvPicPr/>
+                  </pic:nvPicPr>
+                  <pic:blipFill>
+                    <a:blip r:embed="rId32"/>
+                    <a:stretch>
+                      <a:fillRect/>
+                    </a:stretch>
+                  </pic:blipFill>
+                  <pic:spPr>
+                    <a:xfrm>
+                      <a:off x="0" y="0"/>
+                      <a:ext cx="3820860" cy="2861624"/>
+                    </a:xfrm>
+                    <a:prstGeom prst="rect">
+                      <a:avLst/>
+                    </a:prstGeom>
+                  </pic:spPr>
+                </pic:pic>
+              </a:graphicData>
+            </a:graphic>
+          </wp:inline>
+        </w:drawing>
+      </w:r>
+      <w:r>
+        <w:t xml:space="preserve"> </w:t>
+      </w:r>
+    </w:p>
+    <w:p>
+      <w:r>
+        <w:t xml:space="preserve">Window functions perform aggregate operations </w:t>
+      </w:r>
+      <w:proofErr w:type="spellStart"/>
+      <w:r>
+        <w:t>o</w:t>
+      </w:r>
+      <w:proofErr w:type="spellEnd"/>
+      <w:r>
+        <w:t xml:space="preserve"> groups of rows, but they produce a result for each row</w:t>
+      </w:r>
+    </w:p>
+    <w:p>
+      <w:r>
+        <w:rPr>
+          <w:noProof/>
+        </w:rPr>
+        <w:drawing>
+          <wp:inline distT="0" distB="0" distL="0" distR="0" wp14:anchorId="44993E35" wp14:editId="40DD8FC4">
+            <wp:extent cx="4062663" cy="2802814"/>
+            <wp:effectExtent l="0" t="0" r="0" b="0"/>
+            <wp:docPr id="1014726700" name="Picture 1"/>
+            <wp:cNvGraphicFramePr>
+              <a:graphicFrameLocks xmlns:a="http://schemas.openxmlformats.org/drawingml/2006/main" noChangeAspect="1"/>
+            </wp:cNvGraphicFramePr>
+            <a:graphic xmlns:a="http://schemas.openxmlformats.org/drawingml/2006/main">
+              <a:graphicData uri="http://schemas.openxmlformats.org/drawingml/2006/picture">
+                <pic:pic xmlns:pic="http://schemas.openxmlformats.org/drawingml/2006/picture">
+                  <pic:nvPicPr>
+                    <pic:cNvPr id="1014726700" name=""/>
+                    <pic:cNvPicPr/>
+                  </pic:nvPicPr>
+                  <pic:blipFill>
+                    <a:blip r:embed="rId33"/>
+                    <a:stretch>
+                      <a:fillRect/>
+                    </a:stretch>
+                  </pic:blipFill>
+                  <pic:spPr>
+                    <a:xfrm>
+                      <a:off x="0" y="0"/>
+                      <a:ext cx="4081645" cy="2815910"/>
+                    </a:xfrm>
+                    <a:prstGeom prst="rect">
+                      <a:avLst/>
+                    </a:prstGeom>
+                  </pic:spPr>
+                </pic:pic>
+              </a:graphicData>
+            </a:graphic>
+          </wp:inline>
+        </w:drawing>
+      </w:r>
+    </w:p>
+    <w:p>
+      <w:r>
+        <w:t xml:space="preserve">Window functions work </w:t>
+      </w:r>
+      <w:r>
+        <w:rPr>
+          <w:b/>
+          <w:bCs/>
+        </w:rPr>
+        <w:t>like GROUP BY</w:t>
+      </w:r>
+      <w:r>
+        <w:t xml:space="preserve">, but instead of collapsing rows, they </w:t>
+      </w:r>
+      <w:r>
+        <w:rPr>
+          <w:b/>
+          <w:bCs/>
+        </w:rPr>
+        <w:t>assign</w:t>
+      </w:r>
+      <w:r>
+        <w:t xml:space="preserve"> the aggregate value to each row within a defined "window" (group).</w:t>
+      </w:r>
+    </w:p>
     <w:p/>
+    <w:p>
+      <w:pPr>
+        <w:pStyle w:val="Heading3"/>
+      </w:pPr>
+      <w:proofErr w:type="gramStart"/>
+      <w:r>
+        <w:t>OVER(</w:t>
+      </w:r>
+      <w:proofErr w:type="gramEnd"/>
+      <w:r>
+        <w:t>)</w:t>
+      </w:r>
+    </w:p>
+    <w:p>
+      <w:r>
+        <w:t xml:space="preserve">By specifying empty </w:t>
+      </w:r>
+      <w:proofErr w:type="gramStart"/>
+      <w:r>
+        <w:t>OVER(</w:t>
+      </w:r>
+      <w:proofErr w:type="gramEnd"/>
+      <w:r>
+        <w:t>) which means that the aggregate result will be attached with each and every row in the result dataset.</w:t>
+      </w:r>
+    </w:p>
+    <w:p>
+      <w:pPr>
+        <w:pStyle w:val="ListParagraph"/>
+        <w:numPr>
+          <w:ilvl w:val="0"/>
+          <w:numId w:val="21"/>
+        </w:numPr>
+        <w:jc w:val="both"/>
+        <w:rPr>
+          <w:rFonts w:ascii="Consolas" w:hAnsi="Consolas"/>
+          <w:color w:val="00B050"/>
+        </w:rPr>
+      </w:pPr>
+      <w:r>
+        <w:rPr>
+          <w:rFonts w:ascii="Consolas" w:hAnsi="Consolas"/>
+          <w:color w:val="00B050"/>
+        </w:rPr>
+        <w:t xml:space="preserve">SELECT department, </w:t>
+      </w:r>
+      <w:proofErr w:type="gramStart"/>
+      <w:r>
+        <w:rPr>
+          <w:rFonts w:ascii="Consolas" w:hAnsi="Consolas"/>
+          <w:color w:val="00B050"/>
+        </w:rPr>
+        <w:t>SUM(</w:t>
+      </w:r>
+      <w:proofErr w:type="gramEnd"/>
+      <w:r>
+        <w:rPr>
+          <w:rFonts w:ascii="Consolas" w:hAnsi="Consolas"/>
+          <w:color w:val="00B050"/>
+        </w:rPr>
+        <w:t>salary) OVER(),</w:t>
+      </w:r>
+    </w:p>
+    <w:p>
+      <w:pPr>
+        <w:pStyle w:val="ListParagraph"/>
+        <w:numPr>
+          <w:ilvl w:val="0"/>
+          <w:numId w:val="21"/>
+        </w:numPr>
+        <w:jc w:val="both"/>
+        <w:rPr>
+          <w:rFonts w:ascii="Consolas" w:hAnsi="Consolas"/>
+          <w:color w:val="00B050"/>
+        </w:rPr>
+      </w:pPr>
+      <w:proofErr w:type="gramStart"/>
+      <w:r>
+        <w:rPr>
+          <w:rFonts w:ascii="Consolas" w:hAnsi="Consolas"/>
+          <w:color w:val="00B050"/>
+        </w:rPr>
+        <w:t>AVG(</w:t>
+      </w:r>
+      <w:proofErr w:type="gramEnd"/>
+      <w:r>
+        <w:rPr>
+          <w:rFonts w:ascii="Consolas" w:hAnsi="Consolas"/>
+          <w:color w:val="00B050"/>
+        </w:rPr>
+        <w:t>salary) OVER(),</w:t>
+      </w:r>
+    </w:p>
+    <w:p>
+      <w:pPr>
+        <w:pStyle w:val="ListParagraph"/>
+        <w:numPr>
+          <w:ilvl w:val="0"/>
+          <w:numId w:val="21"/>
+        </w:numPr>
+        <w:jc w:val="both"/>
+        <w:rPr>
+          <w:rFonts w:ascii="Consolas" w:hAnsi="Consolas"/>
+          <w:color w:val="00B050"/>
+        </w:rPr>
+      </w:pPr>
+      <w:proofErr w:type="gramStart"/>
+      <w:r>
+        <w:rPr>
+          <w:rFonts w:ascii="Consolas" w:hAnsi="Consolas"/>
+          <w:color w:val="00B050"/>
+        </w:rPr>
+        <w:t>MIN(</w:t>
+      </w:r>
+      <w:proofErr w:type="gramEnd"/>
+      <w:r>
+        <w:rPr>
+          <w:rFonts w:ascii="Consolas" w:hAnsi="Consolas"/>
+          <w:color w:val="00B050"/>
+        </w:rPr>
+        <w:t>salary) OVER(),</w:t>
+      </w:r>
+    </w:p>
+    <w:p>
+      <w:pPr>
+        <w:pStyle w:val="ListParagraph"/>
+        <w:numPr>
+          <w:ilvl w:val="0"/>
+          <w:numId w:val="21"/>
+        </w:numPr>
+        <w:jc w:val="both"/>
+        <w:rPr>
+          <w:rFonts w:ascii="Consolas" w:hAnsi="Consolas"/>
+          <w:color w:val="00B050"/>
+        </w:rPr>
+      </w:pPr>
+      <w:proofErr w:type="gramStart"/>
+      <w:r>
+        <w:rPr>
+          <w:rFonts w:ascii="Consolas" w:hAnsi="Consolas"/>
+          <w:color w:val="00B050"/>
+        </w:rPr>
+        <w:t>COUNT(</w:t>
+      </w:r>
+      <w:proofErr w:type="gramEnd"/>
+      <w:r>
+        <w:rPr>
+          <w:rFonts w:ascii="Consolas" w:hAnsi="Consolas"/>
+          <w:color w:val="00B050"/>
+        </w:rPr>
+        <w:t>salary) OVER() FROM employees;</w:t>
+      </w:r>
+    </w:p>
+    <w:p>
+      <w:pPr>
+        <w:pStyle w:val="Heading3"/>
+      </w:pPr>
+      <w:proofErr w:type="gramStart"/>
+      <w:r>
+        <w:t>OVER(</w:t>
+      </w:r>
+      <w:proofErr w:type="gramEnd"/>
+      <w:r>
+        <w:t xml:space="preserve">PARTITION BY </w:t>
+      </w:r>
+      <w:proofErr w:type="spellStart"/>
+      <w:r>
+        <w:t>some_column</w:t>
+      </w:r>
+      <w:proofErr w:type="spellEnd"/>
+      <w:r>
+        <w:t>)</w:t>
+      </w:r>
+    </w:p>
+    <w:p>
+      <w:r>
+        <w:t xml:space="preserve">It means to form rows into groups of </w:t>
+      </w:r>
+      <w:proofErr w:type="gramStart"/>
+      <w:r>
+        <w:t>row</w:t>
+      </w:r>
+      <w:proofErr w:type="gramEnd"/>
+      <w:r>
+        <w:t xml:space="preserve"> and calculate the aggregate result from each group and then attach the result to each and every row in the dataset.</w:t>
+      </w:r>
+    </w:p>
+    <w:p>
+      <w:pPr>
+        <w:pStyle w:val="ListParagraph"/>
+        <w:numPr>
+          <w:ilvl w:val="0"/>
+          <w:numId w:val="22"/>
+        </w:numPr>
+        <w:jc w:val="both"/>
+        <w:rPr>
+          <w:rFonts w:ascii="Consolas" w:hAnsi="Consolas"/>
+          <w:color w:val="00B050"/>
+        </w:rPr>
+      </w:pPr>
+      <w:r>
+        <w:rPr>
+          <w:rFonts w:ascii="Consolas" w:hAnsi="Consolas"/>
+          <w:color w:val="00B050"/>
+        </w:rPr>
+        <w:t>SELECT department, salary,</w:t>
+      </w:r>
+    </w:p>
+    <w:p>
+      <w:pPr>
+        <w:pStyle w:val="ListParagraph"/>
+        <w:numPr>
+          <w:ilvl w:val="0"/>
+          <w:numId w:val="22"/>
+        </w:numPr>
+        <w:jc w:val="both"/>
+        <w:rPr>
+          <w:rFonts w:ascii="Consolas" w:hAnsi="Consolas"/>
+          <w:color w:val="00B050"/>
+        </w:rPr>
+      </w:pPr>
+      <w:proofErr w:type="gramStart"/>
+      <w:r>
+        <w:rPr>
+          <w:rFonts w:ascii="Consolas" w:hAnsi="Consolas"/>
+          <w:color w:val="00B050"/>
+        </w:rPr>
+        <w:t>AVG(</w:t>
+      </w:r>
+      <w:proofErr w:type="gramEnd"/>
+      <w:r>
+        <w:rPr>
+          <w:rFonts w:ascii="Consolas" w:hAnsi="Consolas"/>
+          <w:color w:val="00B050"/>
+        </w:rPr>
+        <w:t xml:space="preserve">salary) OVER(PARTITION BY department) AS </w:t>
+      </w:r>
+      <w:proofErr w:type="spellStart"/>
+      <w:r>
+        <w:rPr>
+          <w:rFonts w:ascii="Consolas" w:hAnsi="Consolas"/>
+          <w:color w:val="00B050"/>
+        </w:rPr>
+        <w:t>avg_salary_dpmt</w:t>
+      </w:r>
+      <w:proofErr w:type="spellEnd"/>
+      <w:r>
+        <w:rPr>
+          <w:rFonts w:ascii="Consolas" w:hAnsi="Consolas"/>
+          <w:color w:val="00B050"/>
+        </w:rPr>
+        <w:t>,</w:t>
+      </w:r>
+    </w:p>
+    <w:p>
+      <w:pPr>
+        <w:pStyle w:val="ListParagraph"/>
+        <w:numPr>
+          <w:ilvl w:val="0"/>
+          <w:numId w:val="22"/>
+        </w:numPr>
+        <w:jc w:val="both"/>
+        <w:rPr>
+          <w:rFonts w:ascii="Consolas" w:hAnsi="Consolas"/>
+          <w:color w:val="00B050"/>
+        </w:rPr>
+      </w:pPr>
+      <w:proofErr w:type="gramStart"/>
+      <w:r>
+        <w:rPr>
+          <w:rFonts w:ascii="Consolas" w:hAnsi="Consolas"/>
+          <w:color w:val="00B050"/>
+        </w:rPr>
+        <w:t>SUM(</w:t>
+      </w:r>
+      <w:proofErr w:type="gramEnd"/>
+      <w:r>
+        <w:rPr>
+          <w:rFonts w:ascii="Consolas" w:hAnsi="Consolas"/>
+          <w:color w:val="00B050"/>
+        </w:rPr>
+        <w:t xml:space="preserve">salary) OVER(PARTITION BY department) AS </w:t>
+      </w:r>
+      <w:proofErr w:type="spellStart"/>
+      <w:r>
+        <w:rPr>
+          <w:rFonts w:ascii="Consolas" w:hAnsi="Consolas"/>
+          <w:color w:val="00B050"/>
+        </w:rPr>
+        <w:t>total_payroll</w:t>
+      </w:r>
+      <w:proofErr w:type="spellEnd"/>
+      <w:r>
+        <w:rPr>
+          <w:rFonts w:ascii="Consolas" w:hAnsi="Consolas"/>
+          <w:color w:val="00B050"/>
+        </w:rPr>
+        <w:t>,</w:t>
+      </w:r>
+    </w:p>
+    <w:p>
+      <w:pPr>
+        <w:pStyle w:val="ListParagraph"/>
+        <w:numPr>
+          <w:ilvl w:val="0"/>
+          <w:numId w:val="22"/>
+        </w:numPr>
+        <w:jc w:val="both"/>
+        <w:rPr>
+          <w:rFonts w:ascii="Consolas" w:hAnsi="Consolas"/>
+          <w:color w:val="00B050"/>
+        </w:rPr>
+      </w:pPr>
+      <w:proofErr w:type="gramStart"/>
+      <w:r>
+        <w:rPr>
+          <w:rFonts w:ascii="Consolas" w:hAnsi="Consolas"/>
+          <w:color w:val="00B050"/>
+        </w:rPr>
+        <w:t>COUNT(</w:t>
+      </w:r>
+      <w:proofErr w:type="gramEnd"/>
+      <w:r>
+        <w:rPr>
+          <w:rFonts w:ascii="Consolas" w:hAnsi="Consolas"/>
+          <w:color w:val="00B050"/>
+        </w:rPr>
+        <w:t xml:space="preserve">salary) OVER(PARTITION BY department) AS </w:t>
+      </w:r>
+      <w:proofErr w:type="spellStart"/>
+      <w:r>
+        <w:rPr>
+          <w:rFonts w:ascii="Consolas" w:hAnsi="Consolas"/>
+          <w:color w:val="00B050"/>
+        </w:rPr>
+        <w:t>count_of_emps_in_each_depmt</w:t>
+      </w:r>
+      <w:proofErr w:type="spellEnd"/>
+      <w:r>
+        <w:rPr>
+          <w:rFonts w:ascii="Consolas" w:hAnsi="Consolas"/>
+          <w:color w:val="00B050"/>
+        </w:rPr>
+        <w:t xml:space="preserve"> FROM employees;</w:t>
+      </w:r>
+    </w:p>
+    <w:p>
+      <w:pPr>
+        <w:pStyle w:val="Heading3"/>
+      </w:pPr>
+      <w:proofErr w:type="gramStart"/>
+      <w:r>
+        <w:t>OVER(</w:t>
+      </w:r>
+      <w:proofErr w:type="gramEnd"/>
+      <w:r>
+        <w:t xml:space="preserve">ORDER BY </w:t>
+      </w:r>
+      <w:proofErr w:type="spellStart"/>
+      <w:r>
+        <w:t>some_column</w:t>
+      </w:r>
+      <w:proofErr w:type="spellEnd"/>
+      <w:r>
+        <w:t>)</w:t>
+      </w:r>
+    </w:p>
+    <w:p>
+      <w:r>
+        <w:t xml:space="preserve">It re orders the values in each group and attaches to </w:t>
+      </w:r>
+      <w:proofErr w:type="gramStart"/>
+      <w:r>
+        <w:t>the each</w:t>
+      </w:r>
+      <w:proofErr w:type="gramEnd"/>
+      <w:r>
+        <w:t xml:space="preserve"> row in the data.</w:t>
+      </w:r>
+    </w:p>
+    <w:p>
+      <w:pPr>
+        <w:pStyle w:val="ListParagraph"/>
+        <w:numPr>
+          <w:ilvl w:val="0"/>
+          <w:numId w:val="24"/>
+        </w:numPr>
+        <w:rPr>
+          <w:rFonts w:ascii="Consolas" w:hAnsi="Consolas"/>
+          <w:color w:val="00B050"/>
+        </w:rPr>
+      </w:pPr>
+      <w:r>
+        <w:rPr>
+          <w:rFonts w:ascii="Consolas" w:hAnsi="Consolas"/>
+          <w:color w:val="00B050"/>
+        </w:rPr>
+        <w:t>SELECT department, salary,</w:t>
+      </w:r>
+    </w:p>
+    <w:p>
+      <w:pPr>
+        <w:pStyle w:val="ListParagraph"/>
+        <w:numPr>
+          <w:ilvl w:val="0"/>
+          <w:numId w:val="24"/>
+        </w:numPr>
+        <w:rPr>
+          <w:rFonts w:ascii="Consolas" w:hAnsi="Consolas"/>
+          <w:color w:val="00B050"/>
+        </w:rPr>
+      </w:pPr>
+      <w:proofErr w:type="gramStart"/>
+      <w:r>
+        <w:rPr>
+          <w:rFonts w:ascii="Consolas" w:hAnsi="Consolas"/>
+          <w:color w:val="00B050"/>
+        </w:rPr>
+        <w:t>SUM(</w:t>
+      </w:r>
+      <w:proofErr w:type="gramEnd"/>
+      <w:r>
+        <w:rPr>
+          <w:rFonts w:ascii="Consolas" w:hAnsi="Consolas"/>
+          <w:color w:val="00B050"/>
+        </w:rPr>
+        <w:t xml:space="preserve">salary) OVER(PARTITION BY department ORDER BY salary ) AS </w:t>
+      </w:r>
+      <w:proofErr w:type="spellStart"/>
+      <w:r>
+        <w:rPr>
+          <w:rFonts w:ascii="Consolas" w:hAnsi="Consolas"/>
+          <w:color w:val="00B050"/>
+        </w:rPr>
+        <w:t>rolling_sum</w:t>
+      </w:r>
+      <w:proofErr w:type="spellEnd"/>
+      <w:r>
+        <w:rPr>
+          <w:rFonts w:ascii="Consolas" w:hAnsi="Consolas"/>
+          <w:color w:val="00B050"/>
+        </w:rPr>
+        <w:t>,</w:t>
+      </w:r>
+    </w:p>
+    <w:p>
+      <w:pPr>
+        <w:pStyle w:val="ListParagraph"/>
+        <w:numPr>
+          <w:ilvl w:val="0"/>
+          <w:numId w:val="24"/>
+        </w:numPr>
+        <w:rPr>
+          <w:rFonts w:ascii="Consolas" w:hAnsi="Consolas"/>
+          <w:color w:val="00B050"/>
+        </w:rPr>
+      </w:pPr>
+      <w:proofErr w:type="gramStart"/>
+      <w:r>
+        <w:rPr>
+          <w:rFonts w:ascii="Consolas" w:hAnsi="Consolas"/>
+          <w:color w:val="00B050"/>
+        </w:rPr>
+        <w:t>SUM(</w:t>
+      </w:r>
+      <w:proofErr w:type="gramEnd"/>
+      <w:r>
+        <w:rPr>
+          <w:rFonts w:ascii="Consolas" w:hAnsi="Consolas"/>
+          <w:color w:val="00B050"/>
+        </w:rPr>
+        <w:t xml:space="preserve">salary) OVER(PARTITION BY department) AS </w:t>
+      </w:r>
+      <w:proofErr w:type="spellStart"/>
+      <w:r>
+        <w:rPr>
+          <w:rFonts w:ascii="Consolas" w:hAnsi="Consolas"/>
+          <w:color w:val="00B050"/>
+        </w:rPr>
+        <w:t>sum_total_by_dpmt</w:t>
+      </w:r>
+      <w:proofErr w:type="spellEnd"/>
+    </w:p>
+    <w:p>
+      <w:pPr>
+        <w:pStyle w:val="ListParagraph"/>
+        <w:numPr>
+          <w:ilvl w:val="0"/>
+          <w:numId w:val="24"/>
+        </w:numPr>
+        <w:jc w:val="both"/>
+        <w:rPr>
+          <w:rFonts w:ascii="Consolas" w:hAnsi="Consolas"/>
+          <w:color w:val="00B050"/>
+        </w:rPr>
+      </w:pPr>
+      <w:r>
+        <w:rPr>
+          <w:rFonts w:ascii="Consolas" w:hAnsi="Consolas"/>
+          <w:color w:val="00B050"/>
+        </w:rPr>
+        <w:t>FROM employees;</w:t>
+      </w:r>
+    </w:p>
+    <w:p>
+      <w:pPr>
+        <w:pStyle w:val="ListParagraph"/>
+        <w:ind w:left="2160"/>
+        <w:jc w:val="both"/>
+        <w:rPr>
+          <w:rFonts w:ascii="Consolas" w:hAnsi="Consolas"/>
+          <w:color w:val="00B050"/>
+        </w:rPr>
+      </w:pPr>
+      <w:r>
+        <w:rPr>
+          <w:rFonts w:ascii="Consolas" w:hAnsi="Consolas"/>
+          <w:noProof/>
+          <w:color w:val="00B050"/>
+          <w:sz w:val="20"/>
+          <w:szCs w:val="20"/>
+        </w:rPr>
+        <mc:AlternateContent>
+          <mc:Choice Requires="wpi">
+            <w:drawing>
+              <wp:anchor distT="0" distB="0" distL="114300" distR="114300" simplePos="0" relativeHeight="251679744" behindDoc="0" locked="0" layoutInCell="1" allowOverlap="1" wp14:anchorId="21F5C168" wp14:editId="3AFB031C">
+                <wp:simplePos x="0" y="0"/>
+                <wp:positionH relativeFrom="column">
+                  <wp:posOffset>2871505</wp:posOffset>
+                </wp:positionH>
+                <wp:positionV relativeFrom="paragraph">
+                  <wp:posOffset>1618512</wp:posOffset>
+                </wp:positionV>
+                <wp:extent cx="232560" cy="12960"/>
+                <wp:effectExtent l="57150" t="76200" r="72390" b="82550"/>
+                <wp:wrapNone/>
+                <wp:docPr id="644339749" name="Ink 11"/>
+                <wp:cNvGraphicFramePr/>
+                <a:graphic xmlns:a="http://schemas.openxmlformats.org/drawingml/2006/main">
+                  <a:graphicData uri="http://schemas.microsoft.com/office/word/2010/wordprocessingInk">
+                    <w14:contentPart bwMode="auto" r:id="rId34">
+                      <w14:nvContentPartPr>
+                        <w14:cNvContentPartPr/>
+                      </w14:nvContentPartPr>
+                      <w14:xfrm>
+                        <a:off x="0" y="0"/>
+                        <a:ext cx="232560" cy="12960"/>
+                      </w14:xfrm>
+                    </w14:contentPart>
+                  </a:graphicData>
+                </a:graphic>
+              </wp:anchor>
+            </w:drawing>
+          </mc:Choice>
+          <mc:Fallback>
+            <w:pict>
+              <v:shapetype w14:anchorId="2D9BDF0E" id="_x0000_t75" coordsize="21600,21600" o:spt="75" o:preferrelative="t" path="m@4@5l@4@11@9@11@9@5xe" filled="f" stroked="f">
+                <v:stroke joinstyle="miter"/>
+                <v:formulas>
+                  <v:f eqn="if lineDrawn pixelLineWidth 0"/>
+                  <v:f eqn="sum @0 1 0"/>
+                  <v:f eqn="sum 0 0 @1"/>
+                  <v:f eqn="prod @2 1 2"/>
+                  <v:f eqn="prod @3 21600 pixelWidth"/>
+                  <v:f eqn="prod @3 21600 pixelHeight"/>
+                  <v:f eqn="sum @0 0 1"/>
+                  <v:f eqn="prod @6 1 2"/>
+                  <v:f eqn="prod @7 21600 pixelWidth"/>
+                  <v:f eqn="sum @8 21600 0"/>
+                  <v:f eqn="prod @7 21600 pixelHeight"/>
+                  <v:f eqn="sum @10 21600 0"/>
+                </v:formulas>
+                <v:path o:extrusionok="f" gradientshapeok="t" o:connecttype="rect"/>
+                <o:lock v:ext="edit" aspectratio="t"/>
+              </v:shapetype>
+              <v:shape id="Ink 11" o:spid="_x0000_s1026" type="#_x0000_t75" style="position:absolute;margin-left:224.7pt;margin-top:124.65pt;width:21.1pt;height:6.65pt;z-index:251679744;visibility:visible;mso-wrap-style:square;mso-wrap-distance-left:9pt;mso-wrap-distance-top:0;mso-wrap-distance-right:9pt;mso-wrap-distance-bottom:0;mso-position-horizontal:absolute;mso-position-horizontal-relative:text;mso-position-vertical:absolute;mso-position-vertical-relative:text" o:gfxdata="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">
+                <v:imagedata r:id="rId35" o:title=""/>
+              </v:shape>
+            </w:pict>
+          </mc:Fallback>
+        </mc:AlternateContent>
+      </w:r>
+      <w:r>
+        <w:rPr>
+          <w:rFonts w:ascii="Consolas" w:hAnsi="Consolas"/>
+          <w:noProof/>
+          <w:color w:val="00B050"/>
+          <w:sz w:val="20"/>
+          <w:szCs w:val="20"/>
+        </w:rPr>
+        <mc:AlternateContent>
+          <mc:Choice Requires="wpi">
+            <w:drawing>
+              <wp:anchor distT="0" distB="0" distL="114300" distR="114300" simplePos="0" relativeHeight="251678720" behindDoc="0" locked="0" layoutInCell="1" allowOverlap="1" wp14:anchorId="6EAFBB67" wp14:editId="21A941F4">
+                <wp:simplePos x="0" y="0"/>
+                <wp:positionH relativeFrom="column">
+                  <wp:posOffset>2390185</wp:posOffset>
+                </wp:positionH>
+                <wp:positionV relativeFrom="paragraph">
+                  <wp:posOffset>1617432</wp:posOffset>
+                </wp:positionV>
+                <wp:extent cx="276840" cy="13320"/>
+                <wp:effectExtent l="57150" t="76200" r="66675" b="82550"/>
+                <wp:wrapNone/>
+                <wp:docPr id="2118446137" name="Ink 10"/>
+                <wp:cNvGraphicFramePr/>
+                <a:graphic xmlns:a="http://schemas.openxmlformats.org/drawingml/2006/main">
+                  <a:graphicData uri="http://schemas.microsoft.com/office/word/2010/wordprocessingInk">
+                    <w14:contentPart bwMode="auto" r:id="rId36">
+                      <w14:nvContentPartPr>
+                        <w14:cNvContentPartPr/>
+                      </w14:nvContentPartPr>
+                      <w14:xfrm>
+                        <a:off x="0" y="0"/>
+                        <a:ext cx="276840" cy="13320"/>
+                      </w14:xfrm>
+                    </w14:contentPart>
+                  </a:graphicData>
+                </a:graphic>
+              </wp:anchor>
+            </w:drawing>
+          </mc:Choice>
+          <mc:Fallback>
+            <w:pict>
+              <v:shape w14:anchorId="07033194" id="Ink 10" o:spid="_x0000_s1026" type="#_x0000_t75" style="position:absolute;margin-left:186.8pt;margin-top:124.55pt;width:24.65pt;height:6.75pt;z-index:251678720;visibility:visible;mso-wrap-style:square;mso-wrap-distance-left:9pt;mso-wrap-distance-top:0;mso-wrap-distance-right:9pt;mso-wrap-distance-bottom:0;mso-position-horizontal:absolute;mso-position-horizontal-relative:text;mso-position-vertical:absolute;mso-position-vertical-relative:text" o:gfxdata="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">
+                <v:imagedata r:id="rId37" o:title=""/>
+              </v:shape>
+            </w:pict>
+          </mc:Fallback>
+        </mc:AlternateContent>
+      </w:r>
+      <w:r>
+        <w:rPr>
+          <w:rFonts w:ascii="Consolas" w:hAnsi="Consolas"/>
+          <w:noProof/>
+          <w:color w:val="00B050"/>
+          <w:sz w:val="20"/>
+          <w:szCs w:val="20"/>
+        </w:rPr>
+        <mc:AlternateContent>
+          <mc:Choice Requires="wpi">
+            <w:drawing>
+              <wp:anchor distT="0" distB="0" distL="114300" distR="114300" simplePos="0" relativeHeight="251677696" behindDoc="0" locked="0" layoutInCell="1" allowOverlap="1" wp14:anchorId="118A5310" wp14:editId="26B4A82D">
+                <wp:simplePos x="0" y="0"/>
+                <wp:positionH relativeFrom="column">
+                  <wp:posOffset>2871505</wp:posOffset>
+                </wp:positionH>
+                <wp:positionV relativeFrom="paragraph">
+                  <wp:posOffset>824352</wp:posOffset>
+                </wp:positionV>
+                <wp:extent cx="228600" cy="15480"/>
+                <wp:effectExtent l="57150" t="76200" r="57150" b="80010"/>
+                <wp:wrapNone/>
+                <wp:docPr id="1426122627" name="Ink 9"/>
+                <wp:cNvGraphicFramePr/>
+                <a:graphic xmlns:a="http://schemas.openxmlformats.org/drawingml/2006/main">
+                  <a:graphicData uri="http://schemas.microsoft.com/office/word/2010/wordprocessingInk">
+                    <w14:contentPart bwMode="auto" r:id="rId38">
+                      <w14:nvContentPartPr>
+                        <w14:cNvContentPartPr/>
+                      </w14:nvContentPartPr>
+                      <w14:xfrm>
+                        <a:off x="0" y="0"/>
+                        <a:ext cx="228600" cy="15480"/>
+                      </w14:xfrm>
+                    </w14:contentPart>
+                  </a:graphicData>
+                </a:graphic>
+              </wp:anchor>
+            </w:drawing>
+          </mc:Choice>
+          <mc:Fallback>
+            <w:pict>
+              <v:shape w14:anchorId="0D898DA8" id="Ink 9" o:spid="_x0000_s1026" type="#_x0000_t75" style="position:absolute;margin-left:224.7pt;margin-top:62.1pt;width:20.8pt;height:6.85pt;z-index:251677696;visibility:visible;mso-wrap-style:square;mso-wrap-distance-left:9pt;mso-wrap-distance-top:0;mso-wrap-distance-right:9pt;mso-wrap-distance-bottom:0;mso-position-horizontal:absolute;mso-position-horizontal-relative:text;mso-position-vertical:absolute;mso-position-vertical-relative:text" o:gfxdata="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">
+                <v:imagedata r:id="rId39" o:title=""/>
+              </v:shape>
+            </w:pict>
+          </mc:Fallback>
+        </mc:AlternateContent>
+      </w:r>
+      <w:r>
+        <w:rPr>
+          <w:rFonts w:ascii="Consolas" w:hAnsi="Consolas"/>
+          <w:noProof/>
+          <w:color w:val="00B050"/>
+          <w:sz w:val="20"/>
+          <w:szCs w:val="20"/>
+        </w:rPr>
+        <mc:AlternateContent>
+          <mc:Choice Requires="wpi">
+            <w:drawing>
+              <wp:anchor distT="0" distB="0" distL="114300" distR="114300" simplePos="0" relativeHeight="251676672" behindDoc="0" locked="0" layoutInCell="1" allowOverlap="1" wp14:anchorId="1CB28803" wp14:editId="7077BB2B">
+                <wp:simplePos x="0" y="0"/>
+                <wp:positionH relativeFrom="column">
+                  <wp:posOffset>2378305</wp:posOffset>
+                </wp:positionH>
+                <wp:positionV relativeFrom="paragraph">
+                  <wp:posOffset>824352</wp:posOffset>
+                </wp:positionV>
+                <wp:extent cx="336240" cy="20880"/>
+                <wp:effectExtent l="57150" t="76200" r="64135" b="74930"/>
+                <wp:wrapNone/>
+                <wp:docPr id="1237074670" name="Ink 8"/>
+                <wp:cNvGraphicFramePr/>
+                <a:graphic xmlns:a="http://schemas.openxmlformats.org/drawingml/2006/main">
+                  <a:graphicData uri="http://schemas.microsoft.com/office/word/2010/wordprocessingInk">
+                    <w14:contentPart bwMode="auto" r:id="rId40">
+                      <w14:nvContentPartPr>
+                        <w14:cNvContentPartPr/>
+                      </w14:nvContentPartPr>
+                      <w14:xfrm>
+                        <a:off x="0" y="0"/>
+                        <a:ext cx="336240" cy="20880"/>
+                      </w14:xfrm>
+                    </w14:contentPart>
+                  </a:graphicData>
+                </a:graphic>
+              </wp:anchor>
+            </w:drawing>
+          </mc:Choice>
+          <mc:Fallback>
+            <w:pict>
+              <v:shape w14:anchorId="6E2DC561" id="Ink 8" o:spid="_x0000_s1026" type="#_x0000_t75" style="position:absolute;margin-left:185.85pt;margin-top:62.05pt;width:29.35pt;height:7.35pt;z-index:251676672;visibility:visible;mso-wrap-style:square;mso-wrap-distance-left:9pt;mso-wrap-distance-top:0;mso-wrap-distance-right:9pt;mso-wrap-distance-bottom:0;mso-position-horizontal:absolute;mso-position-horizontal-relative:text;mso-position-vertical:absolute;mso-position-vertical-relative:text" o:gfxdata="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">
+                <v:imagedata r:id="rId41" o:title=""/>
+              </v:shape>
+            </w:pict>
+          </mc:Fallback>
+        </mc:AlternateContent>
+      </w:r>
+      <w:r>
+        <w:rPr>
+          <w:rFonts w:ascii="Consolas" w:hAnsi="Consolas"/>
+          <w:noProof/>
+          <w:color w:val="00B050"/>
+          <w:sz w:val="20"/>
+          <w:szCs w:val="20"/>
+        </w:rPr>
+        <w:drawing>
+          <wp:inline distT="0" distB="0" distL="0" distR="0" wp14:anchorId="262E31D0" wp14:editId="48EDF2CF">
+            <wp:extent cx="2268389" cy="1892968"/>
+            <wp:effectExtent l="0" t="0" r="0" b="0"/>
+            <wp:docPr id="633112393" name="Picture 1"/>
+            <wp:cNvGraphicFramePr>
+              <a:graphicFrameLocks xmlns:a="http://schemas.openxmlformats.org/drawingml/2006/main" noChangeAspect="1"/>
+            </wp:cNvGraphicFramePr>
+            <a:graphic xmlns:a="http://schemas.openxmlformats.org/drawingml/2006/main">
+              <a:graphicData uri="http://schemas.openxmlformats.org/drawingml/2006/picture">
+                <pic:pic xmlns:pic="http://schemas.openxmlformats.org/drawingml/2006/picture">
+                  <pic:nvPicPr>
+                    <pic:cNvPr id="633112393" name=""/>
+                    <pic:cNvPicPr/>
+                  </pic:nvPicPr>
+                  <pic:blipFill>
+                    <a:blip r:embed="rId42"/>
+                    <a:stretch>
+                      <a:fillRect/>
+                    </a:stretch>
+                  </pic:blipFill>
+                  <pic:spPr>
+                    <a:xfrm>
+                      <a:off x="0" y="0"/>
+                      <a:ext cx="2298774" cy="1918324"/>
+                    </a:xfrm>
+                    <a:prstGeom prst="rect">
+                      <a:avLst/>
+                    </a:prstGeom>
+                  </pic:spPr>
+                </pic:pic>
+              </a:graphicData>
+            </a:graphic>
+          </wp:inline>
+        </w:drawing>
+      </w:r>
+    </w:p>
+    <w:p>
+      <w:pPr>
+        <w:pStyle w:val="ListParagraph"/>
+        <w:ind w:left="2160"/>
+        <w:jc w:val="both"/>
+        <w:rPr>
+          <w:rFonts w:ascii="Consolas" w:hAnsi="Consolas"/>
+          <w:color w:val="00B050"/>
+        </w:rPr>
+      </w:pPr>
+    </w:p>
+    <w:p>
+      <w:pPr>
+        <w:pStyle w:val="Heading3"/>
+      </w:pPr>
+      <w:proofErr w:type="gramStart"/>
+      <w:r>
+        <w:t>RANK(</w:t>
+      </w:r>
+      <w:proofErr w:type="gramEnd"/>
+      <w:r>
+        <w:t xml:space="preserve">) </w:t>
+      </w:r>
+      <w:r>
+        <w:t>, DENSE_RANK(), ROW_NUMBER()</w:t>
+      </w:r>
+    </w:p>
+    <w:p>
+      <w:r>
+        <w:t xml:space="preserve">The </w:t>
+      </w:r>
+      <w:proofErr w:type="gramStart"/>
+      <w:r>
+        <w:t>RANK(</w:t>
+      </w:r>
+      <w:proofErr w:type="gramEnd"/>
+      <w:r>
+        <w:t>) window function in MySQL is used to assign a unique rank to each row within a partition of a result set. It is commonly used for ranking rows based on a specific column's value.</w:t>
+      </w:r>
+    </w:p>
+    <w:p>
+      <w:pPr>
+        <w:pStyle w:val="ListParagraph"/>
+        <w:numPr>
+          <w:ilvl w:val="0"/>
+          <w:numId w:val="22"/>
+        </w:numPr>
+        <w:jc w:val="both"/>
+        <w:rPr>
+          <w:rFonts w:ascii="Consolas" w:hAnsi="Consolas"/>
+          <w:color w:val="00B050"/>
+        </w:rPr>
+      </w:pPr>
+      <w:r>
+        <w:rPr>
+          <w:rFonts w:ascii="Consolas" w:hAnsi="Consolas"/>
+          <w:color w:val="00B050"/>
+        </w:rPr>
+        <w:t>SELECT department, salary,</w:t>
+      </w:r>
+    </w:p>
+    <w:p>
+      <w:pPr>
+        <w:pStyle w:val="ListParagraph"/>
+        <w:numPr>
+          <w:ilvl w:val="0"/>
+          <w:numId w:val="22"/>
+        </w:numPr>
+        <w:jc w:val="both"/>
+        <w:rPr>
+          <w:rFonts w:ascii="Consolas" w:hAnsi="Consolas"/>
+          <w:color w:val="00B050"/>
+        </w:rPr>
+      </w:pPr>
+      <w:proofErr w:type="gramStart"/>
+      <w:r>
+        <w:rPr>
+          <w:rFonts w:ascii="Consolas" w:hAnsi="Consolas"/>
+          <w:color w:val="00B050"/>
+        </w:rPr>
+        <w:t>RANK(</w:t>
+      </w:r>
+      <w:proofErr w:type="gramEnd"/>
+      <w:r>
+        <w:rPr>
+          <w:rFonts w:ascii="Consolas" w:hAnsi="Consolas"/>
+          <w:color w:val="00B050"/>
+        </w:rPr>
+        <w:t>) OVER(ORDER BY salary) AS OVERALL_RANKING,</w:t>
+      </w:r>
+    </w:p>
+    <w:p>
+      <w:pPr>
+        <w:pStyle w:val="ListParagraph"/>
+        <w:numPr>
+          <w:ilvl w:val="0"/>
+          <w:numId w:val="22"/>
+        </w:numPr>
+        <w:jc w:val="both"/>
+        <w:rPr>
+          <w:rFonts w:ascii="Consolas" w:hAnsi="Consolas"/>
+          <w:color w:val="00B050"/>
+        </w:rPr>
+      </w:pPr>
+      <w:r>
+        <w:rPr>
+          <w:rFonts w:ascii="Consolas" w:hAnsi="Consolas"/>
+          <w:color w:val="00B050"/>
+        </w:rPr>
+        <w:t>DENSE_</w:t>
+      </w:r>
+      <w:proofErr w:type="gramStart"/>
+      <w:r>
+        <w:rPr>
+          <w:rFonts w:ascii="Consolas" w:hAnsi="Consolas"/>
+          <w:color w:val="00B050"/>
+        </w:rPr>
+        <w:t>RANK(</w:t>
+      </w:r>
+      <w:proofErr w:type="gramEnd"/>
+      <w:r>
+        <w:rPr>
+          <w:rFonts w:ascii="Consolas" w:hAnsi="Consolas"/>
+          <w:color w:val="00B050"/>
+        </w:rPr>
+        <w:t xml:space="preserve">) OVER(ORDER BY salary) AS </w:t>
+      </w:r>
+      <w:proofErr w:type="spellStart"/>
+      <w:r>
+        <w:rPr>
+          <w:rFonts w:ascii="Consolas" w:hAnsi="Consolas"/>
+          <w:color w:val="00B050"/>
+        </w:rPr>
+        <w:t>Dense_ranking</w:t>
+      </w:r>
+      <w:proofErr w:type="spellEnd"/>
+      <w:r>
+        <w:rPr>
+          <w:rFonts w:ascii="Consolas" w:hAnsi="Consolas"/>
+          <w:color w:val="00B050"/>
+        </w:rPr>
+        <w:t>,</w:t>
+      </w:r>
+    </w:p>
+    <w:p>
+      <w:pPr>
+        <w:pStyle w:val="ListParagraph"/>
+        <w:numPr>
+          <w:ilvl w:val="0"/>
+          <w:numId w:val="22"/>
+        </w:numPr>
+        <w:jc w:val="both"/>
+        <w:rPr>
+          <w:rFonts w:ascii="Consolas" w:hAnsi="Consolas"/>
+          <w:color w:val="00B050"/>
+        </w:rPr>
+      </w:pPr>
+      <w:r>
+        <w:rPr>
+          <w:rFonts w:ascii="Consolas" w:hAnsi="Consolas"/>
+          <w:color w:val="00B050"/>
+        </w:rPr>
+        <w:t>ROW_</w:t>
+      </w:r>
+      <w:proofErr w:type="gramStart"/>
+      <w:r>
+        <w:rPr>
+          <w:rFonts w:ascii="Consolas" w:hAnsi="Consolas"/>
+          <w:color w:val="00B050"/>
+        </w:rPr>
+        <w:t>NUMBER(</w:t>
+      </w:r>
+      <w:proofErr w:type="gramEnd"/>
+      <w:r>
+        <w:rPr>
+          <w:rFonts w:ascii="Consolas" w:hAnsi="Consolas"/>
+          <w:color w:val="00B050"/>
+        </w:rPr>
+        <w:t xml:space="preserve">) OVER(ORDER BY salary) AS </w:t>
+      </w:r>
+      <w:proofErr w:type="spellStart"/>
+      <w:r>
+        <w:rPr>
+          <w:rFonts w:ascii="Consolas" w:hAnsi="Consolas"/>
+          <w:color w:val="00B050"/>
+        </w:rPr>
+        <w:t>Row_numbering</w:t>
+      </w:r>
+      <w:proofErr w:type="spellEnd"/>
+    </w:p>
+    <w:p>
+      <w:pPr>
+        <w:pStyle w:val="ListParagraph"/>
+        <w:numPr>
+          <w:ilvl w:val="0"/>
+          <w:numId w:val="22"/>
+        </w:numPr>
+        <w:jc w:val="both"/>
+        <w:rPr>
+          <w:rFonts w:ascii="Consolas" w:hAnsi="Consolas"/>
+          <w:color w:val="00B050"/>
+        </w:rPr>
+      </w:pPr>
+      <w:r>
+        <w:rPr>
+          <w:rFonts w:ascii="Consolas" w:hAnsi="Consolas"/>
+          <w:color w:val="00B050"/>
+        </w:rPr>
+        <w:t xml:space="preserve">FROM </w:t>
+      </w:r>
+      <w:proofErr w:type="gramStart"/>
+      <w:r>
+        <w:rPr>
+          <w:rFonts w:ascii="Consolas" w:hAnsi="Consolas"/>
+          <w:color w:val="00B050"/>
+        </w:rPr>
+        <w:t>employees ;</w:t>
+      </w:r>
+      <w:proofErr w:type="gramEnd"/>
+    </w:p>
+    <w:p>
+      <w:r>
+        <w:rPr>
+          <w:noProof/>
+        </w:rPr>
+        <mc:AlternateContent>
+          <mc:Choice Requires="wpi">
+            <w:drawing>
+              <wp:anchor distT="0" distB="0" distL="114300" distR="114300" simplePos="0" relativeHeight="251682816" behindDoc="0" locked="0" layoutInCell="1" allowOverlap="1" wp14:anchorId="7620F9E6" wp14:editId="7698338F">
+                <wp:simplePos x="0" y="0"/>
+                <wp:positionH relativeFrom="column">
+                  <wp:posOffset>3100070</wp:posOffset>
+                </wp:positionH>
+                <wp:positionV relativeFrom="paragraph">
+                  <wp:posOffset>1002999</wp:posOffset>
+                </wp:positionV>
+                <wp:extent cx="122040" cy="228240"/>
+                <wp:effectExtent l="38100" t="38100" r="49530" b="38735"/>
+                <wp:wrapNone/>
+                <wp:docPr id="487454775" name="Ink 69"/>
+                <wp:cNvGraphicFramePr/>
+                <a:graphic xmlns:a="http://schemas.openxmlformats.org/drawingml/2006/main">
+                  <a:graphicData uri="http://schemas.microsoft.com/office/word/2010/wordprocessingInk">
+                    <w14:contentPart bwMode="auto" r:id="rId43">
+                      <w14:nvContentPartPr>
+                        <w14:cNvContentPartPr/>
+                      </w14:nvContentPartPr>
+                      <w14:xfrm>
+                        <a:off x="0" y="0"/>
+                        <a:ext cx="122040" cy="228240"/>
+                      </w14:xfrm>
+                    </w14:contentPart>
+                  </a:graphicData>
+                </a:graphic>
+              </wp:anchor>
+            </w:drawing>
+          </mc:Choice>
+          <mc:Fallback>
+            <w:pict>
+              <v:shapetype w14:anchorId="4F0238AB" id="_x0000_t75" coordsize="21600,21600" o:spt="75" o:preferrelative="t" path="m@4@5l@4@11@9@11@9@5xe" filled="f" stroked="f">
+                <v:stroke joinstyle="miter"/>
+                <v:formulas>
+                  <v:f eqn="if lineDrawn pixelLineWidth 0"/>
+                  <v:f eqn="sum @0 1 0"/>
+                  <v:f eqn="sum 0 0 @1"/>
+                  <v:f eqn="prod @2 1 2"/>
+                  <v:f eqn="prod @3 21600 pixelWidth"/>
+                  <v:f eqn="prod @3 21600 pixelHeight"/>
+                  <v:f eqn="sum @0 0 1"/>
+                  <v:f eqn="prod @6 1 2"/>
+                  <v:f eqn="prod @7 21600 pixelWidth"/>
+                  <v:f eqn="sum @8 21600 0"/>
+                  <v:f eqn="prod @7 21600 pixelHeight"/>
+                  <v:f eqn="sum @10 21600 0"/>
+                </v:formulas>
+                <v:path o:extrusionok="f" gradientshapeok="t" o:connecttype="rect"/>
+                <o:lock v:ext="edit" aspectratio="t"/>
+              </v:shapetype>
+              <v:shape id="Ink 69" o:spid="_x0000_s1026" type="#_x0000_t75" style="position:absolute;margin-left:243.6pt;margin-top:78.5pt;width:10.55pt;height:18.95pt;z-index:251682816;visibility:visible;mso-wrap-style:square;mso-wrap-distance-left:9pt;mso-wrap-distance-top:0;mso-wrap-distance-right:9pt;mso-wrap-distance-bottom:0;mso-position-horizontal:absolute;mso-position-horizontal-relative:text;mso-position-vertical:absolute;mso-position-vertical-relative:text" o:gfxdata="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">
+                <v:imagedata r:id="rId44" o:title=""/>
+              </v:shape>
+            </w:pict>
+          </mc:Fallback>
+        </mc:AlternateContent>
+      </w:r>
+      <w:r>
+        <w:rPr>
+          <w:noProof/>
+        </w:rPr>
+        <mc:AlternateContent>
+          <mc:Choice Requires="wpi">
+            <w:drawing>
+              <wp:anchor distT="0" distB="0" distL="114300" distR="114300" simplePos="0" relativeHeight="251681792" behindDoc="0" locked="0" layoutInCell="1" allowOverlap="1" wp14:anchorId="685A9AF0" wp14:editId="4D18C9A4">
+                <wp:simplePos x="0" y="0"/>
+                <wp:positionH relativeFrom="column">
+                  <wp:posOffset>2944495</wp:posOffset>
+                </wp:positionH>
+                <wp:positionV relativeFrom="paragraph">
+                  <wp:posOffset>373480</wp:posOffset>
+                </wp:positionV>
+                <wp:extent cx="297113" cy="637540"/>
+                <wp:effectExtent l="38100" t="38100" r="46355" b="48260"/>
+                <wp:wrapNone/>
+                <wp:docPr id="1920778822" name="Ink 58"/>
+                <wp:cNvGraphicFramePr/>
+                <a:graphic xmlns:a="http://schemas.openxmlformats.org/drawingml/2006/main">
+                  <a:graphicData uri="http://schemas.microsoft.com/office/word/2010/wordprocessingInk">
+                    <w14:contentPart bwMode="auto" r:id="rId45">
+                      <w14:nvContentPartPr>
+                        <w14:cNvContentPartPr/>
+                      </w14:nvContentPartPr>
+                      <w14:xfrm>
+                        <a:off x="0" y="0"/>
+                        <a:ext cx="297113" cy="637540"/>
+                      </w14:xfrm>
+                    </w14:contentPart>
+                  </a:graphicData>
+                </a:graphic>
+                <wp14:sizeRelH relativeFrom="margin">
+                  <wp14:pctWidth>0</wp14:pctWidth>
+                </wp14:sizeRelH>
+              </wp:anchor>
+            </w:drawing>
+          </mc:Choice>
+          <mc:Fallback>
+            <w:pict>
+              <v:shape w14:anchorId="2404EA26" id="Ink 58" o:spid="_x0000_s1026" type="#_x0000_t75" style="position:absolute;margin-left:231.35pt;margin-top:28.9pt;width:24.4pt;height:51.15pt;z-index:251681792;visibility:visible;mso-wrap-style:square;mso-width-percent:0;mso-wrap-distance-left:9pt;mso-wrap-distance-top:0;mso-wrap-distance-right:9pt;mso-wrap-distance-bottom:0;mso-position-horizontal:absolute;mso-position-horizontal-relative:text;mso-position-vertical:absolute;mso-position-vertical-relative:text;mso-width-percent:0;mso-width-relative:margin" o:gfxdata="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">
+                <v:imagedata r:id="rId46" o:title=""/>
+              </v:shape>
+            </w:pict>
+          </mc:Fallback>
+        </mc:AlternateContent>
+      </w:r>
+      <w:r>
+        <w:rPr>
+          <w:noProof/>
+        </w:rPr>
+        <mc:AlternateContent>
+          <mc:Choice Requires="wpi">
+            <w:drawing>
+              <wp:anchor distT="0" distB="0" distL="114300" distR="114300" simplePos="0" relativeHeight="251683840" behindDoc="0" locked="0" layoutInCell="1" allowOverlap="1" wp14:anchorId="7098132E" wp14:editId="05246CBD">
+                <wp:simplePos x="0" y="0"/>
+                <wp:positionH relativeFrom="column">
+                  <wp:posOffset>3255745</wp:posOffset>
+                </wp:positionH>
+                <wp:positionV relativeFrom="paragraph">
+                  <wp:posOffset>-42512</wp:posOffset>
+                </wp:positionV>
+                <wp:extent cx="1310105" cy="1221740"/>
+                <wp:effectExtent l="38100" t="38100" r="23495" b="35560"/>
+                <wp:wrapNone/>
+                <wp:docPr id="1475464824" name="Ink 71"/>
+                <wp:cNvGraphicFramePr/>
+                <a:graphic xmlns:a="http://schemas.openxmlformats.org/drawingml/2006/main">
+                  <a:graphicData uri="http://schemas.microsoft.com/office/word/2010/wordprocessingInk">
+                    <w14:contentPart bwMode="auto" r:id="rId47">
+                      <w14:nvContentPartPr>
+                        <w14:cNvContentPartPr/>
+                      </w14:nvContentPartPr>
+                      <w14:xfrm>
+                        <a:off x="0" y="0"/>
+                        <a:ext cx="1310105" cy="1221740"/>
+                      </w14:xfrm>
+                    </w14:contentPart>
+                  </a:graphicData>
+                </a:graphic>
+                <wp14:sizeRelH relativeFrom="margin">
+                  <wp14:pctWidth>0</wp14:pctWidth>
+                </wp14:sizeRelH>
+              </wp:anchor>
+            </w:drawing>
+          </mc:Choice>
+          <mc:Fallback>
+            <w:pict>
+              <v:shape w14:anchorId="7D92A88E" id="Ink 71" o:spid="_x0000_s1026" type="#_x0000_t75" style="position:absolute;margin-left:255.85pt;margin-top:-3.85pt;width:104.1pt;height:97.15pt;z-index:251683840;visibility:visible;mso-wrap-style:square;mso-width-percent:0;mso-wrap-distance-left:9pt;mso-wrap-distance-top:0;mso-wrap-distance-right:9pt;mso-wrap-distance-bottom:0;mso-position-horizontal:absolute;mso-position-horizontal-relative:text;mso-position-vertical:absolute;mso-position-vertical-relative:text;mso-width-percent:0;mso-width-relative:margin" o:gfxdata="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">
+                <v:imagedata r:id="rId48" o:title=""/>
+              </v:shape>
+            </w:pict>
+          </mc:Fallback>
+        </mc:AlternateContent>
+      </w:r>
+      <w:r>
+        <w:rPr>
+          <w:noProof/>
+        </w:rPr>
+        <w:drawing>
+          <wp:inline distT="0" distB="0" distL="0" distR="0" wp14:anchorId="56C7D7EB" wp14:editId="24C3B836">
+            <wp:extent cx="2699431" cy="2197768"/>
+            <wp:effectExtent l="0" t="0" r="5715" b="0"/>
+            <wp:docPr id="169347482" name="Picture 1"/>
+            <wp:cNvGraphicFramePr>
+              <a:graphicFrameLocks xmlns:a="http://schemas.openxmlformats.org/drawingml/2006/main" noChangeAspect="1"/>
+            </wp:cNvGraphicFramePr>
+            <a:graphic xmlns:a="http://schemas.openxmlformats.org/drawingml/2006/main">
+              <a:graphicData uri="http://schemas.openxmlformats.org/drawingml/2006/picture">
+                <pic:pic xmlns:pic="http://schemas.openxmlformats.org/drawingml/2006/picture">
+                  <pic:nvPicPr>
+                    <pic:cNvPr id="169347482" name=""/>
+                    <pic:cNvPicPr/>
+                  </pic:nvPicPr>
+                  <pic:blipFill>
+                    <a:blip r:embed="rId49"/>
+                    <a:stretch>
+                      <a:fillRect/>
+                    </a:stretch>
+                  </pic:blipFill>
+                  <pic:spPr>
+                    <a:xfrm>
+                      <a:off x="0" y="0"/>
+                      <a:ext cx="2712909" cy="2208741"/>
+                    </a:xfrm>
+                    <a:prstGeom prst="rect">
+                      <a:avLst/>
+                    </a:prstGeom>
+                  </pic:spPr>
+                </pic:pic>
+              </a:graphicData>
+            </a:graphic>
+          </wp:inline>
+        </w:drawing>
+      </w:r>
+    </w:p>
+    <w:p>
+      <w:r>
+        <w:rPr>
+          <w:noProof/>
+        </w:rPr>
+        <w:drawing>
+          <wp:inline distT="0" distB="0" distL="0" distR="0" wp14:anchorId="08124DC4" wp14:editId="7D9EE5CB">
+            <wp:extent cx="5731510" cy="1071245"/>
+            <wp:effectExtent l="0" t="0" r="2540" b="0"/>
+            <wp:docPr id="1889920156" name="Picture 1"/>
+            <wp:cNvGraphicFramePr>
+              <a:graphicFrameLocks xmlns:a="http://schemas.openxmlformats.org/drawingml/2006/main" noChangeAspect="1"/>
+            </wp:cNvGraphicFramePr>
+            <a:graphic xmlns:a="http://schemas.openxmlformats.org/drawingml/2006/main">
+              <a:graphicData uri="http://schemas.openxmlformats.org/drawingml/2006/picture">
+                <pic:pic xmlns:pic="http://schemas.openxmlformats.org/drawingml/2006/picture">
+                  <pic:nvPicPr>
+                    <pic:cNvPr id="1889920156" name=""/>
+                    <pic:cNvPicPr/>
+                  </pic:nvPicPr>
+                  <pic:blipFill>
+                    <a:blip r:embed="rId50"/>
+                    <a:stretch>
+                      <a:fillRect/>
+                    </a:stretch>
+                  </pic:blipFill>
+                  <pic:spPr>
+                    <a:xfrm>
+                      <a:off x="0" y="0"/>
+                      <a:ext cx="5731510" cy="1071245"/>
+                    </a:xfrm>
+                    <a:prstGeom prst="rect">
+                      <a:avLst/>
+                    </a:prstGeom>
+                  </pic:spPr>
+                </pic:pic>
+              </a:graphicData>
+            </a:graphic>
+          </wp:inline>
+        </w:drawing>
+      </w:r>
+    </w:p>
+    <w:p>
+      <w:pPr>
+        <w:pStyle w:val="Heading3"/>
+      </w:pPr>
+      <w:proofErr w:type="gramStart"/>
+      <w:r>
+        <w:t>NTILE(</w:t>
+      </w:r>
+      <w:proofErr w:type="spellStart"/>
+      <w:proofErr w:type="gramEnd"/>
+      <w:r>
+        <w:t>bucket_number</w:t>
+      </w:r>
+      <w:proofErr w:type="spellEnd"/>
+      <w:r>
+        <w:t>)</w:t>
+      </w:r>
+    </w:p>
+    <w:p>
+      <w:r>
+        <w:t>T</w:t>
+      </w:r>
+      <w:r>
+        <w:t xml:space="preserve">he </w:t>
+      </w:r>
+      <w:proofErr w:type="gramStart"/>
+      <w:r>
+        <w:t>NTILE(</w:t>
+      </w:r>
+      <w:proofErr w:type="gramEnd"/>
+      <w:r>
+        <w:t xml:space="preserve">) window function in MySQL is used to </w:t>
+      </w:r>
+      <w:r>
+        <w:rPr>
+          <w:b/>
+          <w:bCs/>
+        </w:rPr>
+        <w:t>divide rows into a specified number of groups</w:t>
+      </w:r>
+      <w:r>
+        <w:t xml:space="preserve"> (or "tiles") and assign a </w:t>
+      </w:r>
+      <w:r>
+        <w:rPr>
+          <w:b/>
+          <w:bCs/>
+        </w:rPr>
+        <w:t>bucket number</w:t>
+      </w:r>
+      <w:r>
+        <w:t xml:space="preserve"> to each row. It is commonly used for percentile-based ranking.</w:t>
+      </w:r>
+    </w:p>
+    <w:p>
+      <w:pPr>
+        <w:pStyle w:val="ListParagraph"/>
+        <w:numPr>
+          <w:ilvl w:val="0"/>
+          <w:numId w:val="22"/>
+        </w:numPr>
+        <w:jc w:val="both"/>
+        <w:rPr>
+          <w:rFonts w:ascii="Consolas" w:hAnsi="Consolas"/>
+          <w:color w:val="00B050"/>
+        </w:rPr>
+      </w:pPr>
+      <w:r>
+        <w:rPr>
+          <w:rFonts w:ascii="Consolas" w:hAnsi="Consolas"/>
+          <w:color w:val="00B050"/>
+        </w:rPr>
+        <w:t>SELECT department, salary,</w:t>
+      </w:r>
+    </w:p>
+    <w:p>
+      <w:pPr>
+        <w:pStyle w:val="ListParagraph"/>
+        <w:numPr>
+          <w:ilvl w:val="0"/>
+          <w:numId w:val="22"/>
+        </w:numPr>
+        <w:jc w:val="both"/>
+        <w:rPr>
+          <w:rFonts w:ascii="Consolas" w:hAnsi="Consolas"/>
+          <w:color w:val="00B050"/>
+        </w:rPr>
+      </w:pPr>
+      <w:proofErr w:type="gramStart"/>
+      <w:r>
+        <w:rPr>
+          <w:rFonts w:ascii="Consolas" w:hAnsi="Consolas"/>
+          <w:color w:val="00B050"/>
+        </w:rPr>
+        <w:t>NTILE(</w:t>
+      </w:r>
+      <w:proofErr w:type="gramEnd"/>
+      <w:r>
+        <w:rPr>
+          <w:rFonts w:ascii="Consolas" w:hAnsi="Consolas"/>
+          <w:color w:val="00B050"/>
+        </w:rPr>
+        <w:t xml:space="preserve">3) OVER( ORDER BY salary) AS </w:t>
+      </w:r>
+      <w:proofErr w:type="spellStart"/>
+      <w:r>
+        <w:rPr>
+          <w:rFonts w:ascii="Consolas" w:hAnsi="Consolas"/>
+          <w:color w:val="00B050"/>
+        </w:rPr>
+        <w:t>binnung_by_salary</w:t>
+      </w:r>
+      <w:proofErr w:type="spellEnd"/>
+      <w:r>
+        <w:rPr>
+          <w:rFonts w:ascii="Consolas" w:hAnsi="Consolas"/>
+          <w:color w:val="00B050"/>
+        </w:rPr>
+        <w:t>,</w:t>
+      </w:r>
+    </w:p>
+    <w:p>
+      <w:pPr>
+        <w:pStyle w:val="ListParagraph"/>
+        <w:numPr>
+          <w:ilvl w:val="0"/>
+          <w:numId w:val="22"/>
+        </w:numPr>
+        <w:jc w:val="both"/>
+        <w:rPr>
+          <w:rFonts w:ascii="Consolas" w:hAnsi="Consolas"/>
+          <w:color w:val="00B050"/>
+        </w:rPr>
+      </w:pPr>
+      <w:proofErr w:type="gramStart"/>
+      <w:r>
+        <w:rPr>
+          <w:rFonts w:ascii="Consolas" w:hAnsi="Consolas"/>
+          <w:color w:val="00B050"/>
+        </w:rPr>
+        <w:t>NTILE(</w:t>
+      </w:r>
+      <w:proofErr w:type="gramEnd"/>
+      <w:r>
+        <w:rPr>
+          <w:rFonts w:ascii="Consolas" w:hAnsi="Consolas"/>
+          <w:color w:val="00B050"/>
+        </w:rPr>
+        <w:t xml:space="preserve">3) OVER(PARTITION BY department ORDER BY salary) AS </w:t>
+      </w:r>
+      <w:proofErr w:type="spellStart"/>
+      <w:r>
+        <w:rPr>
+          <w:rFonts w:ascii="Consolas" w:hAnsi="Consolas"/>
+          <w:color w:val="00B050"/>
+        </w:rPr>
+        <w:t>binning_by_deptmnt</w:t>
+      </w:r>
+      <w:proofErr w:type="spellEnd"/>
+    </w:p>
+    <w:p>
+      <w:pPr>
+        <w:pStyle w:val="ListParagraph"/>
+        <w:numPr>
+          <w:ilvl w:val="0"/>
+          <w:numId w:val="22"/>
+        </w:numPr>
+        <w:jc w:val="both"/>
+        <w:rPr>
+          <w:rFonts w:ascii="Consolas" w:hAnsi="Consolas"/>
+          <w:color w:val="00B050"/>
+        </w:rPr>
+      </w:pPr>
+      <w:r>
+        <w:rPr>
+          <w:rFonts w:ascii="Consolas" w:hAnsi="Consolas"/>
+          <w:color w:val="00B050"/>
+        </w:rPr>
+        <w:t>FROM employees;</w:t>
+      </w:r>
+    </w:p>
+    <w:p>
+      <w:r>
+        <w:rPr>
+          <w:noProof/>
+        </w:rPr>
+        <w:drawing>
+          <wp:inline distT="0" distB="0" distL="0" distR="0" wp14:anchorId="48C7027D" wp14:editId="47EC36B2">
+            <wp:extent cx="2217226" cy="2029326"/>
+            <wp:effectExtent l="0" t="0" r="0" b="9525"/>
+            <wp:docPr id="1706903474" name="Picture 1"/>
+            <wp:cNvGraphicFramePr>
+              <a:graphicFrameLocks xmlns:a="http://schemas.openxmlformats.org/drawingml/2006/main" noChangeAspect="1"/>
+            </wp:cNvGraphicFramePr>
+            <a:graphic xmlns:a="http://schemas.openxmlformats.org/drawingml/2006/main">
+              <a:graphicData uri="http://schemas.openxmlformats.org/drawingml/2006/picture">
+                <pic:pic xmlns:pic="http://schemas.openxmlformats.org/drawingml/2006/picture">
+                  <pic:nvPicPr>
+                    <pic:cNvPr id="1706903474" name=""/>
+                    <pic:cNvPicPr/>
+                  </pic:nvPicPr>
+                  <pic:blipFill>
+                    <a:blip r:embed="rId51"/>
+                    <a:stretch>
+                      <a:fillRect/>
+                    </a:stretch>
+                  </pic:blipFill>
+                  <pic:spPr>
+                    <a:xfrm>
+                      <a:off x="0" y="0"/>
+                      <a:ext cx="2223995" cy="2035522"/>
+                    </a:xfrm>
+                    <a:prstGeom prst="rect">
+                      <a:avLst/>
+                    </a:prstGeom>
+                  </pic:spPr>
+                </pic:pic>
+              </a:graphicData>
+            </a:graphic>
+          </wp:inline>
+        </w:drawing>
+      </w:r>
+    </w:p>
+    <w:p>
+      <w:pPr>
+        <w:pStyle w:val="Heading3"/>
+      </w:pPr>
+      <w:r>
+        <w:t>FIRST_</w:t>
+      </w:r>
+      <w:proofErr w:type="gramStart"/>
+      <w:r>
+        <w:t>VALUE(</w:t>
+      </w:r>
+      <w:proofErr w:type="gramEnd"/>
+      <w:r>
+        <w:t>)</w:t>
+      </w:r>
+    </w:p>
+    <w:p>
+      <w:r>
+        <w:t>The FIRST_</w:t>
+      </w:r>
+      <w:proofErr w:type="gramStart"/>
+      <w:r>
+        <w:t>VALUE(</w:t>
+      </w:r>
+      <w:proofErr w:type="gramEnd"/>
+      <w:r>
+        <w:t xml:space="preserve">) function in MySQL is a </w:t>
+      </w:r>
+      <w:r>
+        <w:rPr>
+          <w:b/>
+          <w:bCs/>
+        </w:rPr>
+        <w:t>window function</w:t>
+      </w:r>
+      <w:r>
+        <w:t xml:space="preserve"> that returns the </w:t>
+      </w:r>
+      <w:r>
+        <w:rPr>
+          <w:b/>
+          <w:bCs/>
+        </w:rPr>
+        <w:t>first value</w:t>
+      </w:r>
+      <w:r>
+        <w:t xml:space="preserve"> of a column </w:t>
+      </w:r>
+      <w:r>
+        <w:rPr>
+          <w:b/>
+          <w:bCs/>
+        </w:rPr>
+        <w:t>within a specific window (partition)</w:t>
+      </w:r>
+      <w:r>
+        <w:t xml:space="preserve">. It is useful when you need to retrieve the </w:t>
+      </w:r>
+      <w:r>
+        <w:rPr>
+          <w:b/>
+          <w:bCs/>
+        </w:rPr>
+        <w:t>earliest or first occurrence</w:t>
+      </w:r>
+      <w:r>
+        <w:t xml:space="preserve"> of a value in a dataset based on a specific order</w:t>
+      </w:r>
+    </w:p>
+    <w:p>
+      <w:pPr>
+        <w:pStyle w:val="ListParagraph"/>
+        <w:numPr>
+          <w:ilvl w:val="0"/>
+          <w:numId w:val="22"/>
+        </w:numPr>
+        <w:jc w:val="both"/>
+        <w:rPr>
+          <w:rFonts w:ascii="Consolas" w:hAnsi="Consolas"/>
+          <w:color w:val="00B050"/>
+        </w:rPr>
+      </w:pPr>
+      <w:r>
+        <w:rPr>
+          <w:rFonts w:ascii="Consolas" w:hAnsi="Consolas"/>
+          <w:color w:val="00B050"/>
+        </w:rPr>
+        <w:t>SELECT department, salary,</w:t>
+      </w:r>
+    </w:p>
+    <w:p>
+      <w:pPr>
+        <w:pStyle w:val="ListParagraph"/>
+        <w:numPr>
+          <w:ilvl w:val="0"/>
+          <w:numId w:val="22"/>
+        </w:numPr>
+        <w:jc w:val="both"/>
+        <w:rPr>
+          <w:rFonts w:ascii="Consolas" w:hAnsi="Consolas"/>
+          <w:color w:val="00B050"/>
+        </w:rPr>
+      </w:pPr>
+      <w:r>
+        <w:rPr>
+          <w:rFonts w:ascii="Consolas" w:hAnsi="Consolas"/>
+          <w:color w:val="00B050"/>
+        </w:rPr>
+        <w:t>FIRST_</w:t>
+      </w:r>
+      <w:proofErr w:type="gramStart"/>
+      <w:r>
+        <w:rPr>
+          <w:rFonts w:ascii="Consolas" w:hAnsi="Consolas"/>
+          <w:color w:val="00B050"/>
+        </w:rPr>
+        <w:t>VALUE(</w:t>
+      </w:r>
+      <w:proofErr w:type="gramEnd"/>
+      <w:r>
+        <w:rPr>
+          <w:rFonts w:ascii="Consolas" w:hAnsi="Consolas"/>
+          <w:color w:val="00B050"/>
+        </w:rPr>
+        <w:t xml:space="preserve">salary) OVER(PARTITION BY department ORDER BY salary) AS </w:t>
+      </w:r>
+      <w:proofErr w:type="spellStart"/>
+      <w:r>
+        <w:rPr>
+          <w:rFonts w:ascii="Consolas" w:hAnsi="Consolas"/>
+          <w:color w:val="00B050"/>
+        </w:rPr>
+        <w:t>first_value_deptmnt</w:t>
+      </w:r>
+      <w:proofErr w:type="spellEnd"/>
+    </w:p>
+    <w:p>
+      <w:pPr>
+        <w:pStyle w:val="ListParagraph"/>
+        <w:numPr>
+          <w:ilvl w:val="0"/>
+          <w:numId w:val="22"/>
+        </w:numPr>
+        <w:jc w:val="both"/>
+        <w:rPr>
+          <w:rFonts w:ascii="Consolas" w:hAnsi="Consolas"/>
+          <w:color w:val="00B050"/>
+        </w:rPr>
+      </w:pPr>
+      <w:r>
+        <w:rPr>
+          <w:rFonts w:ascii="Consolas" w:hAnsi="Consolas"/>
+          <w:color w:val="00B050"/>
+        </w:rPr>
+        <w:t>FROM employees;</w:t>
+      </w:r>
+    </w:p>
+    <w:p>
+      <w:pPr>
+        <w:jc w:val="both"/>
+        <w:rPr>
+          <w:rFonts w:ascii="Consolas" w:hAnsi="Consolas"/>
+          <w:color w:val="00B050"/>
+        </w:rPr>
+      </w:pPr>
+      <w:r>
+        <w:rPr>
+          <w:rFonts w:ascii="Consolas" w:hAnsi="Consolas"/>
+          <w:noProof/>
+          <w:color w:val="00B050"/>
+        </w:rPr>
+        <mc:AlternateContent>
+          <mc:Choice Requires="wpi">
+            <w:drawing>
+              <wp:anchor distT="0" distB="0" distL="114300" distR="114300" simplePos="0" relativeHeight="251694080" behindDoc="0" locked="0" layoutInCell="1" allowOverlap="1" wp14:anchorId="0B9198B5" wp14:editId="1F565FFF">
+                <wp:simplePos x="0" y="0"/>
+                <wp:positionH relativeFrom="column">
+                  <wp:posOffset>917785</wp:posOffset>
+                </wp:positionH>
+                <wp:positionV relativeFrom="paragraph">
+                  <wp:posOffset>775438</wp:posOffset>
+                </wp:positionV>
+                <wp:extent cx="269640" cy="818640"/>
+                <wp:effectExtent l="57150" t="76200" r="73660" b="76835"/>
+                <wp:wrapNone/>
+                <wp:docPr id="923672108" name="Ink 81"/>
+                <wp:cNvGraphicFramePr/>
+                <a:graphic xmlns:a="http://schemas.openxmlformats.org/drawingml/2006/main">
+                  <a:graphicData uri="http://schemas.microsoft.com/office/word/2010/wordprocessingInk">
+                    <w14:contentPart bwMode="auto" r:id="rId52">
+                      <w14:nvContentPartPr>
+                        <w14:cNvContentPartPr/>
+                      </w14:nvContentPartPr>
+                      <w14:xfrm>
+                        <a:off x="0" y="0"/>
+                        <a:ext cx="269640" cy="818640"/>
+                      </w14:xfrm>
+                    </w14:contentPart>
+                  </a:graphicData>
+                </a:graphic>
+              </wp:anchor>
+            </w:drawing>
+          </mc:Choice>
+          <mc:Fallback>
+            <w:pict>
+              <v:shape w14:anchorId="37254055" id="Ink 81" o:spid="_x0000_s1026" type="#_x0000_t75" style="position:absolute;margin-left:70.85pt;margin-top:58.25pt;width:24.1pt;height:70.1pt;z-index:251694080;visibility:visible;mso-wrap-style:square;mso-wrap-distance-left:9pt;mso-wrap-distance-top:0;mso-wrap-distance-right:9pt;mso-wrap-distance-bottom:0;mso-position-horizontal:absolute;mso-position-horizontal-relative:text;mso-position-vertical:absolute;mso-position-vertical-relative:text" o:gfxdata="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">
+                <v:imagedata r:id="rId53" o:title=""/>
+              </v:shape>
+            </w:pict>
+          </mc:Fallback>
+        </mc:AlternateContent>
+      </w:r>
+      <w:r>
+        <w:rPr>
+          <w:rFonts w:ascii="Consolas" w:hAnsi="Consolas"/>
+          <w:noProof/>
+          <w:color w:val="00B050"/>
+        </w:rPr>
+        <mc:AlternateContent>
+          <mc:Choice Requires="wpi">
+            <w:drawing>
+              <wp:anchor distT="0" distB="0" distL="114300" distR="114300" simplePos="0" relativeHeight="251693056" behindDoc="0" locked="0" layoutInCell="1" allowOverlap="1" wp14:anchorId="2F0D8DB1" wp14:editId="072D28CB">
+                <wp:simplePos x="0" y="0"/>
+                <wp:positionH relativeFrom="column">
+                  <wp:posOffset>683785</wp:posOffset>
+                </wp:positionH>
+                <wp:positionV relativeFrom="paragraph">
+                  <wp:posOffset>1642678</wp:posOffset>
+                </wp:positionV>
+                <wp:extent cx="475560" cy="8640"/>
+                <wp:effectExtent l="57150" t="76200" r="58420" b="86995"/>
+                <wp:wrapNone/>
+                <wp:docPr id="1314263881" name="Ink 80"/>
+                <wp:cNvGraphicFramePr/>
+                <a:graphic xmlns:a="http://schemas.openxmlformats.org/drawingml/2006/main">
+                  <a:graphicData uri="http://schemas.microsoft.com/office/word/2010/wordprocessingInk">
+                    <w14:contentPart bwMode="auto" r:id="rId54">
+                      <w14:nvContentPartPr>
+                        <w14:cNvContentPartPr/>
+                      </w14:nvContentPartPr>
+                      <w14:xfrm>
+                        <a:off x="0" y="0"/>
+                        <a:ext cx="475560" cy="8640"/>
+                      </w14:xfrm>
+                    </w14:contentPart>
+                  </a:graphicData>
+                </a:graphic>
+              </wp:anchor>
+            </w:drawing>
+          </mc:Choice>
+          <mc:Fallback>
+            <w:pict>
+              <v:shape w14:anchorId="0B2A2EFE" id="Ink 80" o:spid="_x0000_s1026" type="#_x0000_t75" style="position:absolute;margin-left:52.45pt;margin-top:126.5pt;width:40.3pt;height:6.35pt;z-index:251693056;visibility:visible;mso-wrap-style:square;mso-wrap-distance-left:9pt;mso-wrap-distance-top:0;mso-wrap-distance-right:9pt;mso-wrap-distance-bottom:0;mso-position-horizontal:absolute;mso-position-horizontal-relative:text;mso-position-vertical:absolute;mso-position-vertical-relative:text" o:gfxdata="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">
+                <v:imagedata r:id="rId55" o:title=""/>
+              </v:shape>
+            </w:pict>
+          </mc:Fallback>
+        </mc:AlternateContent>
+      </w:r>
+      <w:r>
+        <w:rPr>
+          <w:rFonts w:ascii="Consolas" w:hAnsi="Consolas"/>
+          <w:noProof/>
+          <w:color w:val="00B050"/>
+        </w:rPr>
+        <mc:AlternateContent>
+          <mc:Choice Requires="wpi">
+            <w:drawing>
+              <wp:anchor distT="0" distB="0" distL="114300" distR="114300" simplePos="0" relativeHeight="251692032" behindDoc="0" locked="0" layoutInCell="1" allowOverlap="1" wp14:anchorId="4FEFE084" wp14:editId="63E441E4">
+                <wp:simplePos x="0" y="0"/>
+                <wp:positionH relativeFrom="column">
+                  <wp:posOffset>968545</wp:posOffset>
+                </wp:positionH>
+                <wp:positionV relativeFrom="paragraph">
+                  <wp:posOffset>355318</wp:posOffset>
+                </wp:positionV>
+                <wp:extent cx="14760" cy="473040"/>
+                <wp:effectExtent l="57150" t="76200" r="42545" b="80010"/>
+                <wp:wrapNone/>
+                <wp:docPr id="1431143331" name="Ink 79"/>
+                <wp:cNvGraphicFramePr/>
+                <a:graphic xmlns:a="http://schemas.openxmlformats.org/drawingml/2006/main">
+                  <a:graphicData uri="http://schemas.microsoft.com/office/word/2010/wordprocessingInk">
+                    <w14:contentPart bwMode="auto" r:id="rId56">
+                      <w14:nvContentPartPr>
+                        <w14:cNvContentPartPr/>
+                      </w14:nvContentPartPr>
+                      <w14:xfrm>
+                        <a:off x="0" y="0"/>
+                        <a:ext cx="14760" cy="473040"/>
+                      </w14:xfrm>
+                    </w14:contentPart>
+                  </a:graphicData>
+                </a:graphic>
+              </wp:anchor>
+            </w:drawing>
+          </mc:Choice>
+          <mc:Fallback>
+            <w:pict>
+              <v:shape w14:anchorId="231CFD1C" id="Ink 79" o:spid="_x0000_s1026" type="#_x0000_t75" style="position:absolute;margin-left:74.85pt;margin-top:25.2pt;width:3.95pt;height:42.95pt;z-index:251692032;visibility:visible;mso-wrap-style:square;mso-wrap-distance-left:9pt;mso-wrap-distance-top:0;mso-wrap-distance-right:9pt;mso-wrap-distance-bottom:0;mso-position-horizontal:absolute;mso-position-horizontal-relative:text;mso-position-vertical:absolute;mso-position-vertical-relative:text" o:gfxdata="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">
+                <v:imagedata r:id="rId57" o:title=""/>
+              </v:shape>
+            </w:pict>
+          </mc:Fallback>
+        </mc:AlternateContent>
+      </w:r>
+      <w:r>
+        <w:rPr>
+          <w:rFonts w:ascii="Consolas" w:hAnsi="Consolas"/>
+          <w:noProof/>
+          <w:color w:val="00B050"/>
+        </w:rPr>
+        <mc:AlternateContent>
+          <mc:Choice Requires="wpi">
+            <w:drawing>
+              <wp:anchor distT="0" distB="0" distL="114300" distR="114300" simplePos="0" relativeHeight="251691008" behindDoc="0" locked="0" layoutInCell="1" allowOverlap="1" wp14:anchorId="23ED1D02" wp14:editId="28480B50">
+                <wp:simplePos x="0" y="0"/>
+                <wp:positionH relativeFrom="column">
+                  <wp:posOffset>961345</wp:posOffset>
+                </wp:positionH>
+                <wp:positionV relativeFrom="paragraph">
+                  <wp:posOffset>223198</wp:posOffset>
+                </wp:positionV>
+                <wp:extent cx="222120" cy="609480"/>
+                <wp:effectExtent l="57150" t="76200" r="64135" b="76835"/>
+                <wp:wrapNone/>
+                <wp:docPr id="999547130" name="Ink 78"/>
+                <wp:cNvGraphicFramePr/>
+                <a:graphic xmlns:a="http://schemas.openxmlformats.org/drawingml/2006/main">
+                  <a:graphicData uri="http://schemas.microsoft.com/office/word/2010/wordprocessingInk">
+                    <w14:contentPart bwMode="auto" r:id="rId58">
+                      <w14:nvContentPartPr>
+                        <w14:cNvContentPartPr/>
+                      </w14:nvContentPartPr>
+                      <w14:xfrm>
+                        <a:off x="0" y="0"/>
+                        <a:ext cx="222120" cy="609480"/>
+                      </w14:xfrm>
+                    </w14:contentPart>
+                  </a:graphicData>
+                </a:graphic>
+              </wp:anchor>
+            </w:drawing>
+          </mc:Choice>
+          <mc:Fallback>
+            <w:pict>
+              <v:shape w14:anchorId="39EF2714" id="Ink 78" o:spid="_x0000_s1026" type="#_x0000_t75" style="position:absolute;margin-left:74.3pt;margin-top:14.7pt;width:20.35pt;height:53.7pt;z-index:251691008;visibility:visible;mso-wrap-style:square;mso-wrap-distance-left:9pt;mso-wrap-distance-top:0;mso-wrap-distance-right:9pt;mso-wrap-distance-bottom:0;mso-position-horizontal:absolute;mso-position-horizontal-relative:text;mso-position-vertical:absolute;mso-position-vertical-relative:text" o:gfxdata="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">
+                <v:imagedata r:id="rId59" o:title=""/>
+              </v:shape>
+            </w:pict>
+          </mc:Fallback>
+        </mc:AlternateContent>
+      </w:r>
+      <w:r>
+        <w:rPr>
+          <w:rFonts w:ascii="Consolas" w:hAnsi="Consolas"/>
+          <w:noProof/>
+          <w:color w:val="00B050"/>
+        </w:rPr>
+        <mc:AlternateContent>
+          <mc:Choice Requires="wpi">
+            <w:drawing>
+              <wp:anchor distT="0" distB="0" distL="114300" distR="114300" simplePos="0" relativeHeight="251689984" behindDoc="0" locked="0" layoutInCell="1" allowOverlap="1" wp14:anchorId="50387E0A" wp14:editId="4AC6DE83">
+                <wp:simplePos x="0" y="0"/>
+                <wp:positionH relativeFrom="column">
+                  <wp:posOffset>970345</wp:posOffset>
+                </wp:positionH>
+                <wp:positionV relativeFrom="paragraph">
+                  <wp:posOffset>259198</wp:posOffset>
+                </wp:positionV>
+                <wp:extent cx="160560" cy="28800"/>
+                <wp:effectExtent l="57150" t="76200" r="68580" b="85725"/>
+                <wp:wrapNone/>
+                <wp:docPr id="1933448265" name="Ink 77"/>
+                <wp:cNvGraphicFramePr/>
+                <a:graphic xmlns:a="http://schemas.openxmlformats.org/drawingml/2006/main">
+                  <a:graphicData uri="http://schemas.microsoft.com/office/word/2010/wordprocessingInk">
+                    <w14:contentPart bwMode="auto" r:id="rId60">
+                      <w14:nvContentPartPr>
+                        <w14:cNvContentPartPr/>
+                      </w14:nvContentPartPr>
+                      <w14:xfrm>
+                        <a:off x="0" y="0"/>
+                        <a:ext cx="160560" cy="28800"/>
+                      </w14:xfrm>
+                    </w14:contentPart>
+                  </a:graphicData>
+                </a:graphic>
+              </wp:anchor>
+            </w:drawing>
+          </mc:Choice>
+          <mc:Fallback>
+            <w:pict>
+              <v:shape w14:anchorId="0DF58B3D" id="Ink 77" o:spid="_x0000_s1026" type="#_x0000_t75" style="position:absolute;margin-left:75pt;margin-top:17.55pt;width:15.5pt;height:7.9pt;z-index:251689984;visibility:visible;mso-wrap-style:square;mso-wrap-distance-left:9pt;mso-wrap-distance-top:0;mso-wrap-distance-right:9pt;mso-wrap-distance-bottom:0;mso-position-horizontal:absolute;mso-position-horizontal-relative:text;mso-position-vertical:absolute;mso-position-vertical-relative:text" o:gfxdata="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">
+                <v:imagedata r:id="rId61" o:title=""/>
+              </v:shape>
+            </w:pict>
+          </mc:Fallback>
+        </mc:AlternateContent>
+      </w:r>
+      <w:r>
+        <w:rPr>
+          <w:rFonts w:ascii="Consolas" w:hAnsi="Consolas"/>
+          <w:noProof/>
+          <w:color w:val="00B050"/>
+        </w:rPr>
+        <mc:AlternateContent>
+          <mc:Choice Requires="wpi">
+            <w:drawing>
+              <wp:anchor distT="0" distB="0" distL="114300" distR="114300" simplePos="0" relativeHeight="251688960" behindDoc="0" locked="0" layoutInCell="1" allowOverlap="1" wp14:anchorId="5E9597BE" wp14:editId="2F8C6979">
+                <wp:simplePos x="0" y="0"/>
+                <wp:positionH relativeFrom="column">
+                  <wp:posOffset>958465</wp:posOffset>
+                </wp:positionH>
+                <wp:positionV relativeFrom="paragraph">
+                  <wp:posOffset>912598</wp:posOffset>
+                </wp:positionV>
+                <wp:extent cx="189000" cy="32400"/>
+                <wp:effectExtent l="57150" t="76200" r="59055" b="81915"/>
+                <wp:wrapNone/>
+                <wp:docPr id="389697360" name="Ink 76"/>
+                <wp:cNvGraphicFramePr/>
+                <a:graphic xmlns:a="http://schemas.openxmlformats.org/drawingml/2006/main">
+                  <a:graphicData uri="http://schemas.microsoft.com/office/word/2010/wordprocessingInk">
+                    <w14:contentPart bwMode="auto" r:id="rId62">
+                      <w14:nvContentPartPr>
+                        <w14:cNvContentPartPr/>
+                      </w14:nvContentPartPr>
+                      <w14:xfrm>
+                        <a:off x="0" y="0"/>
+                        <a:ext cx="189000" cy="32400"/>
+                      </w14:xfrm>
+                    </w14:contentPart>
+                  </a:graphicData>
+                </a:graphic>
+              </wp:anchor>
+            </w:drawing>
+          </mc:Choice>
+          <mc:Fallback>
+            <w:pict>
+              <v:shape w14:anchorId="6EA8D885" id="Ink 76" o:spid="_x0000_s1026" type="#_x0000_t75" style="position:absolute;margin-left:74.05pt;margin-top:69.05pt;width:17.75pt;height:8.2pt;z-index:251688960;visibility:visible;mso-wrap-style:square;mso-wrap-distance-left:9pt;mso-wrap-distance-top:0;mso-wrap-distance-right:9pt;mso-wrap-distance-bottom:0;mso-position-horizontal:absolute;mso-position-horizontal-relative:text;mso-position-vertical:absolute;mso-position-vertical-relative:text" o:gfxdata="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">
+                <v:imagedata r:id="rId63" o:title=""/>
+              </v:shape>
+            </w:pict>
+          </mc:Fallback>
+        </mc:AlternateContent>
+      </w:r>
+      <w:r>
+        <w:rPr>
+          <w:rFonts w:ascii="Consolas" w:hAnsi="Consolas"/>
+          <w:noProof/>
+          <w:color w:val="00B050"/>
+        </w:rPr>
+        <mc:AlternateContent>
+          <mc:Choice Requires="wpi">
+            <w:drawing>
+              <wp:anchor distT="0" distB="0" distL="114300" distR="114300" simplePos="0" relativeHeight="251687936" behindDoc="0" locked="0" layoutInCell="1" allowOverlap="1" wp14:anchorId="7A799BCB" wp14:editId="62003770">
+                <wp:simplePos x="0" y="0"/>
+                <wp:positionH relativeFrom="column">
+                  <wp:posOffset>657505</wp:posOffset>
+                </wp:positionH>
+                <wp:positionV relativeFrom="paragraph">
+                  <wp:posOffset>912598</wp:posOffset>
+                </wp:positionV>
+                <wp:extent cx="180360" cy="28800"/>
+                <wp:effectExtent l="57150" t="76200" r="67310" b="85725"/>
+                <wp:wrapNone/>
+                <wp:docPr id="1891332791" name="Ink 75"/>
+                <wp:cNvGraphicFramePr/>
+                <a:graphic xmlns:a="http://schemas.openxmlformats.org/drawingml/2006/main">
+                  <a:graphicData uri="http://schemas.microsoft.com/office/word/2010/wordprocessingInk">
+                    <w14:contentPart bwMode="auto" r:id="rId64">
+                      <w14:nvContentPartPr>
+                        <w14:cNvContentPartPr/>
+                      </w14:nvContentPartPr>
+                      <w14:xfrm>
+                        <a:off x="0" y="0"/>
+                        <a:ext cx="180360" cy="28800"/>
+                      </w14:xfrm>
+                    </w14:contentPart>
+                  </a:graphicData>
+                </a:graphic>
+              </wp:anchor>
+            </w:drawing>
+          </mc:Choice>
+          <mc:Fallback>
+            <w:pict>
+              <v:shape w14:anchorId="419E2576" id="Ink 75" o:spid="_x0000_s1026" type="#_x0000_t75" style="position:absolute;margin-left:50.35pt;margin-top:69.05pt;width:17pt;height:7.9pt;z-index:251687936;visibility:visible;mso-wrap-style:square;mso-wrap-distance-left:9pt;mso-wrap-distance-top:0;mso-wrap-distance-right:9pt;mso-wrap-distance-bottom:0;mso-position-horizontal:absolute;mso-position-horizontal-relative:text;mso-position-vertical:absolute;mso-position-vertical-relative:text" o:gfxdata="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">
+                <v:imagedata r:id="rId65" o:title=""/>
+              </v:shape>
+            </w:pict>
+          </mc:Fallback>
+        </mc:AlternateContent>
+      </w:r>
+      <w:r>
+        <w:rPr>
+          <w:rFonts w:ascii="Consolas" w:hAnsi="Consolas"/>
+          <w:noProof/>
+          <w:color w:val="00B050"/>
+        </w:rPr>
+        <mc:AlternateContent>
+          <mc:Choice Requires="wpi">
+            <w:drawing>
+              <wp:anchor distT="0" distB="0" distL="114300" distR="114300" simplePos="0" relativeHeight="251686912" behindDoc="0" locked="0" layoutInCell="1" allowOverlap="1" wp14:anchorId="5D100E2C" wp14:editId="7321BAB8">
+                <wp:simplePos x="0" y="0"/>
+                <wp:positionH relativeFrom="column">
+                  <wp:posOffset>954505</wp:posOffset>
+                </wp:positionH>
+                <wp:positionV relativeFrom="paragraph">
+                  <wp:posOffset>170998</wp:posOffset>
+                </wp:positionV>
+                <wp:extent cx="225000" cy="36720"/>
+                <wp:effectExtent l="57150" t="76200" r="60960" b="78105"/>
+                <wp:wrapNone/>
+                <wp:docPr id="202374839" name="Ink 74"/>
+                <wp:cNvGraphicFramePr/>
+                <a:graphic xmlns:a="http://schemas.openxmlformats.org/drawingml/2006/main">
+                  <a:graphicData uri="http://schemas.microsoft.com/office/word/2010/wordprocessingInk">
+                    <w14:contentPart bwMode="auto" r:id="rId66">
+                      <w14:nvContentPartPr>
+                        <w14:cNvContentPartPr/>
+                      </w14:nvContentPartPr>
+                      <w14:xfrm>
+                        <a:off x="0" y="0"/>
+                        <a:ext cx="225000" cy="36720"/>
+                      </w14:xfrm>
+                    </w14:contentPart>
+                  </a:graphicData>
+                </a:graphic>
+              </wp:anchor>
+            </w:drawing>
+          </mc:Choice>
+          <mc:Fallback>
+            <w:pict>
+              <v:shape w14:anchorId="5C0BE985" id="Ink 74" o:spid="_x0000_s1026" type="#_x0000_t75" style="position:absolute;margin-left:73.75pt;margin-top:10.6pt;width:20.5pt;height:8.6pt;z-index:251686912;visibility:visible;mso-wrap-style:square;mso-wrap-distance-left:9pt;mso-wrap-distance-top:0;mso-wrap-distance-right:9pt;mso-wrap-distance-bottom:0;mso-position-horizontal:absolute;mso-position-horizontal-relative:text;mso-position-vertical:absolute;mso-position-vertical-relative:text" o:gfxdata="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">
+                <v:imagedata r:id="rId67" o:title=""/>
+              </v:shape>
+            </w:pict>
+          </mc:Fallback>
+        </mc:AlternateContent>
+      </w:r>
+      <w:r>
+        <w:rPr>
+          <w:rFonts w:ascii="Consolas" w:hAnsi="Consolas"/>
+          <w:noProof/>
+          <w:color w:val="00B050"/>
+        </w:rPr>
+        <mc:AlternateContent>
+          <mc:Choice Requires="wpi">
+            <w:drawing>
+              <wp:anchor distT="0" distB="0" distL="114300" distR="114300" simplePos="0" relativeHeight="251685888" behindDoc="0" locked="0" layoutInCell="1" allowOverlap="1" wp14:anchorId="52D2EEE6" wp14:editId="73A29C3D">
+                <wp:simplePos x="0" y="0"/>
+                <wp:positionH relativeFrom="column">
+                  <wp:posOffset>762265</wp:posOffset>
+                </wp:positionH>
+                <wp:positionV relativeFrom="paragraph">
+                  <wp:posOffset>166678</wp:posOffset>
+                </wp:positionV>
+                <wp:extent cx="96120" cy="16560"/>
+                <wp:effectExtent l="57150" t="76200" r="56515" b="78740"/>
+                <wp:wrapNone/>
+                <wp:docPr id="8848767" name="Ink 73"/>
+                <wp:cNvGraphicFramePr/>
+                <a:graphic xmlns:a="http://schemas.openxmlformats.org/drawingml/2006/main">
+                  <a:graphicData uri="http://schemas.microsoft.com/office/word/2010/wordprocessingInk">
+                    <w14:contentPart bwMode="auto" r:id="rId68">
+                      <w14:nvContentPartPr>
+                        <w14:cNvContentPartPr/>
+                      </w14:nvContentPartPr>
+                      <w14:xfrm>
+                        <a:off x="0" y="0"/>
+                        <a:ext cx="96120" cy="16560"/>
+                      </w14:xfrm>
+                    </w14:contentPart>
+                  </a:graphicData>
+                </a:graphic>
+              </wp:anchor>
+            </w:drawing>
+          </mc:Choice>
+          <mc:Fallback>
+            <w:pict>
+              <v:shape w14:anchorId="046970A6" id="Ink 73" o:spid="_x0000_s1026" type="#_x0000_t75" style="position:absolute;margin-left:58.6pt;margin-top:10.3pt;width:10.35pt;height:6.95pt;z-index:251685888;visibility:visible;mso-wrap-style:square;mso-wrap-distance-left:9pt;mso-wrap-distance-top:0;mso-wrap-distance-right:9pt;mso-wrap-distance-bottom:0;mso-position-horizontal:absolute;mso-position-horizontal-relative:text;mso-position-vertical:absolute;mso-position-vertical-relative:text" o:gfxdata="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">
+                <v:imagedata r:id="rId69" o:title=""/>
+              </v:shape>
+            </w:pict>
+          </mc:Fallback>
+        </mc:AlternateContent>
+      </w:r>
+      <w:r>
+        <w:rPr>
+          <w:rFonts w:ascii="Consolas" w:hAnsi="Consolas"/>
+          <w:noProof/>
+          <w:color w:val="00B050"/>
+        </w:rPr>
+        <mc:AlternateContent>
+          <mc:Choice Requires="wpi">
+            <w:drawing>
+              <wp:anchor distT="0" distB="0" distL="114300" distR="114300" simplePos="0" relativeHeight="251684864" behindDoc="0" locked="0" layoutInCell="1" allowOverlap="1" wp14:anchorId="282B9DC0" wp14:editId="7D3EAF23">
+                <wp:simplePos x="0" y="0"/>
+                <wp:positionH relativeFrom="column">
+                  <wp:posOffset>585505</wp:posOffset>
+                </wp:positionH>
+                <wp:positionV relativeFrom="paragraph">
+                  <wp:posOffset>154584</wp:posOffset>
+                </wp:positionV>
+                <wp:extent cx="190800" cy="9360"/>
+                <wp:effectExtent l="57150" t="76200" r="57150" b="86360"/>
+                <wp:wrapNone/>
+                <wp:docPr id="268651899" name="Ink 72"/>
+                <wp:cNvGraphicFramePr/>
+                <a:graphic xmlns:a="http://schemas.openxmlformats.org/drawingml/2006/main">
+                  <a:graphicData uri="http://schemas.microsoft.com/office/word/2010/wordprocessingInk">
+                    <w14:contentPart bwMode="auto" r:id="rId70">
+                      <w14:nvContentPartPr>
+                        <w14:cNvContentPartPr/>
+                      </w14:nvContentPartPr>
+                      <w14:xfrm>
+                        <a:off x="0" y="0"/>
+                        <a:ext cx="190800" cy="9360"/>
+                      </w14:xfrm>
+                    </w14:contentPart>
+                  </a:graphicData>
+                </a:graphic>
+              </wp:anchor>
+            </w:drawing>
+          </mc:Choice>
+          <mc:Fallback>
+            <w:pict>
+              <v:shape w14:anchorId="06F671D4" id="Ink 72" o:spid="_x0000_s1026" type="#_x0000_t75" style="position:absolute;margin-left:44.7pt;margin-top:9.3pt;width:17.85pt;height:6.45pt;z-index:251684864;visibility:visible;mso-wrap-style:square;mso-wrap-distance-left:9pt;mso-wrap-distance-top:0;mso-wrap-distance-right:9pt;mso-wrap-distance-bottom:0;mso-position-horizontal:absolute;mso-position-horizontal-relative:text;mso-position-vertical:absolute;mso-position-vertical-relative:text" o:gfxdata="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">
+                <v:imagedata r:id="rId71" o:title=""/>
+              </v:shape>
+            </w:pict>
+          </mc:Fallback>
+        </mc:AlternateContent>
+      </w:r>
+      <w:r>
+        <w:rPr>
+          <w:rFonts w:ascii="Consolas" w:hAnsi="Consolas"/>
+          <w:noProof/>
+          <w:color w:val="00B050"/>
+        </w:rPr>
+        <w:drawing>
+          <wp:inline distT="0" distB="0" distL="0" distR="0" wp14:anchorId="4E338323" wp14:editId="55156978">
+            <wp:extent cx="1666186" cy="1740569"/>
+            <wp:effectExtent l="0" t="0" r="0" b="0"/>
+            <wp:docPr id="1968989214" name="Picture 1"/>
+            <wp:cNvGraphicFramePr>
+              <a:graphicFrameLocks xmlns:a="http://schemas.openxmlformats.org/drawingml/2006/main" noChangeAspect="1"/>
+            </wp:cNvGraphicFramePr>
+            <a:graphic xmlns:a="http://schemas.openxmlformats.org/drawingml/2006/main">
+              <a:graphicData uri="http://schemas.openxmlformats.org/drawingml/2006/picture">
+                <pic:pic xmlns:pic="http://schemas.openxmlformats.org/drawingml/2006/picture">
+                  <pic:nvPicPr>
+                    <pic:cNvPr id="1968989214" name=""/>
+                    <pic:cNvPicPr/>
+                  </pic:nvPicPr>
+                  <pic:blipFill>
+                    <a:blip r:embed="rId72"/>
+                    <a:stretch>
+                      <a:fillRect/>
+                    </a:stretch>
+                  </pic:blipFill>
+                  <pic:spPr>
+                    <a:xfrm>
+                      <a:off x="0" y="0"/>
+                      <a:ext cx="1678316" cy="1753241"/>
+                    </a:xfrm>
+                    <a:prstGeom prst="rect">
+                      <a:avLst/>
+                    </a:prstGeom>
+                  </pic:spPr>
+                </pic:pic>
+              </a:graphicData>
+            </a:graphic>
+          </wp:inline>
+        </w:drawing>
+      </w:r>
+    </w:p>
+    <w:p>
+      <w:pPr>
+        <w:pStyle w:val="Heading3"/>
+      </w:pPr>
+      <w:r>
+        <w:t>LEAD &amp; LAG</w:t>
+      </w:r>
+    </w:p>
+    <w:p>
+      <w:pPr>
+        <w:rPr>
+          <w:b/>
+          <w:bCs/>
+        </w:rPr>
+      </w:pPr>
+      <w:r>
+        <w:rPr>
+          <w:b/>
+          <w:bCs/>
+        </w:rPr>
+        <w:t>LAG</w:t>
+      </w:r>
+    </w:p>
+    <w:p>
+      <w:r>
+        <w:rPr>
+          <w:b/>
+          <w:bCs/>
+        </w:rPr>
+        <w:t>Purpose:</w:t>
+      </w:r>
+      <w:r>
+        <w:t xml:space="preserve"> Retrieves the </w:t>
+      </w:r>
+      <w:r>
+        <w:rPr>
+          <w:b/>
+          <w:bCs/>
+        </w:rPr>
+        <w:t>previous row's value</w:t>
+      </w:r>
+      <w:r>
+        <w:t xml:space="preserve"> based on the ordering of rows.</w:t>
+      </w:r>
+    </w:p>
+    <w:p>
+      <w:pPr>
+        <w:rPr>
+          <w:b/>
+          <w:bCs/>
+        </w:rPr>
+      </w:pPr>
+      <w:r>
+        <w:rPr>
+          <w:b/>
+          <w:bCs/>
+        </w:rPr>
+        <w:t>LEAD</w:t>
+      </w:r>
+    </w:p>
+    <w:p>
+      <w:r>
+        <w:rPr>
+          <w:b/>
+          <w:bCs/>
+        </w:rPr>
+        <w:t>Purpose:</w:t>
+      </w:r>
+      <w:r>
+        <w:t xml:space="preserve"> Retrieves the </w:t>
+      </w:r>
+      <w:r>
+        <w:rPr>
+          <w:b/>
+          <w:bCs/>
+        </w:rPr>
+        <w:t>next row’s value</w:t>
+      </w:r>
+      <w:r>
+        <w:t xml:space="preserve"> based on the ordering of rows.</w:t>
+      </w:r>
+    </w:p>
+    <w:p>
+      <w:r>
+        <w:rPr>
+          <w:noProof/>
+        </w:rPr>
+        <w:drawing>
+          <wp:inline distT="0" distB="0" distL="0" distR="0" wp14:anchorId="0853372C" wp14:editId="1E34F1A6">
+            <wp:extent cx="4076356" cy="2679032"/>
+            <wp:effectExtent l="0" t="0" r="635" b="7620"/>
+            <wp:docPr id="58898548" name="Picture 1"/>
+            <wp:cNvGraphicFramePr>
+              <a:graphicFrameLocks xmlns:a="http://schemas.openxmlformats.org/drawingml/2006/main" noChangeAspect="1"/>
+            </wp:cNvGraphicFramePr>
+            <a:graphic xmlns:a="http://schemas.openxmlformats.org/drawingml/2006/main">
+              <a:graphicData uri="http://schemas.openxmlformats.org/drawingml/2006/picture">
+                <pic:pic xmlns:pic="http://schemas.openxmlformats.org/drawingml/2006/picture">
+                  <pic:nvPicPr>
+                    <pic:cNvPr id="58898548" name=""/>
+                    <pic:cNvPicPr/>
+                  </pic:nvPicPr>
+                  <pic:blipFill>
+                    <a:blip r:embed="rId73"/>
+                    <a:stretch>
+                      <a:fillRect/>
+                    </a:stretch>
+                  </pic:blipFill>
+                  <pic:spPr>
+                    <a:xfrm>
+                      <a:off x="0" y="0"/>
+                      <a:ext cx="4079754" cy="2681266"/>
+                    </a:xfrm>
+                    <a:prstGeom prst="rect">
+                      <a:avLst/>
+                    </a:prstGeom>
+                  </pic:spPr>
+                </pic:pic>
+              </a:graphicData>
+            </a:graphic>
+          </wp:inline>
+        </w:drawing>
+      </w:r>
+    </w:p>
+    <w:p/>
+    <w:p>
+      <w:pPr>
+        <w:pStyle w:val="Heading2"/>
+      </w:pPr>
+      <w:r>
+        <w:t>INSTAGRAM DATABASE CLONE</w:t>
+      </w:r>
+      <w:r>
+        <w:t>S</w:t>
+      </w:r>
+    </w:p>
     <w:sectPr>
       <w:pgSz w:w="11906" w:h="16838"/>
       <w:pgMar w:top="1440" w:right="1440" w:bottom="1440" w:left="1440" w:header="708" w:footer="708" w:gutter="0"/>
@@ -29333,15 +31733,15 @@
 <file path=word/numbering.xml><?xml version="1.0" encoding="utf-8"?>
 <w:numbering xmlns:wpc="http://schemas.microsoft.com/office/word/2010/wordprocessingCanvas" xmlns:cx="http://schemas.microsoft.com/office/drawing/2014/chartex" xmlns:cx1="http://schemas.microsoft.com/office/drawing/2015/9/8/chartex" xmlns:cx2="http://schemas.microsoft.com/office/drawing/2015/10/21/chartex" xmlns:cx3="http://schemas.microsoft.com/office/drawing/2016/5/9/chartex" xmlns:cx4="http://schemas.microsoft.com/office/drawing/2016/5/10/chartex" xmlns:cx5="http://schemas.microsoft.com/office/drawing/2016/5/11/chartex" xmlns:cx6="http://schemas.microsoft.com/office/drawing/2016/5/12/chartex" xmlns:cx7="http://schemas.microsoft.com/office/drawing/2016/5/13/chartex" xmlns:cx8="http://schemas.microsoft.com/office/drawing/2016/5/14/chartex" xmlns:mc="http://schemas.openxmlformats.org/markup-compatibility/2006" xmlns:aink="http://schemas.microsoft.com/office/drawing/2016/ink" xmlns:am3d="http://schemas.microsoft.com/office/drawing/2017/model3d" xmlns:o="urn:schemas-microsoft-com:office:office" xmlns:oel="http://schemas.microsoft.com/office/2019/extlst" xmlns:r="http://schemas.openxmlformats.org/officeDocument/2006/relationships" xmlns:m="http://schemas.openxmlformats.org/officeDocument/2006/math" xmlns:v="urn:schemas-microsoft-com:vml" xmlns:wp14="http://schemas.microsoft.com/office/word/2010/wordprocessingDrawing" xmlns:wp="http://schemas.openxmlformats.org/drawingml/2006/wordprocessingDrawing" xmlns:w10="urn:schemas-microsoft-com:office:word" xmlns:w="http://schemas.openxmlformats.org/wordprocessingml/2006/main" xmlns:w14="http://schemas.microsoft.com/office/word/2010/wordml" xmlns:w15="http://schemas.microsoft.com/office/word/2012/wordml" xmlns:w16cex="http://schemas.microsoft.com/office/word/2018/wordml/cex" xmlns:w16cid="http://schemas.microsoft.com/office/word/2016/wordml/cid" xmlns:w16="http://schemas.microsoft.com/office/word/2018/wordml" xmlns:w16du="http://schemas.microsoft.com/office/word/2023/wordml/word16du" xmlns:w16sdtdh="http://schemas.microsoft.com/office/word/2020/wordml/sdtdatahash" xmlns:w16sdtfl="http://schemas.microsoft.com/office/word/2024/wordml/sdtformatlock" xmlns:w16se="http://schemas.microsoft.com/office/word/2015/wordml/symex" xmlns:wpg="http://schemas.microsoft.com/office/word/2010/wordprocessingGroup" xmlns:wpi="http://schemas.microsoft.com/office/word/2010/wordprocessingInk" xmlns:wne="http://schemas.microsoft.com/office/word/2006/wordml" xmlns:wps="http://schemas.microsoft.com/office/word/2010/wordprocessingShape" mc:Ignorable="w14 w15 w16se w16cid w16 w16cex w16sdtdh w16sdtfl w16du wp14">
   <w:abstractNum w:abstractNumId="0" w15:restartNumberingAfterBreak="0">
-    <w:nsid w:val="06A34E67"/>
+    <w:nsid w:val="022029E8"/>
     <w:multiLevelType w:val="hybridMultilevel"/>
-    <w:tmpl w:val="313E805C"/>
+    <w:tmpl w:val="A82AD63E"/>
     <w:lvl w:ilvl="0" w:tplc="3C3886D4">
       <w:numFmt w:val="bullet"/>
       <w:lvlText w:val=""/>
       <w:lvlJc w:val="left"/>
       <w:pPr>
-        <w:ind w:left="720" w:hanging="360"/>
+        <w:ind w:left="1080" w:hanging="360"/>
       </w:pPr>
       <w:rPr>
         <w:rFonts w:ascii="Wingdings" w:eastAsiaTheme="minorHAnsi" w:hAnsi="Wingdings" w:cstheme="minorBidi" w:hint="default"/>
@@ -29353,7 +31753,7 @@
       <w:lvlText w:val="o"/>
       <w:lvlJc w:val="left"/>
       <w:pPr>
-        <w:ind w:left="1440" w:hanging="360"/>
+        <w:ind w:left="1800" w:hanging="360"/>
       </w:pPr>
       <w:rPr>
         <w:rFonts w:ascii="Courier New" w:hAnsi="Courier New" w:cs="Courier New" w:hint="default"/>
@@ -29365,7 +31765,7 @@
       <w:lvlText w:val=""/>
       <w:lvlJc w:val="left"/>
       <w:pPr>
-        <w:ind w:left="2160" w:hanging="360"/>
+        <w:ind w:left="2520" w:hanging="360"/>
       </w:pPr>
       <w:rPr>
         <w:rFonts w:ascii="Wingdings" w:hAnsi="Wingdings" w:hint="default"/>
@@ -29377,7 +31777,7 @@
       <w:lvlText w:val=""/>
       <w:lvlJc w:val="left"/>
       <w:pPr>
-        <w:ind w:left="2880" w:hanging="360"/>
+        <w:ind w:left="3240" w:hanging="360"/>
       </w:pPr>
       <w:rPr>
         <w:rFonts w:ascii="Symbol" w:hAnsi="Symbol" w:hint="default"/>
@@ -29389,7 +31789,7 @@
       <w:lvlText w:val="o"/>
       <w:lvlJc w:val="left"/>
       <w:pPr>
-        <w:ind w:left="3600" w:hanging="360"/>
+        <w:ind w:left="3960" w:hanging="360"/>
       </w:pPr>
       <w:rPr>
         <w:rFonts w:ascii="Courier New" w:hAnsi="Courier New" w:cs="Courier New" w:hint="default"/>
@@ -29401,7 +31801,7 @@
       <w:lvlText w:val=""/>
       <w:lvlJc w:val="left"/>
       <w:pPr>
-        <w:ind w:left="4320" w:hanging="360"/>
+        <w:ind w:left="4680" w:hanging="360"/>
       </w:pPr>
       <w:rPr>
         <w:rFonts w:ascii="Wingdings" w:hAnsi="Wingdings" w:hint="default"/>
@@ -29413,7 +31813,7 @@
       <w:lvlText w:val=""/>
       <w:lvlJc w:val="left"/>
       <w:pPr>
-        <w:ind w:left="5040" w:hanging="360"/>
+        <w:ind w:left="5400" w:hanging="360"/>
       </w:pPr>
       <w:rPr>
         <w:rFonts w:ascii="Symbol" w:hAnsi="Symbol" w:hint="default"/>
@@ -29425,7 +31825,7 @@
       <w:lvlText w:val="o"/>
       <w:lvlJc w:val="left"/>
       <w:pPr>
-        <w:ind w:left="5760" w:hanging="360"/>
+        <w:ind w:left="6120" w:hanging="360"/>
       </w:pPr>
       <w:rPr>
         <w:rFonts w:ascii="Courier New" w:hAnsi="Courier New" w:cs="Courier New" w:hint="default"/>
@@ -29437,7 +31837,7 @@
       <w:lvlText w:val=""/>
       <w:lvlJc w:val="left"/>
       <w:pPr>
-        <w:ind w:left="6480" w:hanging="360"/>
+        <w:ind w:left="6840" w:hanging="360"/>
       </w:pPr>
       <w:rPr>
         <w:rFonts w:ascii="Wingdings" w:hAnsi="Wingdings" w:hint="default"/>
@@ -29445,6 +31845,118 @@
     </w:lvl>
   </w:abstractNum>
   <w:abstractNum w:abstractNumId="1" w15:restartNumberingAfterBreak="0">
+    <w:nsid w:val="06A34E67"/>
+    <w:multiLevelType w:val="hybridMultilevel"/>
+    <w:tmpl w:val="313E805C"/>
+    <w:lvl w:ilvl="0" w:tplc="3C3886D4">
+      <w:numFmt w:val="bullet"/>
+      <w:lvlText w:val=""/>
+      <w:lvlJc w:val="left"/>
+      <w:pPr>
+        <w:ind w:left="720" w:hanging="360"/>
+      </w:pPr>
+      <w:rPr>
+        <w:rFonts w:ascii="Wingdings" w:eastAsiaTheme="minorHAnsi" w:hAnsi="Wingdings" w:cstheme="minorBidi" w:hint="default"/>
+      </w:rPr>
+    </w:lvl>
+    <w:lvl w:ilvl="1" w:tplc="40090003" w:tentative="1">
+      <w:start w:val="1"/>
+      <w:numFmt w:val="bullet"/>
+      <w:lvlText w:val="o"/>
+      <w:lvlJc w:val="left"/>
+      <w:pPr>
+        <w:ind w:left="1440" w:hanging="360"/>
+      </w:pPr>
+      <w:rPr>
+        <w:rFonts w:ascii="Courier New" w:hAnsi="Courier New" w:cs="Courier New" w:hint="default"/>
+      </w:rPr>
+    </w:lvl>
+    <w:lvl w:ilvl="2" w:tplc="40090005" w:tentative="1">
+      <w:start w:val="1"/>
+      <w:numFmt w:val="bullet"/>
+      <w:lvlText w:val=""/>
+      <w:lvlJc w:val="left"/>
+      <w:pPr>
+        <w:ind w:left="2160" w:hanging="360"/>
+      </w:pPr>
+      <w:rPr>
+        <w:rFonts w:ascii="Wingdings" w:hAnsi="Wingdings" w:hint="default"/>
+      </w:rPr>
+    </w:lvl>
+    <w:lvl w:ilvl="3" w:tplc="40090001" w:tentative="1">
+      <w:start w:val="1"/>
+      <w:numFmt w:val="bullet"/>
+      <w:lvlText w:val=""/>
+      <w:lvlJc w:val="left"/>
+      <w:pPr>
+        <w:ind w:left="2880" w:hanging="360"/>
+      </w:pPr>
+      <w:rPr>
+        <w:rFonts w:ascii="Symbol" w:hAnsi="Symbol" w:hint="default"/>
+      </w:rPr>
+    </w:lvl>
+    <w:lvl w:ilvl="4" w:tplc="40090003" w:tentative="1">
+      <w:start w:val="1"/>
+      <w:numFmt w:val="bullet"/>
+      <w:lvlText w:val="o"/>
+      <w:lvlJc w:val="left"/>
+      <w:pPr>
+        <w:ind w:left="3600" w:hanging="360"/>
+      </w:pPr>
+      <w:rPr>
+        <w:rFonts w:ascii="Courier New" w:hAnsi="Courier New" w:cs="Courier New" w:hint="default"/>
+      </w:rPr>
+    </w:lvl>
+    <w:lvl w:ilvl="5" w:tplc="40090005" w:tentative="1">
+      <w:start w:val="1"/>
+      <w:numFmt w:val="bullet"/>
+      <w:lvlText w:val=""/>
+      <w:lvlJc w:val="left"/>
+      <w:pPr>
+        <w:ind w:left="4320" w:hanging="360"/>
+      </w:pPr>
+      <w:rPr>
+        <w:rFonts w:ascii="Wingdings" w:hAnsi="Wingdings" w:hint="default"/>
+      </w:rPr>
+    </w:lvl>
+    <w:lvl w:ilvl="6" w:tplc="40090001" w:tentative="1">
+      <w:start w:val="1"/>
+      <w:numFmt w:val="bullet"/>
+      <w:lvlText w:val=""/>
+      <w:lvlJc w:val="left"/>
+      <w:pPr>
+        <w:ind w:left="5040" w:hanging="360"/>
+      </w:pPr>
+      <w:rPr>
+        <w:rFonts w:ascii="Symbol" w:hAnsi="Symbol" w:hint="default"/>
+      </w:rPr>
+    </w:lvl>
+    <w:lvl w:ilvl="7" w:tplc="40090003" w:tentative="1">
+      <w:start w:val="1"/>
+      <w:numFmt w:val="bullet"/>
+      <w:lvlText w:val="o"/>
+      <w:lvlJc w:val="left"/>
+      <w:pPr>
+        <w:ind w:left="5760" w:hanging="360"/>
+      </w:pPr>
+      <w:rPr>
+        <w:rFonts w:ascii="Courier New" w:hAnsi="Courier New" w:cs="Courier New" w:hint="default"/>
+      </w:rPr>
+    </w:lvl>
+    <w:lvl w:ilvl="8" w:tplc="40090005" w:tentative="1">
+      <w:start w:val="1"/>
+      <w:numFmt w:val="bullet"/>
+      <w:lvlText w:val=""/>
+      <w:lvlJc w:val="left"/>
+      <w:pPr>
+        <w:ind w:left="6480" w:hanging="360"/>
+      </w:pPr>
+      <w:rPr>
+        <w:rFonts w:ascii="Wingdings" w:hAnsi="Wingdings" w:hint="default"/>
+      </w:rPr>
+    </w:lvl>
+  </w:abstractNum>
+  <w:abstractNum w:abstractNumId="2" w15:restartNumberingAfterBreak="0">
     <w:nsid w:val="0AE3532C"/>
     <w:multiLevelType w:val="hybridMultilevel"/>
     <w:tmpl w:val="5E6A7CC8"/>
@@ -29556,7 +32068,7 @@
       </w:rPr>
     </w:lvl>
   </w:abstractNum>
-  <w:abstractNum w:abstractNumId="2" w15:restartNumberingAfterBreak="0">
+  <w:abstractNum w:abstractNumId="3" w15:restartNumberingAfterBreak="0">
     <w:nsid w:val="0AFC09A3"/>
     <w:multiLevelType w:val="hybridMultilevel"/>
     <w:tmpl w:val="B2E0D05E"/>
@@ -29669,7 +32181,7 @@
       </w:rPr>
     </w:lvl>
   </w:abstractNum>
-  <w:abstractNum w:abstractNumId="3" w15:restartNumberingAfterBreak="0">
+  <w:abstractNum w:abstractNumId="4" w15:restartNumberingAfterBreak="0">
     <w:nsid w:val="0D6A4759"/>
     <w:multiLevelType w:val="hybridMultilevel"/>
     <w:tmpl w:val="E34C8E66"/>
@@ -29781,7 +32293,7 @@
       </w:rPr>
     </w:lvl>
   </w:abstractNum>
-  <w:abstractNum w:abstractNumId="4" w15:restartNumberingAfterBreak="0">
+  <w:abstractNum w:abstractNumId="5" w15:restartNumberingAfterBreak="0">
     <w:nsid w:val="11A7767E"/>
     <w:multiLevelType w:val="hybridMultilevel"/>
     <w:tmpl w:val="43800570"/>
@@ -29893,7 +32405,7 @@
       </w:rPr>
     </w:lvl>
   </w:abstractNum>
-  <w:abstractNum w:abstractNumId="5" w15:restartNumberingAfterBreak="0">
+  <w:abstractNum w:abstractNumId="6" w15:restartNumberingAfterBreak="0">
     <w:nsid w:val="1F024CDD"/>
     <w:multiLevelType w:val="hybridMultilevel"/>
     <w:tmpl w:val="F354A8B0"/>
@@ -30006,7 +32518,7 @@
       </w:rPr>
     </w:lvl>
   </w:abstractNum>
-  <w:abstractNum w:abstractNumId="6" w15:restartNumberingAfterBreak="0">
+  <w:abstractNum w:abstractNumId="7" w15:restartNumberingAfterBreak="0">
     <w:nsid w:val="1FE36EB8"/>
     <w:multiLevelType w:val="hybridMultilevel"/>
     <w:tmpl w:val="993C2A6C"/>
@@ -30119,7 +32631,7 @@
       </w:rPr>
     </w:lvl>
   </w:abstractNum>
-  <w:abstractNum w:abstractNumId="7" w15:restartNumberingAfterBreak="0">
+  <w:abstractNum w:abstractNumId="8" w15:restartNumberingAfterBreak="0">
     <w:nsid w:val="2B5E01F2"/>
     <w:multiLevelType w:val="hybridMultilevel"/>
     <w:tmpl w:val="95E60C24"/>
@@ -30232,7 +32744,119 @@
       </w:rPr>
     </w:lvl>
   </w:abstractNum>
-  <w:abstractNum w:abstractNumId="8" w15:restartNumberingAfterBreak="0">
+  <w:abstractNum w:abstractNumId="9" w15:restartNumberingAfterBreak="0">
+    <w:nsid w:val="2CEB6E76"/>
+    <w:multiLevelType w:val="hybridMultilevel"/>
+    <w:tmpl w:val="E07EF0B0"/>
+    <w:lvl w:ilvl="0" w:tplc="3C3886D4">
+      <w:numFmt w:val="bullet"/>
+      <w:lvlText w:val=""/>
+      <w:lvlJc w:val="left"/>
+      <w:pPr>
+        <w:ind w:left="720" w:hanging="360"/>
+      </w:pPr>
+      <w:rPr>
+        <w:rFonts w:ascii="Wingdings" w:eastAsiaTheme="minorHAnsi" w:hAnsi="Wingdings" w:cstheme="minorBidi" w:hint="default"/>
+      </w:rPr>
+    </w:lvl>
+    <w:lvl w:ilvl="1" w:tplc="40090003" w:tentative="1">
+      <w:start w:val="1"/>
+      <w:numFmt w:val="bullet"/>
+      <w:lvlText w:val="o"/>
+      <w:lvlJc w:val="left"/>
+      <w:pPr>
+        <w:ind w:left="1440" w:hanging="360"/>
+      </w:pPr>
+      <w:rPr>
+        <w:rFonts w:ascii="Courier New" w:hAnsi="Courier New" w:cs="Courier New" w:hint="default"/>
+      </w:rPr>
+    </w:lvl>
+    <w:lvl w:ilvl="2" w:tplc="40090005" w:tentative="1">
+      <w:start w:val="1"/>
+      <w:numFmt w:val="bullet"/>
+      <w:lvlText w:val=""/>
+      <w:lvlJc w:val="left"/>
+      <w:pPr>
+        <w:ind w:left="2160" w:hanging="360"/>
+      </w:pPr>
+      <w:rPr>
+        <w:rFonts w:ascii="Wingdings" w:hAnsi="Wingdings" w:hint="default"/>
+      </w:rPr>
+    </w:lvl>
+    <w:lvl w:ilvl="3" w:tplc="40090001" w:tentative="1">
+      <w:start w:val="1"/>
+      <w:numFmt w:val="bullet"/>
+      <w:lvlText w:val=""/>
+      <w:lvlJc w:val="left"/>
+      <w:pPr>
+        <w:ind w:left="2880" w:hanging="360"/>
+      </w:pPr>
+      <w:rPr>
+        <w:rFonts w:ascii="Symbol" w:hAnsi="Symbol" w:hint="default"/>
+      </w:rPr>
+    </w:lvl>
+    <w:lvl w:ilvl="4" w:tplc="40090003" w:tentative="1">
+      <w:start w:val="1"/>
+      <w:numFmt w:val="bullet"/>
+      <w:lvlText w:val="o"/>
+      <w:lvlJc w:val="left"/>
+      <w:pPr>
+        <w:ind w:left="3600" w:hanging="360"/>
+      </w:pPr>
+      <w:rPr>
+        <w:rFonts w:ascii="Courier New" w:hAnsi="Courier New" w:cs="Courier New" w:hint="default"/>
+      </w:rPr>
+    </w:lvl>
+    <w:lvl w:ilvl="5" w:tplc="40090005" w:tentative="1">
+      <w:start w:val="1"/>
+      <w:numFmt w:val="bullet"/>
+      <w:lvlText w:val=""/>
+      <w:lvlJc w:val="left"/>
+      <w:pPr>
+        <w:ind w:left="4320" w:hanging="360"/>
+      </w:pPr>
+      <w:rPr>
+        <w:rFonts w:ascii="Wingdings" w:hAnsi="Wingdings" w:hint="default"/>
+      </w:rPr>
+    </w:lvl>
+    <w:lvl w:ilvl="6" w:tplc="40090001" w:tentative="1">
+      <w:start w:val="1"/>
+      <w:numFmt w:val="bullet"/>
+      <w:lvlText w:val=""/>
+      <w:lvlJc w:val="left"/>
+      <w:pPr>
+        <w:ind w:left="5040" w:hanging="360"/>
+      </w:pPr>
+      <w:rPr>
+        <w:rFonts w:ascii="Symbol" w:hAnsi="Symbol" w:hint="default"/>
+      </w:rPr>
+    </w:lvl>
+    <w:lvl w:ilvl="7" w:tplc="40090003" w:tentative="1">
+      <w:start w:val="1"/>
+      <w:numFmt w:val="bullet"/>
+      <w:lvlText w:val="o"/>
+      <w:lvlJc w:val="left"/>
+      <w:pPr>
+        <w:ind w:left="5760" w:hanging="360"/>
+      </w:pPr>
+      <w:rPr>
+        <w:rFonts w:ascii="Courier New" w:hAnsi="Courier New" w:cs="Courier New" w:hint="default"/>
+      </w:rPr>
+    </w:lvl>
+    <w:lvl w:ilvl="8" w:tplc="40090005" w:tentative="1">
+      <w:start w:val="1"/>
+      <w:numFmt w:val="bullet"/>
+      <w:lvlText w:val=""/>
+      <w:lvlJc w:val="left"/>
+      <w:pPr>
+        <w:ind w:left="6480" w:hanging="360"/>
+      </w:pPr>
+      <w:rPr>
+        <w:rFonts w:ascii="Wingdings" w:hAnsi="Wingdings" w:hint="default"/>
+      </w:rPr>
+    </w:lvl>
+  </w:abstractNum>
+  <w:abstractNum w:abstractNumId="10" w15:restartNumberingAfterBreak="0">
     <w:nsid w:val="40A824B6"/>
     <w:multiLevelType w:val="hybridMultilevel"/>
     <w:tmpl w:val="99DC2850"/>
@@ -30346,7 +32970,7 @@
       </w:rPr>
     </w:lvl>
   </w:abstractNum>
-  <w:abstractNum w:abstractNumId="9" w15:restartNumberingAfterBreak="0">
+  <w:abstractNum w:abstractNumId="11" w15:restartNumberingAfterBreak="0">
     <w:nsid w:val="421A161D"/>
     <w:multiLevelType w:val="hybridMultilevel"/>
     <w:tmpl w:val="50A8954E"/>
@@ -30458,7 +33082,7 @@
       </w:rPr>
     </w:lvl>
   </w:abstractNum>
-  <w:abstractNum w:abstractNumId="10" w15:restartNumberingAfterBreak="0">
+  <w:abstractNum w:abstractNumId="12" w15:restartNumberingAfterBreak="0">
     <w:nsid w:val="499A62D6"/>
     <w:multiLevelType w:val="hybridMultilevel"/>
     <w:tmpl w:val="DC38E146"/>
@@ -30570,7 +33194,7 @@
       </w:rPr>
     </w:lvl>
   </w:abstractNum>
-  <w:abstractNum w:abstractNumId="11" w15:restartNumberingAfterBreak="0">
+  <w:abstractNum w:abstractNumId="13" w15:restartNumberingAfterBreak="0">
     <w:nsid w:val="51296A8E"/>
     <w:multiLevelType w:val="multilevel"/>
     <w:tmpl w:val="20CEEE22"/>
@@ -30683,7 +33307,7 @@
       </w:pPr>
     </w:lvl>
   </w:abstractNum>
-  <w:abstractNum w:abstractNumId="12" w15:restartNumberingAfterBreak="0">
+  <w:abstractNum w:abstractNumId="14" w15:restartNumberingAfterBreak="0">
     <w:nsid w:val="53A2313C"/>
     <w:multiLevelType w:val="hybridMultilevel"/>
     <w:tmpl w:val="04D845FC"/>
@@ -30796,7 +33420,231 @@
       </w:rPr>
     </w:lvl>
   </w:abstractNum>
-  <w:abstractNum w:abstractNumId="13" w15:restartNumberingAfterBreak="0">
+  <w:abstractNum w:abstractNumId="15" w15:restartNumberingAfterBreak="0">
+    <w:nsid w:val="5A827E97"/>
+    <w:multiLevelType w:val="hybridMultilevel"/>
+    <w:tmpl w:val="8ADA3044"/>
+    <w:lvl w:ilvl="0" w:tplc="3C3886D4">
+      <w:numFmt w:val="bullet"/>
+      <w:lvlText w:val=""/>
+      <w:lvlJc w:val="left"/>
+      <w:pPr>
+        <w:ind w:left="2160" w:hanging="360"/>
+      </w:pPr>
+      <w:rPr>
+        <w:rFonts w:ascii="Wingdings" w:eastAsiaTheme="minorHAnsi" w:hAnsi="Wingdings" w:cstheme="minorBidi" w:hint="default"/>
+      </w:rPr>
+    </w:lvl>
+    <w:lvl w:ilvl="1" w:tplc="40090003" w:tentative="1">
+      <w:start w:val="1"/>
+      <w:numFmt w:val="bullet"/>
+      <w:lvlText w:val="o"/>
+      <w:lvlJc w:val="left"/>
+      <w:pPr>
+        <w:ind w:left="2880" w:hanging="360"/>
+      </w:pPr>
+      <w:rPr>
+        <w:rFonts w:ascii="Courier New" w:hAnsi="Courier New" w:cs="Courier New" w:hint="default"/>
+      </w:rPr>
+    </w:lvl>
+    <w:lvl w:ilvl="2" w:tplc="40090005" w:tentative="1">
+      <w:start w:val="1"/>
+      <w:numFmt w:val="bullet"/>
+      <w:lvlText w:val=""/>
+      <w:lvlJc w:val="left"/>
+      <w:pPr>
+        <w:ind w:left="3600" w:hanging="360"/>
+      </w:pPr>
+      <w:rPr>
+        <w:rFonts w:ascii="Wingdings" w:hAnsi="Wingdings" w:hint="default"/>
+      </w:rPr>
+    </w:lvl>
+    <w:lvl w:ilvl="3" w:tplc="40090001" w:tentative="1">
+      <w:start w:val="1"/>
+      <w:numFmt w:val="bullet"/>
+      <w:lvlText w:val=""/>
+      <w:lvlJc w:val="left"/>
+      <w:pPr>
+        <w:ind w:left="4320" w:hanging="360"/>
+      </w:pPr>
+      <w:rPr>
+        <w:rFonts w:ascii="Symbol" w:hAnsi="Symbol" w:hint="default"/>
+      </w:rPr>
+    </w:lvl>
+    <w:lvl w:ilvl="4" w:tplc="40090003" w:tentative="1">
+      <w:start w:val="1"/>
+      <w:numFmt w:val="bullet"/>
+      <w:lvlText w:val="o"/>
+      <w:lvlJc w:val="left"/>
+      <w:pPr>
+        <w:ind w:left="5040" w:hanging="360"/>
+      </w:pPr>
+      <w:rPr>
+        <w:rFonts w:ascii="Courier New" w:hAnsi="Courier New" w:cs="Courier New" w:hint="default"/>
+      </w:rPr>
+    </w:lvl>
+    <w:lvl w:ilvl="5" w:tplc="40090005" w:tentative="1">
+      <w:start w:val="1"/>
+      <w:numFmt w:val="bullet"/>
+      <w:lvlText w:val=""/>
+      <w:lvlJc w:val="left"/>
+      <w:pPr>
+        <w:ind w:left="5760" w:hanging="360"/>
+      </w:pPr>
+      <w:rPr>
+        <w:rFonts w:ascii="Wingdings" w:hAnsi="Wingdings" w:hint="default"/>
+      </w:rPr>
+    </w:lvl>
+    <w:lvl w:ilvl="6" w:tplc="40090001" w:tentative="1">
+      <w:start w:val="1"/>
+      <w:numFmt w:val="bullet"/>
+      <w:lvlText w:val=""/>
+      <w:lvlJc w:val="left"/>
+      <w:pPr>
+        <w:ind w:left="6480" w:hanging="360"/>
+      </w:pPr>
+      <w:rPr>
+        <w:rFonts w:ascii="Symbol" w:hAnsi="Symbol" w:hint="default"/>
+      </w:rPr>
+    </w:lvl>
+    <w:lvl w:ilvl="7" w:tplc="40090003" w:tentative="1">
+      <w:start w:val="1"/>
+      <w:numFmt w:val="bullet"/>
+      <w:lvlText w:val="o"/>
+      <w:lvlJc w:val="left"/>
+      <w:pPr>
+        <w:ind w:left="7200" w:hanging="360"/>
+      </w:pPr>
+      <w:rPr>
+        <w:rFonts w:ascii="Courier New" w:hAnsi="Courier New" w:cs="Courier New" w:hint="default"/>
+      </w:rPr>
+    </w:lvl>
+    <w:lvl w:ilvl="8" w:tplc="40090005" w:tentative="1">
+      <w:start w:val="1"/>
+      <w:numFmt w:val="bullet"/>
+      <w:lvlText w:val=""/>
+      <w:lvlJc w:val="left"/>
+      <w:pPr>
+        <w:ind w:left="7920" w:hanging="360"/>
+      </w:pPr>
+      <w:rPr>
+        <w:rFonts w:ascii="Wingdings" w:hAnsi="Wingdings" w:hint="default"/>
+      </w:rPr>
+    </w:lvl>
+  </w:abstractNum>
+  <w:abstractNum w:abstractNumId="16" w15:restartNumberingAfterBreak="0">
+    <w:nsid w:val="5CDF2C28"/>
+    <w:multiLevelType w:val="hybridMultilevel"/>
+    <w:tmpl w:val="88E66284"/>
+    <w:lvl w:ilvl="0" w:tplc="3C3886D4">
+      <w:numFmt w:val="bullet"/>
+      <w:lvlText w:val=""/>
+      <w:lvlJc w:val="left"/>
+      <w:pPr>
+        <w:ind w:left="2160" w:hanging="360"/>
+      </w:pPr>
+      <w:rPr>
+        <w:rFonts w:ascii="Wingdings" w:eastAsiaTheme="minorHAnsi" w:hAnsi="Wingdings" w:cstheme="minorBidi" w:hint="default"/>
+      </w:rPr>
+    </w:lvl>
+    <w:lvl w:ilvl="1" w:tplc="40090003" w:tentative="1">
+      <w:start w:val="1"/>
+      <w:numFmt w:val="bullet"/>
+      <w:lvlText w:val="o"/>
+      <w:lvlJc w:val="left"/>
+      <w:pPr>
+        <w:ind w:left="2880" w:hanging="360"/>
+      </w:pPr>
+      <w:rPr>
+        <w:rFonts w:ascii="Courier New" w:hAnsi="Courier New" w:cs="Courier New" w:hint="default"/>
+      </w:rPr>
+    </w:lvl>
+    <w:lvl w:ilvl="2" w:tplc="40090005" w:tentative="1">
+      <w:start w:val="1"/>
+      <w:numFmt w:val="bullet"/>
+      <w:lvlText w:val=""/>
+      <w:lvlJc w:val="left"/>
+      <w:pPr>
+        <w:ind w:left="3600" w:hanging="360"/>
+      </w:pPr>
+      <w:rPr>
+        <w:rFonts w:ascii="Wingdings" w:hAnsi="Wingdings" w:hint="default"/>
+      </w:rPr>
+    </w:lvl>
+    <w:lvl w:ilvl="3" w:tplc="40090001" w:tentative="1">
+      <w:start w:val="1"/>
+      <w:numFmt w:val="bullet"/>
+      <w:lvlText w:val=""/>
+      <w:lvlJc w:val="left"/>
+      <w:pPr>
+        <w:ind w:left="4320" w:hanging="360"/>
+      </w:pPr>
+      <w:rPr>
+        <w:rFonts w:ascii="Symbol" w:hAnsi="Symbol" w:hint="default"/>
+      </w:rPr>
+    </w:lvl>
+    <w:lvl w:ilvl="4" w:tplc="40090003" w:tentative="1">
+      <w:start w:val="1"/>
+      <w:numFmt w:val="bullet"/>
+      <w:lvlText w:val="o"/>
+      <w:lvlJc w:val="left"/>
+      <w:pPr>
+        <w:ind w:left="5040" w:hanging="360"/>
+      </w:pPr>
+      <w:rPr>
+        <w:rFonts w:ascii="Courier New" w:hAnsi="Courier New" w:cs="Courier New" w:hint="default"/>
+      </w:rPr>
+    </w:lvl>
+    <w:lvl w:ilvl="5" w:tplc="40090005" w:tentative="1">
+      <w:start w:val="1"/>
+      <w:numFmt w:val="bullet"/>
+      <w:lvlText w:val=""/>
+      <w:lvlJc w:val="left"/>
+      <w:pPr>
+        <w:ind w:left="5760" w:hanging="360"/>
+      </w:pPr>
+      <w:rPr>
+        <w:rFonts w:ascii="Wingdings" w:hAnsi="Wingdings" w:hint="default"/>
+      </w:rPr>
+    </w:lvl>
+    <w:lvl w:ilvl="6" w:tplc="40090001" w:tentative="1">
+      <w:start w:val="1"/>
+      <w:numFmt w:val="bullet"/>
+      <w:lvlText w:val=""/>
+      <w:lvlJc w:val="left"/>
+      <w:pPr>
+        <w:ind w:left="6480" w:hanging="360"/>
+      </w:pPr>
+      <w:rPr>
+        <w:rFonts w:ascii="Symbol" w:hAnsi="Symbol" w:hint="default"/>
+      </w:rPr>
+    </w:lvl>
+    <w:lvl w:ilvl="7" w:tplc="40090003" w:tentative="1">
+      <w:start w:val="1"/>
+      <w:numFmt w:val="bullet"/>
+      <w:lvlText w:val="o"/>
+      <w:lvlJc w:val="left"/>
+      <w:pPr>
+        <w:ind w:left="7200" w:hanging="360"/>
+      </w:pPr>
+      <w:rPr>
+        <w:rFonts w:ascii="Courier New" w:hAnsi="Courier New" w:cs="Courier New" w:hint="default"/>
+      </w:rPr>
+    </w:lvl>
+    <w:lvl w:ilvl="8" w:tplc="40090005" w:tentative="1">
+      <w:start w:val="1"/>
+      <w:numFmt w:val="bullet"/>
+      <w:lvlText w:val=""/>
+      <w:lvlJc w:val="left"/>
+      <w:pPr>
+        <w:ind w:left="7920" w:hanging="360"/>
+      </w:pPr>
+      <w:rPr>
+        <w:rFonts w:ascii="Wingdings" w:hAnsi="Wingdings" w:hint="default"/>
+      </w:rPr>
+    </w:lvl>
+  </w:abstractNum>
+  <w:abstractNum w:abstractNumId="17" w15:restartNumberingAfterBreak="0">
     <w:nsid w:val="636F61E0"/>
     <w:multiLevelType w:val="hybridMultilevel"/>
     <w:tmpl w:val="C3563A34"/>
@@ -30907,7 +33755,7 @@
       </w:rPr>
     </w:lvl>
   </w:abstractNum>
-  <w:abstractNum w:abstractNumId="14" w15:restartNumberingAfterBreak="0">
+  <w:abstractNum w:abstractNumId="18" w15:restartNumberingAfterBreak="0">
     <w:nsid w:val="68CA527F"/>
     <w:multiLevelType w:val="hybridMultilevel"/>
     <w:tmpl w:val="1AD854D2"/>
@@ -31020,7 +33868,7 @@
       </w:rPr>
     </w:lvl>
   </w:abstractNum>
-  <w:abstractNum w:abstractNumId="15" w15:restartNumberingAfterBreak="0">
+  <w:abstractNum w:abstractNumId="19" w15:restartNumberingAfterBreak="0">
     <w:nsid w:val="6DA229AF"/>
     <w:multiLevelType w:val="hybridMultilevel"/>
     <w:tmpl w:val="456ED88C"/>
@@ -31132,7 +33980,7 @@
       </w:rPr>
     </w:lvl>
   </w:abstractNum>
-  <w:abstractNum w:abstractNumId="16" w15:restartNumberingAfterBreak="0">
+  <w:abstractNum w:abstractNumId="20" w15:restartNumberingAfterBreak="0">
     <w:nsid w:val="78744B55"/>
     <w:multiLevelType w:val="multilevel"/>
     <w:tmpl w:val="5E8451F2"/>
@@ -31281,7 +34129,7 @@
       </w:rPr>
     </w:lvl>
   </w:abstractNum>
-  <w:abstractNum w:abstractNumId="17" w15:restartNumberingAfterBreak="0">
+  <w:abstractNum w:abstractNumId="21" w15:restartNumberingAfterBreak="0">
     <w:nsid w:val="7A6D072B"/>
     <w:multiLevelType w:val="hybridMultilevel"/>
     <w:tmpl w:val="62108C7E"/>
@@ -31392,7 +34240,7 @@
       </w:rPr>
     </w:lvl>
   </w:abstractNum>
-  <w:abstractNum w:abstractNumId="18" w15:restartNumberingAfterBreak="0">
+  <w:abstractNum w:abstractNumId="22" w15:restartNumberingAfterBreak="0">
     <w:nsid w:val="7C9C3B33"/>
     <w:multiLevelType w:val="hybridMultilevel"/>
     <w:tmpl w:val="BEC647FE"/>
@@ -31504,7 +34352,7 @@
       </w:rPr>
     </w:lvl>
   </w:abstractNum>
-  <w:abstractNum w:abstractNumId="19" w15:restartNumberingAfterBreak="0">
+  <w:abstractNum w:abstractNumId="23" w15:restartNumberingAfterBreak="0">
     <w:nsid w:val="7E5B41E2"/>
     <w:multiLevelType w:val="multilevel"/>
     <w:tmpl w:val="754C80D4"/>
@@ -31654,64 +34502,76 @@
     </w:lvl>
   </w:abstractNum>
   <w:num w:numId="1" w16cid:durableId="351105583">
+    <w:abstractNumId w:val="10"/>
+  </w:num>
+  <w:num w:numId="2" w16cid:durableId="1585063655">
+    <w:abstractNumId w:val="21"/>
+  </w:num>
+  <w:num w:numId="3" w16cid:durableId="1001931318">
+    <w:abstractNumId w:val="14"/>
+  </w:num>
+  <w:num w:numId="4" w16cid:durableId="1221207736">
+    <w:abstractNumId w:val="19"/>
+  </w:num>
+  <w:num w:numId="5" w16cid:durableId="1735085324">
+    <w:abstractNumId w:val="23"/>
+  </w:num>
+  <w:num w:numId="6" w16cid:durableId="127477152">
+    <w:abstractNumId w:val="5"/>
+  </w:num>
+  <w:num w:numId="7" w16cid:durableId="396326319">
+    <w:abstractNumId w:val="1"/>
+  </w:num>
+  <w:num w:numId="8" w16cid:durableId="1207571061">
     <w:abstractNumId w:val="8"/>
   </w:num>
-  <w:num w:numId="2" w16cid:durableId="1585063655">
+  <w:num w:numId="9" w16cid:durableId="453721122">
+    <w:abstractNumId w:val="7"/>
+  </w:num>
+  <w:num w:numId="10" w16cid:durableId="184102023">
+    <w:abstractNumId w:val="11"/>
+  </w:num>
+  <w:num w:numId="11" w16cid:durableId="607204912">
+    <w:abstractNumId w:val="6"/>
+  </w:num>
+  <w:num w:numId="12" w16cid:durableId="287244518">
+    <w:abstractNumId w:val="2"/>
+  </w:num>
+  <w:num w:numId="13" w16cid:durableId="599217150">
+    <w:abstractNumId w:val="22"/>
+  </w:num>
+  <w:num w:numId="14" w16cid:durableId="1262449234">
+    <w:abstractNumId w:val="4"/>
+  </w:num>
+  <w:num w:numId="15" w16cid:durableId="242109407">
     <w:abstractNumId w:val="17"/>
   </w:num>
-  <w:num w:numId="3" w16cid:durableId="1001931318">
+  <w:num w:numId="16" w16cid:durableId="291716274">
     <w:abstractNumId w:val="12"/>
   </w:num>
-  <w:num w:numId="4" w16cid:durableId="1221207736">
+  <w:num w:numId="17" w16cid:durableId="164782450">
+    <w:abstractNumId w:val="20"/>
+  </w:num>
+  <w:num w:numId="18" w16cid:durableId="86780005">
+    <w:abstractNumId w:val="18"/>
+  </w:num>
+  <w:num w:numId="19" w16cid:durableId="202254988">
+    <w:abstractNumId w:val="3"/>
+  </w:num>
+  <w:num w:numId="20" w16cid:durableId="401217477">
+    <w:abstractNumId w:val="13"/>
+  </w:num>
+  <w:num w:numId="21" w16cid:durableId="347950327">
     <w:abstractNumId w:val="15"/>
   </w:num>
-  <w:num w:numId="5" w16cid:durableId="1735085324">
-    <w:abstractNumId w:val="19"/>
-  </w:num>
-  <w:num w:numId="6" w16cid:durableId="127477152">
-    <w:abstractNumId w:val="4"/>
-  </w:num>
-  <w:num w:numId="7" w16cid:durableId="396326319">
+  <w:num w:numId="22" w16cid:durableId="926693369">
     <w:abstractNumId w:val="0"/>
   </w:num>
-  <w:num w:numId="8" w16cid:durableId="1207571061">
-    <w:abstractNumId w:val="7"/>
-  </w:num>
-  <w:num w:numId="9" w16cid:durableId="453721122">
-    <w:abstractNumId w:val="6"/>
-  </w:num>
-  <w:num w:numId="10" w16cid:durableId="184102023">
-    <w:abstractNumId w:val="9"/>
-  </w:num>
-  <w:num w:numId="11" w16cid:durableId="607204912">
-    <w:abstractNumId w:val="5"/>
-  </w:num>
-  <w:num w:numId="12" w16cid:durableId="287244518">
-    <w:abstractNumId w:val="1"/>
-  </w:num>
-  <w:num w:numId="13" w16cid:durableId="599217150">
-    <w:abstractNumId w:val="18"/>
-  </w:num>
-  <w:num w:numId="14" w16cid:durableId="1262449234">
-    <w:abstractNumId w:val="3"/>
-  </w:num>
-  <w:num w:numId="15" w16cid:durableId="242109407">
-    <w:abstractNumId w:val="13"/>
-  </w:num>
-  <w:num w:numId="16" w16cid:durableId="291716274">
-    <w:abstractNumId w:val="10"/>
-  </w:num>
-  <w:num w:numId="17" w16cid:durableId="164782450">
+  <w:num w:numId="23" w16cid:durableId="492338219">
     <w:abstractNumId w:val="16"/>
   </w:num>
-  <w:num w:numId="18" w16cid:durableId="86780005">
-    <w:abstractNumId w:val="14"/>
-  </w:num>
-  <w:num w:numId="19" w16cid:durableId="202254988">
-    <w:abstractNumId w:val="2"/>
-  </w:num>
-  <w:num w:numId="20" w16cid:durableId="401217477">
-    <w:abstractNumId w:val="11"/>
+  <w:num w:numId="24" w16cid:durableId="1147818744">
+    <w:abstractNumId w:val="9"/>
   </w:num>
 </w:numbering>
 </file>
@@ -32317,6 +35177,7 @@
   <w:style w:type="character" w:default="1" w:styleId="DefaultParagraphFont">
     <w:name w:val="Default Paragraph Font"/>
     <w:uiPriority w:val="1"/>
+    <w:semiHidden/>
     <w:unhideWhenUsed/>
   </w:style>
   <w:style w:type="table" w:default="1" w:styleId="TableNormal">
@@ -32668,6 +35529,496 @@
 </w:styles>
 </file>
 
+<file path=word/ink/ink1.xml><?xml version="1.0" encoding="utf-8"?>
+<inkml:ink xmlns:inkml="http://www.w3.org/2003/InkML">
+  <inkml:definitions>
+    <inkml:context xml:id="ctx0">
+      <inkml:inkSource xml:id="inkSrc0">
+        <inkml:traceFormat>
+          <inkml:channel name="X" type="integer" min="-2.14748E9" max="2.14748E9" units="cm"/>
+          <inkml:channel name="Y" type="integer" min="-2.14748E9" max="2.14748E9" units="cm"/>
+        </inkml:traceFormat>
+        <inkml:channelProperties>
+          <inkml:channelProperty channel="X" name="resolution" value="1000" units="1/cm"/>
+          <inkml:channelProperty channel="Y" name="resolution" value="1000" units="1/cm"/>
+        </inkml:channelProperties>
+      </inkml:inkSource>
+      <inkml:timestamp xml:id="ts0" timeString="2025-03-16T10:42:05.479"/>
+    </inkml:context>
+    <inkml:brush xml:id="br0">
+      <inkml:brushProperty name="width" value="0.1" units="cm"/>
+      <inkml:brushProperty name="height" value="0.2" units="cm"/>
+      <inkml:brushProperty name="color" value="#FFFC00"/>
+      <inkml:brushProperty name="tip" value="rectangle"/>
+      <inkml:brushProperty name="rasterOp" value="maskPen"/>
+      <inkml:brushProperty name="ignorePressure" value="1"/>
+    </inkml:brush>
+  </inkml:definitions>
+  <inkml:trace contextRef="#ctx0" brushRef="#br0">0 1,'24'1,"1"1,46 12,-48-9,1 0,0-2,28 1,341-5,-384 1</inkml:trace>
+</inkml:ink>
+</file>
+
+<file path=word/ink/ink10.xml><?xml version="1.0" encoding="utf-8"?>
+<inkml:ink xmlns:inkml="http://www.w3.org/2003/InkML">
+  <inkml:definitions>
+    <inkml:context xml:id="ctx0">
+      <inkml:inkSource xml:id="inkSrc0">
+        <inkml:traceFormat>
+          <inkml:channel name="X" type="integer" min="-2.14748E9" max="2.14748E9" units="cm"/>
+          <inkml:channel name="Y" type="integer" min="-2.14748E9" max="2.14748E9" units="cm"/>
+        </inkml:traceFormat>
+        <inkml:channelProperties>
+          <inkml:channelProperty channel="X" name="resolution" value="1000" units="1/cm"/>
+          <inkml:channelProperty channel="Y" name="resolution" value="1000" units="1/cm"/>
+        </inkml:channelProperties>
+      </inkml:inkSource>
+      <inkml:timestamp xml:id="ts0" timeString="2025-03-16T15:24:16.345"/>
+    </inkml:context>
+    <inkml:brush xml:id="br0">
+      <inkml:brushProperty name="width" value="0.1" units="cm"/>
+      <inkml:brushProperty name="height" value="0.2" units="cm"/>
+      <inkml:brushProperty name="color" value="#FFFC00"/>
+      <inkml:brushProperty name="tip" value="rectangle"/>
+      <inkml:brushProperty name="rasterOp" value="maskPen"/>
+      <inkml:brushProperty name="ignorePressure" value="1"/>
+    </inkml:brush>
+  </inkml:definitions>
+  <inkml:trace contextRef="#ctx0" brushRef="#br0">5 1,'0'8,"0"38,1-1,2 1,11 53,-11-82,-1 1,0-1,-2 22,-1-20,2-1,4 29,-2-26,-1 0,-2 1,1-1,-2 1,-1-1,-5 25,3 13,4-49,0 1,-1-1,0 0,0 0,-1 0,-7 19,6-15,0-1,0 1,1 0,1 0,1 0,0 0,2 24,0 10,-2 330,0-368</inkml:trace>
+</inkml:ink>
+</file>
+
+<file path=word/ink/ink11.xml><?xml version="1.0" encoding="utf-8"?>
+<inkml:ink xmlns:inkml="http://www.w3.org/2003/InkML">
+  <inkml:definitions>
+    <inkml:context xml:id="ctx0">
+      <inkml:inkSource xml:id="inkSrc0">
+        <inkml:traceFormat>
+          <inkml:channel name="X" type="integer" min="-2.14748E9" max="2.14748E9" units="cm"/>
+          <inkml:channel name="Y" type="integer" min="-2.14748E9" max="2.14748E9" units="cm"/>
+        </inkml:traceFormat>
+        <inkml:channelProperties>
+          <inkml:channelProperty channel="X" name="resolution" value="1000" units="1/cm"/>
+          <inkml:channelProperty channel="Y" name="resolution" value="1000" units="1/cm"/>
+        </inkml:channelProperties>
+      </inkml:inkSource>
+      <inkml:timestamp xml:id="ts0" timeString="2025-03-16T15:24:13.638"/>
+    </inkml:context>
+    <inkml:brush xml:id="br0">
+      <inkml:brushProperty name="width" value="0.1" units="cm"/>
+      <inkml:brushProperty name="height" value="0.2" units="cm"/>
+      <inkml:brushProperty name="color" value="#FFFC00"/>
+      <inkml:brushProperty name="tip" value="rectangle"/>
+      <inkml:brushProperty name="rasterOp" value="maskPen"/>
+      <inkml:brushProperty name="ignorePressure" value="1"/>
+    </inkml:brush>
+  </inkml:definitions>
+  <inkml:trace contextRef="#ctx0" brushRef="#br0">25 412,'2'5,"-1"-1,1 0,0 0,0 1,0-1,1-1,-1 1,1 0,0-1,0 1,5 3,4 8,69 104,-76-108,0 1,0-1,2 14,6 14,-10-30,0 0,-1 0,-1 0,0 0,0 1,0-1,-1 0,-2 14,-1-2,0 0,-10 33,-21 80,33-131,-3 10,1 1,0 0,0 0,1 0,1 18,-10 114,-1 38,10-202,-1 0,0 0,-9-26,5 21,1 0,2-1,0 0,2 0,0 0,3-39,-1 34,1 3,2 1,7-34,-4 23,-6 32,0 0,0 0,-1 0,1 0,-1 0,0 0,-1 1,1-1,0 0,-1 1,0-1,0 1,0 0,-4-5,3 4,0-1,1 1,-1-1,1 0,0 0,0 0,0 0,0-6,-17-98,6 49,11 49,1 1,0-1,0 1,2-17,-1 24,1-1,-1 1,1 0,0 0,0 0,0 0,0 0,0 0,1 0,-1 0,1 0,0 0,0 1,0-1,0 1,0 0,0-1,5-2,-3 2,1 0,0-1,0 1,0 1,0-1,1 1,-1 0,1 0,0 1,-1 0,9-1,43-20,4 8,-43 9,0 0,0 2,0 0,27 0,-39 3,0 0,0-1,1 0,11-2,-17 3,-1-1,1 1,0 0,-1 0,1-1,0 1,-1 0,1-1,-1 1,1-1,-1 1,1 0,-1-1,1 1,-1-1,1 0,-1 1,1-1,-1 1,0-1,1-1,-1 1,0 0,0 0,0 0,-1 0,1 0,0 0,-1 0,1 0,-1 0,1 0,-1 0,1 0,-1 0,0 0,1 0,-1 1,0-1,0 0,-1-1,-6-3,-1 0,1 1,-1 0,0 0,0 1,0 0,0 1,-1 0,-12-1,-19-6,-93-23,155 38,0-1,1 0,0-2,0 0,29-1,-28-3,16 1,-1 0,50 9,-70-7,-14-2,0 0,0 1,-1-1,1 1,0 0,0 0,6 3,-10-4,1 1,0 0,0-1,-1 1,1 0,-1 0,1 0,-1-1,1 1,-1 0,1 0,-1 0,0 0,1 0,-1 0,0 0,0 0,0 0,0 0,0 0,0 0,0 0,0 0,0 0,0 0,-1 0,1 0,0 0,-1 0,1 0,-1 0,1 0,-1-1,1 1,-2 1,-1 7,0-1,0 1,1 0,0 0,0-1,1 1,0 12,1-11,-1 0,0 0,-1 0,0 0,-5 14,4-13,0 0,1 0,0 1,1-1,0 0,1 1,1 14,0-10,-1 0,-4 30,1-34,1 0,0 0,1 0,1 1,0-1,1 0,0 1,0-1,2 0,-1 0,8 17,-7-16,0-1,-1 0,0 1,-1-1,-1 1,0 0,0-1,-3 18,2-24,-3 8,-2-19,-3-24,-4-36,4 22,2-1,-2-62,9 76,-6-48,4 66,-1 1,0 0,0 0,-1 0,0 1,-1-1,-9-14,2-2,-3-4,14 35,-1-1,1 1,0 0,1 0,-1 0,1 0,0 0,0 4,-9 328,8-318,-1 0,0 0,-2 0,-8 30,11-49,0 1,1-1,-1 1,1-1,-1 1,1-1,-1 1,1-1,-1 1,1-1,0 0,-1 1,1-1,0 0,-1 1,1-1,0 0,0 1,0-1,-1 0,1 0,0 1,0-2,-8-25,-32-179,40 205,0 1,0 0,0-1,0 1,0-1,0 1,0-1,0 1,0 0,0-1,0 1,0-1,0 1,0-1,-1 1,1 0,0-1,0 1,0-1,-1 1,1 0,0-1,0 1,-1 0,1 0,0-1,-1 1,1 0,0 0,-1-1,1 1,-1 0,1 0,0 0,-1-1,-6 17,-1 27,5 99,4-96,-1-46,0 0,0 0,0 0,0 0,0 0,0 0,0 0,-1 0,1 0,0 0,0 0,0 0,0 0,0 0,0 0,0 0,0 0,0 0,0 0,0 0,0 1,-4-17,-1-24,-3-54,-8-192,27 530,2 35,-14 135,-2-444,0 0,-3 0,0 1,-12-32,16 57,0-1,-1 1,1 0,-1-1,0 1,0 0,-1 0,1 1,-1-1,0 1,-5-3,9 5,0 1,0 0,0 0,0 0,0 0,-1 0,1 0,0 0,0-1,0 1,-1 0,1 0,0 0,0 0,0 0,-1 0,1 0,0 0,0 0,0 0,-1 0,1 0,0 0,0 0,0 0,0 0,-1 0,1 1,0-1,0 0,0 0,-1 0,1 0,0 0,0 0,0 0,0 1,0-1,-1 0,1 0,-4 11,3 16,1-26,1 259,-1-260,0 0,0 0,0-1,0 1,0 0,0 0,0 0,0 0,0 0,-1 0,1 0,0 0,0 0,0 0,0 0,0 0,0 0,0 0,0 0,0 0,0 0,0 0,0 0,-1 0,1 0,0 0,0 0,0 0,0 0,0 0,0 0,0 0,0 0,0 0,0 0,0 0,-1 0,-5-16,-5-22,-12-40,21 147,1 24,1-92,0-1,0 1,0-1,0 1,0-1,0 1,0-1,1 1,-1-1,0 1,0-1,0 1,1-1,-1 1,0-1,1 1,-1-1,0 0,1 1,-1-1,1 1,-1-1,0 0,1 0,-1 1,1-1,-1 0,1 0,0 1,21 1,19-9,-13-1,-1 1,1 2,0 1,0 1,31 1,-48 2,-1 0,1 0,19-5,-28 5,0 0,0-1,0 1,0-1,0 0,-1 1,1-1,0 0,-1 0,1 0,0 0,-1 0,0 0,1-1,-1 1,1-1,-1 1,0 0,0-1,0 0,0 1,0-1,0 0,-1 1,1-1,0 0,-1 0,1-3,-3-200,0 186,-1 1,-1-1,-1 1,-10-26,8 24,0-1,-6-39,12 55,2 3,-1-1,-1 0,1 0,0 0,-1 1,1-1,-1 0,0 1,0-1,0 0,0 1,-1-1,1 1,-3-3,4 5,0 0,-1 0,1 1,0-1,-1 0,1 1,0-1,-1 0,1 1,0-1,-1 0,1 1,0-1,0 0,-1 1,1-1,0 1,0-1,0 1,0-1,0 1,0-1,0 0,0 1,0-1,0 1,0-1,0 1,0 0,0 16,0-8,3 28,-1 0,-2 0,-2 0,-1 0,-14 59,7-57,3-12,0 1,-2-1,-1-1,-1 0,-15 24,26-49,0 0,0-1,0 1,-1-1,1 1,0-1,-1 1,1-1,0 0,-1 1,1-1,0 1,-1-1,1 0,-1 1,1-1,-1 0,1 1,-1-1,1 0,-1 0,1 1,-1-1,1 0,-1 0,1 0,-1 0,1 0,-1 0,1 0,-1 0,0 0,1 0,-1 0,1 0,-1 0,1 0,-1-1,1 1,-1 0,1 0,-1-1,1 1,-1 0,1-1,-1 1,1 0,0-1,-1 1,1-1,-1 1,1 0,0-1,0 1,-1-1,1 1,0-1,-1 0,-15-39,13 30,-39-83,28 64,1 1,1-2,-13-49,21 46,4 32,0 1,0 0,0 0,0 0,0 0,0-1,0 1,0 0,0 0,0 0,0 0,0-1,0 1,1 0,-1 0,0 0,0 0,0 0,0-1,0 1,0 0,0 0,0 0,1 0,-1 0,0 0,0-1,0 1,0 0,0 0,0 0,1 0,-1 0,0 0,0 0,0 0,0 0,1 0,-1 0,0 0,0 0,0 0,0 0,1 0,-1 0,13 13,5 14,-8-13,0 0,21 23,-30-37,-1 1,0-1,1 0,-1 1,1-1,-1 0,1 1,-1-1,0 0,1 1,-1-1,1 0,-1 0,1 0,-1 0,1 1,0-1,-1 0,1 0,-1 0,1 0,-1 0,1 0,-1 0,1 0,-1-1,1 1,-1 0,1 0,0-1,10-14,0-25,-10 39,14-112,-11 70,17-67,-21 109,0-1,0 1,0 0,1 0,-1 0,1 0,-1-1,1 1,-1 0,1 0,0 0,-1 0,1 0,0 0,0 1,0-1,1-1,-2 2,1 0,-1 0,1 0,-1 0,1 0,-1 0,1 0,-1 0,1 0,-1 0,1 1,-1-1,1 0,-1 0,1 1,-1-1,1 0,-1 0,1 1,-1-1,0 1,1-1,-1 0,0 1,1-1,-1 1,6 7,-1 1,-1-1,5 14,-1-5,12 22,-12-23,1 1,0-1,1-1,17 21,-27-36,0 0,0 0,0 0,0 0,0 0,0 0,0 0,0 0,0 0,0 0,0 0,1 0,-1 0,0 1,0-1,0 0,0 0,0 0,0 0,0 0,0 0,0 0,0 0,0 0,0 0,0 0,1 0,-1 0,0 0,0 0,0 0,0 0,0 0,0 0,0 0,0 0,0 0,0 0,0 0,0 0,1 0,-1 0,0 0,0-1,0 1,0 0,0 0,0 0,0 0,0 0,0 0,0 0,0 0,0 0,0 0,0 0,0 0,0 0,0 0,0-1,0 1,0 0,0 0,0 0,0 0,0 0,0 0,0-10,-3-12,3 21,-70-271,35 145,23 82,-1 3,2-2,1 0,3 0,-3-77,11 85,1 0,12-63,-10 77,-1 0,-2 0,0-1,-4-39,-8 36,9 22,0-1,0 1,0-1,1 1,-1-1,0-6,2 10,0 0,0 0,0 0,0 0,0 0,1 0,-1 0,0 0,0 0,1 0,-1 0,1 0,-1 1,1-1,-1 0,1 0,0 0,-1 1,1-1,0 0,0 1,-1-1,1 0,0 1,0-1,0 1,0 0,0-1,0 1,0 0,0-1,0 1,0 0,0 0,1 0,101-28,-66 19,-30 9,1-2,-1 1,1-1,-1-1,0 1,8-5,-15 7,0 0,0 0,1 0,-1 0,0 0,0 0,0 0,0 0,0 0,1 0,-1 0,0-1,0 1,0 0,0 0,0 0,0 0,0 0,0 0,1 0,-1-1,0 1,0 0,0 0,0 0,0 0,0 0,0 0,0-1,0 1,0 0,0 0,0 0,0 0,0-1,0 1,0 0,0 0,0 0,0 0,0 0,0-1,0 1,0 0,0 0,0 0,0 0,-1 0,1 0,0-1,0 1,0 0,0 0,0 0,0 0,0 0,0 0,-1 0,1 0,0 0,-15-5,-18 2,-73-3,62 3,-80 2,123 1,0 0,0 0,0 1,0-1,0 0,0 0,0 1,0-1,0 0,0 1,1-1,-1 1,0-1,0 1,0-1,1 1,-1 0,0-1,0 1,1 0,-1 0,1-1,-1 1,0 1,1 0,-1 0,1 0,-1 0,1 0,0 0,0 0,0 0,0 0,0 0,0 0,1 3,3 7,-1-1,2 1,6 13,-6-14,35 86,-24-54,2-1,2-1,33 53,30 13,-83-106,1 0,-1-1,1 1,0-1,0 1,-1-1,1 1,0-1,0 0,-1 1,1-1,0 0,0 1,0-1,0 0,-1 0,1 0,0 0,0 0,0 0,0 0,0 0,-1 0,1 0,0-1,0 1,0 0,0 0,-1-1,1 1,0-1,0 1,-1-1,1 1,0-1,-1 1,1-1,0 1,-1-1,1 0,-1 0,1 0,26-38,-22 30,37-50,-26 39,-1 0,18-37,-30 53,-1-1,0 0,0 0,0 0,-1 0,0 0,0 0,0-1,-1 1,1 0,-1 0,-1-1,1 1,-1 0,0 0,0 0,0-1,-1 1,0 0,-2-5,2 2,0 1,0 0,1 0,0-1,1 1,0-1,0 1,2-13,-1 13,-1 0,1 0,-1 0,0 0,-1 0,0 0,0 0,0 0,-3-7,4 14,0-1,0 1,0 0,0-1,0 1,-1 0,1 0,0-1,0 1,0 0,0 0,0-1,0 1,0 0,0 0,-1-1,1 1,0 0,0 0,0 0,-1 0,1-1,0 1,0 0,0 0,-1 0,1 0,0 0,0-1,-1 1,1 0,0 0,0 0,-1 0,1 0,0 0,-1 0,1 0,0 0,0 0,-1 0,-4 12,0 19,5-14,1 1,1-1,7 29,2 26,-7-36,2 0,14 50,-16-68,0 1,-1 0,-1 1,-1 37,0 2,-2 50,-2-90,-1 0,-6 21,6-25,0-1,1 1,1 0,-2 26,-2 21,1-24,4-33,-9 157,0-6,8-109,3-36,-1-1,-1 1,0 0,-1-1,0 1,-6 19,3-17,2 1,-1 0,2 0,0 1,0-1,2 0,0 22,-1 34,1-69,-1 0,1 0,0 0,0 0,-1 0,1 0,0 0,-1 0,1 0,-1 0,0 0,1 0,-1-1,1 1,-1 0,0 0,0-1,0 1,1-1,-1 1,0 0,0-1,0 0,0 1,0-1,0 1,0-1,0 0,0 0,0 0,0 0,0 1,0-1,0 0,0-1,0 1,0 0,0 0,0 0,-2-1,-6-2,-1 1,0-1,-12-6,8 3,3 2</inkml:trace>
+</inkml:ink>
+</file>
+
+<file path=word/ink/ink12.xml><?xml version="1.0" encoding="utf-8"?>
+<inkml:ink xmlns:inkml="http://www.w3.org/2003/InkML">
+  <inkml:definitions>
+    <inkml:context xml:id="ctx0">
+      <inkml:inkSource xml:id="inkSrc0">
+        <inkml:traceFormat>
+          <inkml:channel name="X" type="integer" min="-2.14748E9" max="2.14748E9" units="cm"/>
+          <inkml:channel name="Y" type="integer" min="-2.14748E9" max="2.14748E9" units="cm"/>
+        </inkml:traceFormat>
+        <inkml:channelProperties>
+          <inkml:channelProperty channel="X" name="resolution" value="1000" units="1/cm"/>
+          <inkml:channelProperty channel="Y" name="resolution" value="1000" units="1/cm"/>
+        </inkml:channelProperties>
+      </inkml:inkSource>
+      <inkml:timestamp xml:id="ts0" timeString="2025-03-16T15:24:01.270"/>
+    </inkml:context>
+    <inkml:brush xml:id="br0">
+      <inkml:brushProperty name="width" value="0.1" units="cm"/>
+      <inkml:brushProperty name="height" value="0.2" units="cm"/>
+      <inkml:brushProperty name="color" value="#FFFC00"/>
+      <inkml:brushProperty name="tip" value="rectangle"/>
+      <inkml:brushProperty name="rasterOp" value="maskPen"/>
+      <inkml:brushProperty name="ignorePressure" value="1"/>
+    </inkml:brush>
+  </inkml:definitions>
+  <inkml:trace contextRef="#ctx0" brushRef="#br0">0 0,'4'1,"-1"1,1-1,-1 1,0 0,0 0,0 0,4 4,3 1,6 3,-9-5,1 1,0-2,0 1,0-1,0 0,1-1,-1 0,1-1,0 1,0-2,0 1,14 0,233-3,-246 1</inkml:trace>
+</inkml:ink>
+</file>
+
+<file path=word/ink/ink13.xml><?xml version="1.0" encoding="utf-8"?>
+<inkml:ink xmlns:inkml="http://www.w3.org/2003/InkML">
+  <inkml:definitions>
+    <inkml:context xml:id="ctx0">
+      <inkml:inkSource xml:id="inkSrc0">
+        <inkml:traceFormat>
+          <inkml:channel name="X" type="integer" min="-2.14748E9" max="2.14748E9" units="cm"/>
+          <inkml:channel name="Y" type="integer" min="-2.14748E9" max="2.14748E9" units="cm"/>
+        </inkml:traceFormat>
+        <inkml:channelProperties>
+          <inkml:channelProperty channel="X" name="resolution" value="1000" units="1/cm"/>
+          <inkml:channelProperty channel="Y" name="resolution" value="1000" units="1/cm"/>
+        </inkml:channelProperties>
+      </inkml:inkSource>
+      <inkml:timestamp xml:id="ts0" timeString="2025-03-16T15:23:57.990"/>
+    </inkml:context>
+    <inkml:brush xml:id="br0">
+      <inkml:brushProperty name="width" value="0.1" units="cm"/>
+      <inkml:brushProperty name="height" value="0.2" units="cm"/>
+      <inkml:brushProperty name="color" value="#FFFC00"/>
+      <inkml:brushProperty name="tip" value="rectangle"/>
+      <inkml:brushProperty name="rasterOp" value="maskPen"/>
+      <inkml:brushProperty name="ignorePressure" value="1"/>
+    </inkml:brush>
+  </inkml:definitions>
+  <inkml:trace contextRef="#ctx0" brushRef="#br0">0 1,'8'1,"-1"0,1 1,-1 0,0 0,0 0,0 1,0 0,10 7,30 11,-9-10,1-1,0-3,0 0,1-3,45-1,-75-3,-1-1,1 0,-1-1,1 0,-1-1,15-6,10-3,-27 10</inkml:trace>
+</inkml:ink>
+</file>
+
+<file path=word/ink/ink14.xml><?xml version="1.0" encoding="utf-8"?>
+<inkml:ink xmlns:inkml="http://www.w3.org/2003/InkML">
+  <inkml:definitions>
+    <inkml:context xml:id="ctx0">
+      <inkml:inkSource xml:id="inkSrc0">
+        <inkml:traceFormat>
+          <inkml:channel name="X" type="integer" min="-2.14748E9" max="2.14748E9" units="cm"/>
+          <inkml:channel name="Y" type="integer" min="-2.14748E9" max="2.14748E9" units="cm"/>
+        </inkml:traceFormat>
+        <inkml:channelProperties>
+          <inkml:channelProperty channel="X" name="resolution" value="1000" units="1/cm"/>
+          <inkml:channelProperty channel="Y" name="resolution" value="1000" units="1/cm"/>
+        </inkml:channelProperties>
+      </inkml:inkSource>
+      <inkml:timestamp xml:id="ts0" timeString="2025-03-16T15:23:56.336"/>
+    </inkml:context>
+    <inkml:brush xml:id="br0">
+      <inkml:brushProperty name="width" value="0.1" units="cm"/>
+      <inkml:brushProperty name="height" value="0.2" units="cm"/>
+      <inkml:brushProperty name="color" value="#FFFC00"/>
+      <inkml:brushProperty name="tip" value="rectangle"/>
+      <inkml:brushProperty name="rasterOp" value="maskPen"/>
+      <inkml:brushProperty name="ignorePressure" value="1"/>
+    </inkml:brush>
+  </inkml:definitions>
+  <inkml:trace contextRef="#ctx0" brushRef="#br0">1 79,'0'0,"0"-1,1 0,-1 0,1 1,0-1,-1 0,1 1,0-1,-1 1,1-1,0 1,0-1,-1 1,1 0,0-1,0 1,0 0,-1-1,1 1,2 0,25-7,-18 5,160-36,-132 30,1 2,0 1,0 3,44 2,-55 0,-18 0</inkml:trace>
+</inkml:ink>
+</file>
+
+<file path=word/ink/ink15.xml><?xml version="1.0" encoding="utf-8"?>
+<inkml:ink xmlns:inkml="http://www.w3.org/2003/InkML">
+  <inkml:definitions>
+    <inkml:context xml:id="ctx0">
+      <inkml:inkSource xml:id="inkSrc0">
+        <inkml:traceFormat>
+          <inkml:channel name="X" type="integer" min="-2.14748E9" max="2.14748E9" units="cm"/>
+          <inkml:channel name="Y" type="integer" min="-2.14748E9" max="2.14748E9" units="cm"/>
+        </inkml:traceFormat>
+        <inkml:channelProperties>
+          <inkml:channelProperty channel="X" name="resolution" value="1000" units="1/cm"/>
+          <inkml:channelProperty channel="Y" name="resolution" value="1000" units="1/cm"/>
+        </inkml:channelProperties>
+      </inkml:inkSource>
+      <inkml:timestamp xml:id="ts0" timeString="2025-03-16T15:23:53.187"/>
+    </inkml:context>
+    <inkml:brush xml:id="br0">
+      <inkml:brushProperty name="width" value="0.1" units="cm"/>
+      <inkml:brushProperty name="height" value="0.2" units="cm"/>
+      <inkml:brushProperty name="color" value="#FFFC00"/>
+      <inkml:brushProperty name="tip" value="rectangle"/>
+      <inkml:brushProperty name="rasterOp" value="maskPen"/>
+      <inkml:brushProperty name="ignorePressure" value="1"/>
+    </inkml:brush>
+  </inkml:definitions>
+  <inkml:trace contextRef="#ctx0" brushRef="#br0">0 0,'31'2,"0"2,0 0,37 12,23 3,28 5,-66-11,63 5,-42-17,-64-1</inkml:trace>
+</inkml:ink>
+</file>
+
+<file path=word/ink/ink16.xml><?xml version="1.0" encoding="utf-8"?>
+<inkml:ink xmlns:inkml="http://www.w3.org/2003/InkML">
+  <inkml:definitions>
+    <inkml:context xml:id="ctx0">
+      <inkml:inkSource xml:id="inkSrc0">
+        <inkml:traceFormat>
+          <inkml:channel name="X" type="integer" min="-2.14748E9" max="2.14748E9" units="cm"/>
+          <inkml:channel name="Y" type="integer" min="-2.14748E9" max="2.14748E9" units="cm"/>
+        </inkml:traceFormat>
+        <inkml:channelProperties>
+          <inkml:channelProperty channel="X" name="resolution" value="1000" units="1/cm"/>
+          <inkml:channelProperty channel="Y" name="resolution" value="1000" units="1/cm"/>
+        </inkml:channelProperties>
+      </inkml:inkSource>
+      <inkml:timestamp xml:id="ts0" timeString="2025-03-16T15:23:51.021"/>
+    </inkml:context>
+    <inkml:brush xml:id="br0">
+      <inkml:brushProperty name="width" value="0.1" units="cm"/>
+      <inkml:brushProperty name="height" value="0.2" units="cm"/>
+      <inkml:brushProperty name="color" value="#FFFC00"/>
+      <inkml:brushProperty name="tip" value="rectangle"/>
+      <inkml:brushProperty name="rasterOp" value="maskPen"/>
+      <inkml:brushProperty name="ignorePressure" value="1"/>
+    </inkml:brush>
+  </inkml:definitions>
+  <inkml:trace contextRef="#ctx0" brushRef="#br0">267 1,'-109'12,"94"-11,1 1,-1 0,0 1,-15 6,-27 5,46-13</inkml:trace>
+</inkml:ink>
+</file>
+
+<file path=word/ink/ink17.xml><?xml version="1.0" encoding="utf-8"?>
+<inkml:ink xmlns:inkml="http://www.w3.org/2003/InkML">
+  <inkml:definitions>
+    <inkml:context xml:id="ctx0">
+      <inkml:inkSource xml:id="inkSrc0">
+        <inkml:traceFormat>
+          <inkml:channel name="X" type="integer" min="-2.14748E9" max="2.14748E9" units="cm"/>
+          <inkml:channel name="Y" type="integer" min="-2.14748E9" max="2.14748E9" units="cm"/>
+        </inkml:traceFormat>
+        <inkml:channelProperties>
+          <inkml:channelProperty channel="X" name="resolution" value="1000" units="1/cm"/>
+          <inkml:channelProperty channel="Y" name="resolution" value="1000" units="1/cm"/>
+        </inkml:channelProperties>
+      </inkml:inkSource>
+      <inkml:timestamp xml:id="ts0" timeString="2025-03-16T15:23:13.666"/>
+    </inkml:context>
+    <inkml:brush xml:id="br0">
+      <inkml:brushProperty name="width" value="0.1" units="cm"/>
+      <inkml:brushProperty name="height" value="0.2" units="cm"/>
+      <inkml:brushProperty name="color" value="#FFFC00"/>
+      <inkml:brushProperty name="tip" value="rectangle"/>
+      <inkml:brushProperty name="rasterOp" value="maskPen"/>
+      <inkml:brushProperty name="ignorePressure" value="1"/>
+    </inkml:brush>
+  </inkml:definitions>
+  <inkml:trace contextRef="#ctx0" brushRef="#br0">0 1,'24'1,"0"2,26 5,-34-5,0 0,1-1,-1 0,1-2,-1 0,31-3,-31-1,13-2,40-3,-60 8,0 1,0 1,1-1,-1 1,0 1,0 0,0 0,14 6,-16-6,0 0,0-1,0 1,0-1,1-1,-1 1,12-2,-12 1</inkml:trace>
+</inkml:ink>
+</file>
+
+<file path=word/ink/ink2.xml><?xml version="1.0" encoding="utf-8"?>
+<inkml:ink xmlns:inkml="http://www.w3.org/2003/InkML">
+  <inkml:definitions>
+    <inkml:context xml:id="ctx0">
+      <inkml:inkSource xml:id="inkSrc0">
+        <inkml:traceFormat>
+          <inkml:channel name="X" type="integer" min="-2.14748E9" max="2.14748E9" units="cm"/>
+          <inkml:channel name="Y" type="integer" min="-2.14748E9" max="2.14748E9" units="cm"/>
+        </inkml:traceFormat>
+        <inkml:channelProperties>
+          <inkml:channelProperty channel="X" name="resolution" value="1000" units="1/cm"/>
+          <inkml:channelProperty channel="Y" name="resolution" value="1000" units="1/cm"/>
+        </inkml:channelProperties>
+      </inkml:inkSource>
+      <inkml:timestamp xml:id="ts0" timeString="2025-03-16T10:42:04.186"/>
+    </inkml:context>
+    <inkml:brush xml:id="br0">
+      <inkml:brushProperty name="width" value="0.1" units="cm"/>
+      <inkml:brushProperty name="height" value="0.2" units="cm"/>
+      <inkml:brushProperty name="color" value="#FFFC00"/>
+      <inkml:brushProperty name="tip" value="rectangle"/>
+      <inkml:brushProperty name="rasterOp" value="maskPen"/>
+      <inkml:brushProperty name="ignorePressure" value="1"/>
+    </inkml:brush>
+  </inkml:definitions>
+  <inkml:trace contextRef="#ctx0" brushRef="#br0">0 37,'391'0,"-382"0,1-2,-1 1,1-2,17-5,7-2,1 4,-1 2,0 2,62 3,-27 1,-59-2</inkml:trace>
+</inkml:ink>
+</file>
+
+<file path=word/ink/ink3.xml><?xml version="1.0" encoding="utf-8"?>
+<inkml:ink xmlns:inkml="http://www.w3.org/2003/InkML">
+  <inkml:definitions>
+    <inkml:context xml:id="ctx0">
+      <inkml:inkSource xml:id="inkSrc0">
+        <inkml:traceFormat>
+          <inkml:channel name="X" type="integer" min="-2.14748E9" max="2.14748E9" units="cm"/>
+          <inkml:channel name="Y" type="integer" min="-2.14748E9" max="2.14748E9" units="cm"/>
+        </inkml:traceFormat>
+        <inkml:channelProperties>
+          <inkml:channelProperty channel="X" name="resolution" value="1000" units="1/cm"/>
+          <inkml:channelProperty channel="Y" name="resolution" value="1000" units="1/cm"/>
+        </inkml:channelProperties>
+      </inkml:inkSource>
+      <inkml:timestamp xml:id="ts0" timeString="2025-03-16T10:41:58.840"/>
+    </inkml:context>
+    <inkml:brush xml:id="br0">
+      <inkml:brushProperty name="width" value="0.1" units="cm"/>
+      <inkml:brushProperty name="height" value="0.2" units="cm"/>
+      <inkml:brushProperty name="color" value="#FFFC00"/>
+      <inkml:brushProperty name="tip" value="rectangle"/>
+      <inkml:brushProperty name="rasterOp" value="maskPen"/>
+      <inkml:brushProperty name="ignorePressure" value="1"/>
+    </inkml:brush>
+  </inkml:definitions>
+  <inkml:trace contextRef="#ctx0" brushRef="#br0">0 1,'28'15,"-2"-8,0-2,1-1,41 2,84-7,-55-1,-47 1,-21-1,0 3,-1 0,36 6,-54-5</inkml:trace>
+</inkml:ink>
+</file>
+
+<file path=word/ink/ink4.xml><?xml version="1.0" encoding="utf-8"?>
+<inkml:ink xmlns:inkml="http://www.w3.org/2003/InkML">
+  <inkml:definitions>
+    <inkml:context xml:id="ctx0">
+      <inkml:inkSource xml:id="inkSrc0">
+        <inkml:traceFormat>
+          <inkml:channel name="X" type="integer" min="-2.14748E9" max="2.14748E9" units="cm"/>
+          <inkml:channel name="Y" type="integer" min="-2.14748E9" max="2.14748E9" units="cm"/>
+        </inkml:traceFormat>
+        <inkml:channelProperties>
+          <inkml:channelProperty channel="X" name="resolution" value="1000" units="1/cm"/>
+          <inkml:channelProperty channel="Y" name="resolution" value="1000" units="1/cm"/>
+        </inkml:channelProperties>
+      </inkml:inkSource>
+      <inkml:timestamp xml:id="ts0" timeString="2025-03-16T10:41:55.950"/>
+    </inkml:context>
+    <inkml:brush xml:id="br0">
+      <inkml:brushProperty name="width" value="0.1" units="cm"/>
+      <inkml:brushProperty name="height" value="0.2" units="cm"/>
+      <inkml:brushProperty name="color" value="#FFFC00"/>
+      <inkml:brushProperty name="tip" value="rectangle"/>
+      <inkml:brushProperty name="rasterOp" value="maskPen"/>
+      <inkml:brushProperty name="ignorePressure" value="1"/>
+    </inkml:brush>
+  </inkml:definitions>
+  <inkml:trace contextRef="#ctx0" brushRef="#br0">0 24,'550'0,"-525"1,48 9,-48-6,51 3,108 4,-192-12,1 0,0-1,0 0,0 0,0 0,-7-5,-38-10,8 7,32 6,0 1,0 1,-19-2,21 4</inkml:trace>
+</inkml:ink>
+</file>
+
+<file path=word/ink/ink5.xml><?xml version="1.0" encoding="utf-8"?>
+<inkml:ink xmlns:inkml="http://www.w3.org/2003/InkML">
+  <inkml:definitions>
+    <inkml:context xml:id="ctx0">
+      <inkml:inkSource xml:id="inkSrc0">
+        <inkml:traceFormat>
+          <inkml:channel name="X" type="integer" min="-2.14748E9" max="2.14748E9" units="cm"/>
+          <inkml:channel name="Y" type="integer" min="-2.14748E9" max="2.14748E9" units="cm"/>
+          <inkml:channel name="F" type="integer" max="32767" units="dev"/>
+        </inkml:traceFormat>
+        <inkml:channelProperties>
+          <inkml:channelProperty channel="X" name="resolution" value="1000" units="1/cm"/>
+          <inkml:channelProperty channel="Y" name="resolution" value="1000" units="1/cm"/>
+          <inkml:channelProperty channel="F" name="resolution" value="0" units="1/dev"/>
+        </inkml:channelProperties>
+      </inkml:inkSource>
+      <inkml:timestamp xml:id="ts0" timeString="2025-03-16T14:34:52.521"/>
+    </inkml:context>
+    <inkml:brush xml:id="br0">
+      <inkml:brushProperty name="width" value="0.035" units="cm"/>
+      <inkml:brushProperty name="height" value="0.035" units="cm"/>
+      <inkml:brushProperty name="color" value="#E71224"/>
+    </inkml:brush>
+  </inkml:definitions>
+  <inkml:trace contextRef="#ctx0" brushRef="#br0">1 1 24575,'2'0'0,"0"1"0,1-1 0,-1 1 0,0 0 0,0 0 0,1 0 0,-1 0 0,0 0 0,0 1 0,0-1 0,-1 1 0,1-1 0,0 1 0,0 0 0,-1 0 0,1-1 0,-1 1 0,0 0 0,3 4 0,24 50 0,-19-37 0,41 77 0,-3-7 0,69 183 0,-100-232 0,-15-37 0,0 0 0,0 0 0,1-1 0,0 1 0,-1 0 0,1-1 0,0 1 0,0-1 0,1 0 0,-1 0 0,4 3 0,-6-5-20,0 0 0,0 0 0,0 0 0,1 0 0,-1 1 0,0-1 0,0 0 0,0 0 0,1 0-1,-1 0 1,0 0 0,0 0 0,1 0 0,-1 0 0,0 0 0,0 0 0,0 0 0,1 0 0,-1 0 0,0 0 0,0 0 0,1 0-1,-1 0 1,0 0 0,0 0 0,0 0 0,1-1 0,-1 1 0,0 0 0,0 0 0,0 0 0,1 0 0,-1 0 0,0-1 0,0 1-1,0 0 1,0 0 0,1 0 0,-1-1 0,0 1 0,0 0 0,0 0 0,0 0 0,0-1 0,0 1 0,0 0 0,0 0 0,0-1-1,0 1 1,0 0 0,0 0 0,0 0 0,0-1 0,0 1 0,0 0 0,0 0 0,0-1 0,0 1 0,0 0 0,0 0 0,0-1-1,0 1 1,0 0 0,0 0 0,0 0 0,-1-1 0,1 1 0,-3-7-6806</inkml:trace>
+</inkml:ink>
+</file>
+
+<file path=word/ink/ink6.xml><?xml version="1.0" encoding="utf-8"?>
+<inkml:ink xmlns:inkml="http://www.w3.org/2003/InkML">
+  <inkml:definitions>
+    <inkml:context xml:id="ctx0">
+      <inkml:inkSource xml:id="inkSrc0">
+        <inkml:traceFormat>
+          <inkml:channel name="X" type="integer" min="-2.14748E9" max="2.14748E9" units="cm"/>
+          <inkml:channel name="Y" type="integer" min="-2.14748E9" max="2.14748E9" units="cm"/>
+          <inkml:channel name="F" type="integer" max="32767" units="dev"/>
+        </inkml:traceFormat>
+        <inkml:channelProperties>
+          <inkml:channelProperty channel="X" name="resolution" value="1000" units="1/cm"/>
+          <inkml:channelProperty channel="Y" name="resolution" value="1000" units="1/cm"/>
+          <inkml:channelProperty channel="F" name="resolution" value="0" units="1/dev"/>
+        </inkml:channelProperties>
+      </inkml:inkSource>
+      <inkml:timestamp xml:id="ts0" timeString="2025-03-16T14:34:28.380"/>
+    </inkml:context>
+    <inkml:brush xml:id="br0">
+      <inkml:brushProperty name="width" value="0.035" units="cm"/>
+      <inkml:brushProperty name="height" value="0.035" units="cm"/>
+      <inkml:brushProperty name="color" value="#E71224"/>
+    </inkml:brush>
+  </inkml:definitions>
+  <inkml:trace contextRef="#ctx0" brushRef="#br0">0 1480 24575,'3'1'0,"0"0"0,0 1 0,0 0 0,0 0 0,0 1 0,-1-1 0,1 2 0,5 6 0,4 6 0,17 13 0,39 27 0,34 5 0,45 36 0,-147-97 0,1 1 0,-1-1 0,0 1 0,1-1 0,-1 1 0,0-1 0,1 0 0,-1 1 0,0-1 0,1 0 0,-1 0 0,1 0 0,-1 0 0,0 0 0,1 0 0,-1 0 0,1 0 0,-1 0 0,0 0 0,1-1 0,-1 1 0,1 0 0,-1-1 0,0 1 0,1 0 0,-1-1 0,0 1 0,1-1 0,-1 0 0,0 1 0,1-1 0,-1 0 0,0 1 0,0-1 0,1-1 0,-1-2 0,1 1 0,-1-1 0,0 0 0,0 1 0,0-1 0,0 0 0,0 0 0,0-3 0,-1-7 0,0-30 0,1 1 0,0-1 0,1 0 0,1 1 0,1 0 0,8-77 0,2 31-158,2 2-1,1 1 0,33-132 1,-17 99 57,65-187 0,-62 213 101,2 4 0,67-125 0,-96 198-1226,-3 5-4903</inkml:trace>
+</inkml:ink>
+</file>
+
+<file path=word/ink/ink7.xml><?xml version="1.0" encoding="utf-8"?>
+<inkml:ink xmlns:inkml="http://www.w3.org/2003/InkML">
+  <inkml:definitions>
+    <inkml:context xml:id="ctx0">
+      <inkml:inkSource xml:id="inkSrc0">
+        <inkml:traceFormat>
+          <inkml:channel name="X" type="integer" min="-2.14748E9" max="2.14748E9" units="cm"/>
+          <inkml:channel name="Y" type="integer" min="-2.14748E9" max="2.14748E9" units="cm"/>
+          <inkml:channel name="F" type="integer" max="32767" units="dev"/>
+        </inkml:traceFormat>
+        <inkml:channelProperties>
+          <inkml:channelProperty channel="X" name="resolution" value="1000" units="1/cm"/>
+          <inkml:channelProperty channel="Y" name="resolution" value="1000" units="1/cm"/>
+          <inkml:channelProperty channel="F" name="resolution" value="0" units="1/dev"/>
+        </inkml:channelProperties>
+      </inkml:inkSource>
+      <inkml:timestamp xml:id="ts0" timeString="2025-03-16T14:34:59.815"/>
+    </inkml:context>
+    <inkml:brush xml:id="br0">
+      <inkml:brushProperty name="width" value="0.035" units="cm"/>
+      <inkml:brushProperty name="height" value="0.035" units="cm"/>
+      <inkml:brushProperty name="color" value="#E71224"/>
+    </inkml:brush>
+  </inkml:definitions>
+  <inkml:trace contextRef="#ctx0" brushRef="#br0">13 3118 24575,'5'0'0,"0"-1"0,-1-1 0,1 0 0,0 0 0,0-2 0,-1 1 0,1-2 0,-1 0 0,1 0 0,-1-1 0,5-9 0,-6 11 0,-1 0 0,0-1 0,0 1 0,0-1 0,-1 0 0,1-1 0,0 1 0,-1-1 0,1 0 0,-1 0 0,0 0 0,1 0 0,-1-1 0,0 1 0,-1-1 0,1 0 0,0 0 0,-1 0 0,1 0 0,-1 0 0,0 0 0,0-11 0,0 14 0,0 0 0,0 1 0,0-1 0,-1 1 0,1 0 0,0-1 0,-1 1 0,1 0 0,-1-1 0,1 1 0,-1 0 0,0 0 0,1 0 0,-1 0 0,0 1 0,0-1 0,0 1 0,0-1 0,0 1 0,0 0 0,0 0 0,0 0 0,0 0 0,0 1 0,0-1 0,0 1 0,-1 0 0,1 0 0,0 0 0,0 0 0,-1 1 0,1-1 0,0 1 0,0 0 0,-1 0 0,1 0 0,0 0 0,0 1 0,-1 0 0,1-1 0,-1 3 0,-1 0 0,1 1 0,-1 1 0,1-1 0,-1 1 0,1 0 0,0 1 0,0 0 0,0 0 0,0 0 0,0 0 0,1 1 0,-2 8 0,-2 9 0,0 1 0,-3 31 0,4-32 0,-4 42 0,7-61 0,0 1 0,1-1 0,0 1 0,-1-1 0,1 1 0,0 0 0,0 0 0,0-1 0,1 7 0,-1-9 0,0 1 0,1-1 0,-1 0 0,1 0 0,0 0 0,-1-1 0,1 1 0,0 0 0,0-1 0,0 1 0,0-1 0,-1 0 0,1 1 0,0-1 0,0-1 0,1 1 0,-1 0 0,0-1 0,1 2 0,5 4 0,-1-1 0,9 5 0,-8-6 0,13 9 0,-1-2 0,1-3 0,0-2 0,0-3 0,23-2 0,-41-3 0,1 0 0,-1 0 0,1 0 0,-1-1 0,0 0 0,1 0 0,-1-1 0,0 0 0,0 0 0,0 0 0,3-7 0,-1 3 0,-1-1 0,0 0 0,0 0 0,-1-1 0,1 0 0,2-12 0,1-10 0,0-1 0,-1 0 0,6-49 0,-5 19 5,0 0 0,-1-1 0,-2 0 0,0 0 0,-1-1 0,-2 0 0,-2-98 0,-1 99-780,-1-1 0,-6-63 0,0 40 383,-2 1-1,-1 1 0,-1 3 1,-1 1-1,-26-102 1,38 173 476,2 2 242,-1 1 0,0 1 0,0-1 0,0 1 0,-2-7 0,3 13-296,1-1 1,0 1-1,0 0 0,0 0 0,0-1 0,0 1 1,0 0-1,0 0 0,0 0 0,0-1 0,-1 1 1,1 0-1,0 0 0,0 0 0,0 0 0,0 0 0,0 0 1,0 0-1,0 0 0,-1 0 0,1 0 0,0 0 1,0 0-1,0 0 0,0 0 0,0 0 0,0 0 1,0 0-1,-1 0 0,1 0 0,0 0 0,0 0 0,0 1 1,0-1-1,0 0 0,0 0 0,0 0 0,0 1 1,-1-1-1,1 0 0,0 1 0,-1 16 890,2 22-508,13 127-692,2-3-1,25 171 1,-16-154 280,4-4 0,2-3 0,3-4 0,53 201 0,-86-367 34,0 0 1,0 0 0,-1 0 0,1 0 0,0 0 0,-1 1 0,2 5-1,-2-8-22,0-1-1,0 0 1,0 0-1,0 1 0,-1-1 1,1 0-1,0 0 1,0 0-1,0 1 0,0-1 1,0 0-1,0 0 1,0 0-1,0 1 0,0-1 1,0 0-1,0 0 1,0 0-1,0 1 1,0-1-1,0 0 0,0 0 1,0 0-1,0 0 1,-1 0-1,1 0 0,0 0 1,0 0-1,0 1 1,0-1-1,0 0 0,0 0 1,0 0-1,0 0 1,0 0-1,0 0 0,-1 0 1,1 0-1,0 0 1,-8-5 94,-130-105-106,106 92 0,0 3 0,-47-3 0,79 18 0,0 0 0,0 0 0,0 0 0,0 0 0,-1 0 0,1 0 0,0 0 0,0 0 0,0 0 0,0 0 0,-1 0 0,1 0 0,0 0 0,0-1 0,0 1 0,0 0 0,-1 0 0,1 0 0,0-1 0,0 1 0,0 0 0,0-1 0,0 1 0,-1 0 0,1-1 0,0 1 0,0 0 0,0-1 0,0 1 0,0-1 0,3-12 0,12-20 0,-9 21 0,22-56 0,0-3 0,-2-3 0,-2-4 0,37-143 0,-47 160 0,-1-2 0,0-1 0,-2-1 0,0-2 0,-2-2 0,-1 0 0,-1-1 0,0-1 0,-2-1 0,2-109 0,-6 162 0,1-173 0,-2 160 0,-1 1 0,0 0 0,0 0 0,-4-33 0,4 61 0,1-1 0,-1 1 0,1 0 0,-1-1 0,0 1 0,1 0 0,-1 0 0,-1-4 0,2 7 0,0-1 0,0 1 0,0 0 0,0 0 0,-1-1 0,1 1 0,0 0 0,0 0 0,0 0 0,0-1 0,0 1 0,0 0 0,-1 0 0,1 0 0,0 0 0,0 0 0,0-1 0,0 1 0,0 0 0,-1 0 0,1 0 0,0 0 0,0 0 0,0 0 0,0 1 0,0-1 0,-1 0 0,1 0 0,0 0 0,0 1 0,0 0 0,-1 0 0,1 0 0,0 0 0,0 0 0,-1 0 0,1 0 0,0 0 0,0 0 0,0 0 0,0 0 0,-1 0 0,1 0 0,0 1 0,0 1 0,-1 20 0,0 1 0,1 0 0,0-1 0,1 1 0,1 35 0,13 118 0,-14-163 0,6 56 0,1-1 0,1 0 0,1-2 0,1-1 0,1-2 0,20 77 0,-25-111 0,0-1 0,11 38 0,-16-61 0,0 0 0,1 0 0,-1 0 0,0 0 0,1-1 0,-1 0 0,1-1 0,0 0 0,-1 0 0,1 0 0,3 2 0,-5-6 0,1 1 0,-1-1 0,0 0 0,0-1 0,0 1 0,0 0 0,0-1 0,0 0 0,0 1 0,0-1 0,0 0 0,0-1 0,0 1 0,0 0 0,0-1 0,0 0 0,0 1 0,0-1 0,-1 0 0,1 0 0,1-5 0,2-6 0,0 0 0,6-25 0,-7 25 0,6-26 0,-1-1 0,0-1 0,-1-1 0,-1-1 0,0 0 0,-1-1 0,-1-1 0,0 0 0,1-50 0,-5 91 0,0 0 0,0 1 0,1-1 0,-1 0 0,0 0 0,1 1 0,0-7 0,-1 10 0,1-1 0,-1 1 0,0 0 0,0-1 0,0 1 0,0 0 0,0 0 0,0 0 0,0-1 0,0 1 0,0 0 0,1 0 0,-1 0 0,0 0 0,0-1 0,0 1 0,0 0 0,0 0 0,0 0 0,1 0 0,-1 0 0,0 0 0,0 0 0,0 0 0,0 0 0,0 0 0,0 0 0,1 0 0,-1 0 0,0 1 0,6 14 0,17 85 0,-14-59 0,14 51 0,-18-78 0,-1-1 0,1 0 0,-1-1 0,1-1 0,1 0 0,-1-1 0,8 11 0,-8-14 0,1 0 0,0-1 0,0-1 0,0-1 0,0 0 0,8 1 0,39 0 0,-48-6 0,0 0 0,0-1 0,0-1 0,0 0 0,-1-1 0,1 0 0,0-1 0,0-1 0,-1 0 0,1 0 0,-1-2 0,0 1 0,0-2 0,0 1 0,0-2 0,0 1 0,-1-1 0,1-1 0,-1 0 0,0 0 0,0-1 0,0 0 0,-1 0 0,0-1 0,1 0 0,0-14 0,-2 18 0,1 0 0,-1 1 0,1-1 0,0 1 0,0 0 0,0 0 0,0 0 0,1 1 0,-1 0 0,1 0 0,4-9 0,-2 2 0,-1 4 0,0-2 0,-1 1 0,1-1 0,-1-1 0,4-17 0,-6 22 0,1 0 0,-1 0 0,1-1 0,-1 0 0,0 1 0,0-1 0,-1 0 0,1-1 0,-1 1 0,1-9 0,-1 16 0,0 0 0,-1 0 0,1 1 0,0-1 0,0 0 0,-1 1 0,1-1 0,0 0 0,-1 1 0,1 0 0,-1-1 0,1 1 0,-1-1 0,1 1 0,-1 0 0,1 0 0,-1 0 0,1 0 0,-1 0 0,1 0 0,-1 0 0,1 1 0,-1-1 0,0 1 0,1-1 0,-1 1 0,-1-1 0,-2-2 0,-1 1 0,-7-1 0,9 3 0,-1-1 0,1 0 0,-1 1 0,1 1 0,-1-1 0,1 2 0,-1-1 0,1 2 0,-1-1 0,-3 5 0,6-5 0,0 0 0,-1 0 0,1 0 0,0 0 0,0 1 0,0-1 0,0 1 0,0 0 0,0 0 0,0 0 0,0 1 0,0-1 0,0 1 0,0-1 0,1 1 0,-1 0 0,1-1 0,-1 1 0,1 0 0,-1 0 0,1 0 0,0 0 0,-1 0 0,1 7 0,0-1 0,1 0 0,-1-1 0,1 1 0,-1-1 0,1 1 0,0-1 0,0 0 0,1 0 0,-1 0 0,1-1 0,-1 1 0,1-1 0,0 0 0,3 10 0,3 6 0,0 0 0,17 39 0,25 37 0,-33-69 0,29 68 0,-38-75 0,0 0 0,0 2 0,-1 1 0,-1 0 0,1 1 0,-1 1 0,-1 1 0,7 51 0,-11-70 0,1 1 0,-1 0 0,0-1 0,0 1 0,-1 0 0,1 0 0,-1 0 0,0 0 0,0 0 0,-1 1 0,1-2 0,-1 1 0,0 0 0,0 0 0,0-1 0,-1 1 0,1-1 0,-1 0 0,0 0 0,0-1 0,-1 0 0,1 0 0,-1 0 0,1-1 0,-5 11 0,0-1 0,0-2 0,-15 31 0,20-44 0,-1 0 0,1 0 0,-1-1 0,1 1 0,-1-1 0,1-1 0,-1 0 0,1 0 0,-1 0 0,0-1 0,1 0 0,-1 0 0,0-1 0,-5-1 0,8 1 0,-1-1 0,1 1 0,-1-1 0,0 1 0,1-1 0,-1 0 0,1 0 0,-1 0 0,1 0 0,-1 0 0,1 0 0,-1-1 0,1 1 0,-1 0 0,1-1 0,0 1 0,-1-1 0,1 1 0,0-1 0,-1 1 0,1-1 0,0 0 0,0 1 0,-1-1 0,1 0 0,0 0 0,0 1 0,0-1 0,0 0 0,0 0 0,0 1 0,0-1 0,0 0 0,0 0 0,0 0 0,1-2 0,-1-7 0,1 0 0,0 0 0,1 0 0,1-14 0,15-72-473,40-169 0,-34 162 327,-4 18 118,132-616-1502,-127 568 1133,-2-3 0,-2-3 0,20-208 0,-29 216 220,-2-1 0,3-144 0,-11 43 2778,-2 218-1869,0 26 77,-1 32-258,1 55-452,2 706-1155,0-666 1057,15 207 1,-12-266-8,2-1 0,1 0 0,2-2 0,12 76 0,-15-113-35,14 55 0,-18-78 175,2 0-1,-1 0 1,0-2 0,1 1-1,0-2 1,6 12-1,-9-20-122,1 0-1,-1-1 0,1 0 0,-1 0 0,1 0 1,-1-1-1,1 0 0,0-1 0,-1 0 1,1 0-1,0 0 0,0-1 0,-1 0 1,1-1-1,0 0 0,0 0 0,-1 0 0,1-1 1,0 0-1,-1-1 0,3-3 0,2-2-12,-1-1-1,1-1 1,-1-1-1,0 0 0,0-1 1,9-25-1,-3 2 3,-1 0 0,13-48 0,-19 63 0,0 0 0,-1-1 0,0-1 0,0 0 0,-1 0 0,3-31 0,-5 52 0,-1-1 0,0 1 0,0 0 0,0-1 0,0 1 0,0-1 0,0 1 0,0-1 0,0 1 0,0 0 0,0-1 0,0 1 0,0-1 0,0 1 0,0-1 0,0 1 0,-1-3 0,1 4 0,0-1 0,0 1 0,-1 0 0,1-1 0,0 1 0,0 0 0,-1-1 0,1 1 0,0 0 0,0 0 0,0-1 0,-1 1 0,1 0 0,0 0 0,0 0 0,-1 0 0,1 0 0,0 0 0,0 0 0,-1 0 0,1 1 0,0-1 0,0 0 0,-1 1 0,-2 2 0,0 1 0,0 0 0,0 1 0,-2 6 0,4-10 0,-31 60-27,-107 186-962,76-162-449,-85 81 1,-73 28-1524,121-110 732,-498 418 647,462-375 1440,103-91 1604,1 4 0,-31 52 0,59-86-1133,2-4-105,1 0 0,-1 0-1,1 1 1,-1-1 0,1 1 0,0 0 0,0 0 0,-1 0-1,1 0 1,0 1 0,-1 4 0,2-8-208,0 1 1,0-1 0,0 0-1,0 0 1,0 1-1,0-1 1,0 0-1,0 0 1,0 1-1,0-1 1,0 0 0,0 0-1,0 1 1,0-1-1,0 0 1,0 0-1,1 0 1,-1 0-1,0 1 1,0-1 0,0 0-1,0 0 1,0 0-1,0 0 1,0 1-1,0-1 1,0 0 0,0 0-1,0 0 1,1 0-1,-1 0 1,0 0-1,0 0 1,0 0-1,0 0 1,0 0 0,0 0-1,0 0 1,0 0-1,1 0 1,-1 0-1,0 0 1,0 0-1,0 0 1,0 0 0,0-1-1,0 1 1,0 0-1,6-2 515,0 0 0,10-9 0,-5 2-519,660-491-9283,-3-45 4488,375-247 3442,-660 547 1330,1 36 389,-254 157 1127,-119 48-967,-6 2-135,0 0 0,0 1 0,0 1 0,0 0 1,7 3-1,-12-3-292,0 0 1,1 0 0,-1 0 0,0 0-1,0 0 1,0 1 0,1-1 0,-1 0-1,0 0 1,0 0 0,0 1 0,0-1-1,1 0 1,-1 1 0,0-1 0,0 0-1,0 1 1,0-1 0,1 0 0,-1 1-1,0-1 1,0 1 0,0-1 0,0 1-1,0-1 1,0 1 0,0-1 0,1 1-1,-1-1 1,0 1 0,0 0-1,0 1 123,0-1-1,-1 1 0,1-1 0,0 0 0,0 1 0,0-1 0,0 0 0,-1 0 0,1 1 1,0-1-1,-1 0 0,0 2 0,-12 30 3874,12-31-3720,-20 49-1298,18-45-5915</inkml:trace>
+</inkml:ink>
+</file>
+
+<file path=word/ink/ink8.xml><?xml version="1.0" encoding="utf-8"?>
+<inkml:ink xmlns:inkml="http://www.w3.org/2003/InkML">
+  <inkml:definitions>
+    <inkml:context xml:id="ctx0">
+      <inkml:inkSource xml:id="inkSrc0">
+        <inkml:traceFormat>
+          <inkml:channel name="X" type="integer" min="-2.14748E9" max="2.14748E9" units="cm"/>
+          <inkml:channel name="Y" type="integer" min="-2.14748E9" max="2.14748E9" units="cm"/>
+        </inkml:traceFormat>
+        <inkml:channelProperties>
+          <inkml:channelProperty channel="X" name="resolution" value="1000" units="1/cm"/>
+          <inkml:channelProperty channel="Y" name="resolution" value="1000" units="1/cm"/>
+        </inkml:channelProperties>
+      </inkml:inkSource>
+      <inkml:timestamp xml:id="ts0" timeString="2025-03-16T15:24:30.964"/>
+    </inkml:context>
+    <inkml:brush xml:id="br0">
+      <inkml:brushProperty name="width" value="0.1" units="cm"/>
+      <inkml:brushProperty name="height" value="0.2" units="cm"/>
+      <inkml:brushProperty name="color" value="#FFFC00"/>
+      <inkml:brushProperty name="tip" value="rectangle"/>
+      <inkml:brushProperty name="rasterOp" value="maskPen"/>
+      <inkml:brushProperty name="ignorePressure" value="1"/>
+    </inkml:brush>
+  </inkml:definitions>
+  <inkml:trace contextRef="#ctx0" brushRef="#br0">124 582,'0'0,"-1"1,0-1,0 0,0 0,1 0,-1 0,0 1,0-1,0 0,1 1,-1-1,0 1,1-1,-1 0,0 1,1 0,-1-1,1 1,-1-1,1 1,-1 0,1-1,-1 1,1 1,-7 24,8 29,-1-52,11 54,-8-47,0 1,-1 0,0 1,0 15,-14 140,14-105,-4 88,-3-110,-1 42,5-25,-1-38,1 1,1-1,1 1,1-1,6 28,-3-30,-1 1,-1-1,-1 1,-1 0,-1 28,2 20,-4 57,-9-46,0-34,9-38,0 0,1 0,0 0,0 1,0-1,0 0,1 0,0 1,0-1,0 0,2 7,10 33,-8-31,0 0,-1 1,0-1,1 27,-5-20,0-17,1-1,0 0,0 1,0-1,0 0,0 1,1-1,1 5,-2-6,1-1,0 0,0 0,0 0,0 0,0 0,0-1,0 1,0 0,0 0,0-1,0 1,0 0,1-1,-1 1,0-1,0 0,1 1,-1-1,0 0,1 0,-1 0,0 0,1 0,-1 0,2 0,165-13,-132 11,-24 3,1-2,0 0,0 0,-1-1,23-7,-24 6,0 1,0 0,0 1,0 0,1 1,-1 0,0 0,0 2,16 2,24 2,-50-6,0 0,0 0,1 0,-1 0,0 0,1 0,-1 0,0-1,0 1,0 0,1-1,-1 1,0-1,0 1,0-1,0 0,0 0,0 1,0-1,0 0,0 0,0 0,0 0,-1 0,1 0,0 0,-1 0,1 0,0-1,-1 1,1-2,1-4,-1-1,0 1,0-1,-1-12,2-13,5-18,-2-1,-2-75,-2 122,-1 0,1 1,0-1,0 0,1 0,-1 0,4-5,-3 5,0 0,0 0,-1 0,1 0,-1 0,1-9,-4-45,1 43,0 1,1 0,1-1,0 1,1 0,1-1,7-25,-6 27,-1 0,-1 0,0 0,-1 0,0 0,-1 0,-3-22,1-13,13-162,-11-369,0 574,-1-1,0 1,-1-1,1 1,-5-12,3 12,1-1,0 0,0 0,1 0,-1-9,-9-79,4 55,4 31,2 11,2 687,-3-707,0-1,-2 1,0 0,-1 0,0 0,-10-19,-7-25,-21-80,-82-279,101 320,18 148,9 31,4 0,18 86,6 59,-29-205,9 223,-34-305,-78-314,99 370,-4-16,2 20,4 35,0-14,2 681,-21-744,-107-356,86 245,38 156,1 7,-1 21,1 34,22 556,-19-600,-1-10,0-1,-1 1,0 0,-1 11,-17-42,-33-90,-40-138,41 107,38 118,9 23,6 18,74 300,-18-66,-56-237,0-1,1 1,1 0,-1-1,12 16,-27-48,2-1,0 0,2 0,-5-26,4 18,81 159,-49-86,114 213,-106-200,-97-154,53 86,13 23,10 24,8 10,-9-23,-1 1,7 28,-16-50,0 0,0 1,0-1,0 0,0 0,1 1,-1-1,0 0,0 0,0 1,0-1,0 0,-1 0,1 1,0-1,0 0,0 0,0 1,0-1,0 0,0 0,0 1,0-1,-1 0,1 0,0 0,0 1,0-1,-1 0,1 0,0 0,0 0,0 1,-1-1,1 0,0 0,0 0,-1 0,1 0,0 0,0 0,-1 0,1 0,0 0,0 0,-1 0,1 0,0 0,0 0,-1 0,1 0,0 0,0 0,-1 0,1 0,0 0,0 0,-1 0,1-1,0 1,0 0,0 0,-1 0,1 0,0-1,0 1,0 0,0 0,-1-1,-16-10,-7-14,19 20,1 0,0 0,-1 1,0-1,0 1,0 0,-10-5,15 9,0 0,-1 0,1 0,-1 0,1-1,-1 1,1 0,0 0,-1 0,1 0,-1 0,1 0,-1 0,1 0,0 0,-1 1,1-1,-1 0,1 0,0 0,-1 0,1 1,0-1,-1 0,1 0,-1 1,1-1,0 0,0 0,-1 1,1-1,0 1,-6 17,5 25,2-38,-1 17,2 58,-2-55,-1-22,0-9,-4-33,1-63,5 105,0 0,0-1,1 1,-1 0,1 0,0-1,0 1,0-1,3 4,-3-4,-1-1,1 1,-1-1,1 1,-1-1,1 1,0-1,0 0,0 0,0 0,0 0,0 0,0 0,0-1,0 1,0-1,3 1,-4-2,0 1,0-1,-1 1,1-1,0 0,0 1,-1-1,1 0,0 0,-1 1,1-1,0 0,-1 0,1 0,-1 0,0 0,1 0,-1 0,0 0,0 0,1 0,-1 0,0 0,0 0,0-1,1-33,-2 27,0-259,3 280,1 0,0 0,10 23,-2-4,94 271,-99-288,0 0,0-1,2 0,14 22,-22-36,0 0,0 1,0-1,0 0,1 1,-1-1,0 0,0 0,0 1,1-1,-1 0,0 0,0 1,1-1,-1 0,0 0,1 0,-1 1,0-1,1 0,-1 0,0 0,1 0,-1 0,0 0,1 0,-1 0,0 1,1-1,-1-1,1 1,2-10,-5-19,-63-247,13 71,42 155,3 0,-2-60,30 194,-16-64,2 0,1 0,0-1,13 21,-14-30,-3-2,1-1,0 0,1 0,0 0,11 9,-17-16,0 0,1 0,-1 0,0 0,0 0,1 0,-1 0,0 0,1 0,-1 0,0 0,0 0,1 0,-1-1,0 1,0 0,0 0,1 0,-1 0,0-1,0 1,0 0,1 0,-1-1,0 1,0 0,0 0,0-1,0 1,1 0,-1 0,0-1,0 1,0 0,0 0,0-1,0 1,0 0,0-1,0 1,0 0,0 0,0-1,0 1,-1 0,1-1,1-18,-1 18,-2-40,-13-78,7 77,-2-69,10 111,0-1,0 1,0 0,0-1,0 1,0-1,-1 1,1 0,0-1,0 1,0-1,0 1,1 0,-1-1,0 1,0 0,0-1,0 1,0-1,0 1,1 0,-1-1,0 1,0 0,0-1,1 1,-1 0,0 0,1-1,-1 1,0 0,0 0,1-1,-1 1,1 0,11 11,13 32,-22-37,58 119,13 24,-246-456,161 290,12 17,-1 1,0-1,0 0,0 0,0 0,0 0,0 0,0 0,0 0,0 0,0 0,0 0,0 0,0 0,0 1,0-1,0 0,0 0,0 0,0 0,0 0,0 0,0 0,0 0,0 0,0 0,0 0,0 0,-1 1,1-1,0 0,0 0,0 0,0 0,0 0,0 0,0 0,0 0,0 0,0 0,0 0,0 0,0 0,0 0,-1 0,1 0,0 0,0 0,0 0,0 0,0 0,0 0,0 0,0 0,0 0,0 0,12 33,7 2,-1 1,-2 1,-2 0,16 66,-30-102,0 0,0 0,0 0,0 0,0 0,1 0,-1-1,0 1,1 0,-1 0,0 0,1 0,-1 0,1 0,-1-1,1 1,0 0,-1 0,1-1,1 2,-2-3,1-1,-1 1,0 0,1-1,-1 1,0 0,0-1,0 1,0 0,0-1,-1 1,1 0,0-1,0 1,-1-2,-42-171,-15-88,58 260,-1 0,1 0,0-1,-1 1,1 0,0-1,0 1,1 0,-1 0,0-1,1 1,0 0,-1 0,1-1,0 1,0 0,0 0,3-3,-3 4,0 0,1 1,-1-1,1 1,-1-1,0 1,1-1,-1 1,1 0,-1 0,1-1,0 1,-1 0,1 1,-1-1,1 0,-1 0,1 1,-1-1,0 1,1-1,-1 1,1-1,-1 1,0 0,0 0,1 0,-1 0,2 1,2 3,0-1,0 1,0 1,-1-1,1 1,-1-1,-1 1,7 13,-6-11,1 1,1-1,9 12,-15-20,0 0,0 1,0-1,0 0,0 0,1 1,-1-1,0 0,0 0,0 1,1-1,-1 0,0 0,0 0,1 1,-1-1,0 0,0 0,1 0,-1 0,0 0,0 0,1 0,-1 0,0 0,1 0,-1 0,0 0,0 0,1 0,-1 0,0 0,1 0,-1 0,0 0,0 0,1 0,-1 0,0 0,1-1,-1 1,4-15,-7-19,0 16,1 5,8 28,0 4,-1 1,0 0,-1 1,-2-1,1 40,-2 40,-2 62,-1-148,-1 0,0 0,-7 19,3-10,-31 79,33-88,2-8,1 1,0-1,0 0,0 1,1-1,0 1,0 0,1-1,0 1,0 0,0-1,1 1,1 7,4 17,-1 0,-2 1,-1-1,-1 1,-2 0,-5 33,-14 44,4-161,-39-232,47 236,-22-71,-1-3,-28-205,47 229,-1-135,12 72,3-140,10 84,-12 202,1-12,0 0,2 1,7-30,3 21,-10 28,0-1,-1 1,0-1,0 1,0-1,0-14,-1 16,0 0,0 0,0 0,1 0,0 0,0 0,4-7,-6 12,0 1,0 0,1-1,-1 1,0 0,0 0,0 0,0 0,0 0,0 0,0 0,0 0,0 0,0-1,0 1,1 0,-1 0,0 0,0 0,0 0,0 0,0 0,0 0,0 0,0 0,1 0,-1 0,0 0,0 0,0 0,0 0,0 0,0 0,0 0,1 0,-1 0,0 0,0 0,0 0,0 0,0 0,0 0,0 0,0 1,1-1,-1 0,0 0,0 0,0 0,0 0,0 0,0 0,0 0,0 0,0 1,0-1,0 0,0 0,0 0,0 0,0 0,0 0,0 0,0 1,7 13,3 17,-10-30,127 533,-138-560,-25-44,5 12,20 35,-11-37,4 7,10 40,1 15,-6 26,13-26,-1 0,1 0,-1 0,1 0,-1 0,0-1,0 1,0 0,0-1,0 1,-2 1,2-3,1 0,-1 0,1 0,0-1,-1 1,1 0,-1-1,1 1,0 0,-1-1,1 1,0 0,-1-1,1 1,0-1,0 1,-1-1,1 1,0-1,0 1,0-1,0 1,0-1,0 1,-1-1,1 0,-1-3</inkml:trace>
+</inkml:ink>
+</file>
+
+<file path=word/ink/ink9.xml><?xml version="1.0" encoding="utf-8"?>
+<inkml:ink xmlns:inkml="http://www.w3.org/2003/InkML">
+  <inkml:definitions>
+    <inkml:context xml:id="ctx0">
+      <inkml:inkSource xml:id="inkSrc0">
+        <inkml:traceFormat>
+          <inkml:channel name="X" type="integer" min="-2.14748E9" max="2.14748E9" units="cm"/>
+          <inkml:channel name="Y" type="integer" min="-2.14748E9" max="2.14748E9" units="cm"/>
+        </inkml:traceFormat>
+        <inkml:channelProperties>
+          <inkml:channelProperty channel="X" name="resolution" value="1000" units="1/cm"/>
+          <inkml:channelProperty channel="Y" name="resolution" value="1000" units="1/cm"/>
+        </inkml:channelProperties>
+      </inkml:inkSource>
+      <inkml:timestamp xml:id="ts0" timeString="2025-03-16T15:24:19.772"/>
+    </inkml:context>
+    <inkml:brush xml:id="br0">
+      <inkml:brushProperty name="width" value="0.1" units="cm"/>
+      <inkml:brushProperty name="height" value="0.2" units="cm"/>
+      <inkml:brushProperty name="color" value="#FFFC00"/>
+      <inkml:brushProperty name="tip" value="rectangle"/>
+      <inkml:brushProperty name="rasterOp" value="maskPen"/>
+      <inkml:brushProperty name="ignorePressure" value="1"/>
+    </inkml:brush>
+  </inkml:definitions>
+  <inkml:trace contextRef="#ctx0" brushRef="#br0">1320 23,'-457'0,"445"-1,1 0,0-1,-21-5,21 3,-1 2,1 0,-23-2,-590 5,536 11,79-11,1 2</inkml:trace>
+</inkml:ink>
+</file>
+
 <file path=word/theme/theme1.xml><?xml version="1.0" encoding="utf-8"?>
 <a:theme xmlns:a="http://schemas.openxmlformats.org/drawingml/2006/main" name="Office Theme">
   <a:themeElements>

</xml_diff>

<commit_message>
Added SQL new files
</commit_message>
<xml_diff>
--- a/SQL Learnings/Notes/Learning-Notes-SQL.docx
+++ b/SQL Learnings/Notes/Learning-Notes-SQL.docx
@@ -1244,6 +1244,7 @@
           <w:rFonts w:ascii="Consolas" w:hAnsi="Consolas"/>
           <w:color w:val="00B050"/>
         </w:rPr>
+        <w:lastRenderedPageBreak/>
         <w:t>CREATE TABLE methodist_collage</w:t>
       </w:r>
     </w:p>
@@ -3162,6 +3163,7 @@
         <w:jc w:val="both"/>
       </w:pPr>
       <w:r>
+        <w:lastRenderedPageBreak/>
         <w:t>#Primary Key</w:t>
       </w:r>
     </w:p>
@@ -4117,6 +4119,7 @@
           <w:rFonts w:ascii="Consolas" w:hAnsi="Consolas"/>
           <w:color w:val="00B050"/>
         </w:rPr>
+        <w:lastRenderedPageBreak/>
         <w:t>('Chintu', 22),</w:t>
       </w:r>
     </w:p>
@@ -4219,7 +4222,7 @@
           <w:color w:val="00B050"/>
         </w:rPr>
         <w:drawing>
-          <wp:anchor distT="0" distB="0" distL="114300" distR="114300" simplePos="0" relativeHeight="251668480" behindDoc="0" locked="0" layoutInCell="1" allowOverlap="1" wp14:anchorId="538F1C71" wp14:editId="482E763B">
+          <wp:anchor distT="0" distB="0" distL="114300" distR="114300" simplePos="0" relativeHeight="251668480" behindDoc="0" locked="0" layoutInCell="1" allowOverlap="1" wp14:anchorId="538F1C71" wp14:editId="7FBF35D0">
             <wp:simplePos x="0" y="0"/>
             <wp:positionH relativeFrom="column">
               <wp:posOffset>3522590</wp:posOffset>
@@ -4630,7 +4633,7 @@
           <w:noProof/>
         </w:rPr>
         <w:drawing>
-          <wp:anchor distT="0" distB="0" distL="114300" distR="114300" simplePos="0" relativeHeight="251669504" behindDoc="0" locked="0" layoutInCell="1" allowOverlap="1" wp14:anchorId="07F735B4" wp14:editId="5B362B78">
+          <wp:anchor distT="0" distB="0" distL="114300" distR="114300" simplePos="0" relativeHeight="251669504" behindDoc="0" locked="0" layoutInCell="1" allowOverlap="1" wp14:anchorId="07F735B4" wp14:editId="0E44C827">
             <wp:simplePos x="0" y="0"/>
             <wp:positionH relativeFrom="margin">
               <wp:posOffset>3522687</wp:posOffset>
@@ -4845,6 +4848,7 @@
       </w:pPr>
       <w:proofErr w:type="gramStart"/>
       <w:r>
+        <w:lastRenderedPageBreak/>
         <w:t>WHERE</w:t>
       </w:r>
       <w:proofErr w:type="gramEnd"/>
@@ -5418,6 +5422,7 @@
         <w:jc w:val="both"/>
       </w:pPr>
       <w:r>
+        <w:lastRenderedPageBreak/>
         <w:t>UPDATE</w:t>
       </w:r>
     </w:p>
@@ -7372,6 +7377,7 @@
           <w:rFonts w:ascii="Consolas" w:hAnsi="Consolas"/>
           <w:color w:val="00B050"/>
         </w:rPr>
+        <w:lastRenderedPageBreak/>
         <w:t xml:space="preserve">SELECT </w:t>
       </w:r>
     </w:p>
@@ -8289,6 +8295,7 @@
           <w:rFonts w:ascii="Consolas" w:hAnsi="Consolas"/>
           <w:color w:val="00B050"/>
         </w:rPr>
+        <w:lastRenderedPageBreak/>
         <w:t xml:space="preserve">SELECT </w:t>
       </w:r>
       <w:proofErr w:type="gramStart"/>
@@ -9297,6 +9304,7 @@
           <w:rFonts w:ascii="Consolas" w:hAnsi="Consolas"/>
           <w:color w:val="00B050"/>
         </w:rPr>
+        <w:lastRenderedPageBreak/>
         <w:t xml:space="preserve">ORDER BY </w:t>
       </w:r>
       <w:proofErr w:type="spellStart"/>
@@ -10319,6 +10327,7 @@
           <w:rFonts w:ascii="Consolas" w:hAnsi="Consolas"/>
           <w:color w:val="00B050"/>
         </w:rPr>
+        <w:lastRenderedPageBreak/>
         <w:t xml:space="preserve">SELECT </w:t>
       </w:r>
       <w:proofErr w:type="spellStart"/>
@@ -11422,6 +11431,7 @@
         <w:jc w:val="both"/>
       </w:pPr>
       <w:r>
+        <w:lastRenderedPageBreak/>
         <w:t xml:space="preserve">GROUP BY WITH MIN/MAX </w:t>
       </w:r>
     </w:p>
@@ -12346,6 +12356,7 @@
         <w:jc w:val="both"/>
       </w:pPr>
       <w:r>
+        <w:lastRenderedPageBreak/>
         <w:t>Data Types</w:t>
       </w:r>
     </w:p>
@@ -12707,6 +12718,7 @@
       </w:pPr>
       <w:proofErr w:type="gramStart"/>
       <w:r>
+        <w:lastRenderedPageBreak/>
         <w:t>DECIMAL(</w:t>
       </w:r>
       <w:proofErr w:type="spellStart"/>
@@ -13244,7 +13256,7 @@
           <w:noProof/>
         </w:rPr>
         <w:drawing>
-          <wp:anchor distT="0" distB="0" distL="114300" distR="114300" simplePos="0" relativeHeight="251674624" behindDoc="0" locked="0" layoutInCell="1" allowOverlap="1" wp14:anchorId="15219A27" wp14:editId="7AD868B7">
+          <wp:anchor distT="0" distB="0" distL="114300" distR="114300" simplePos="0" relativeHeight="251674624" behindDoc="0" locked="0" layoutInCell="1" allowOverlap="1" wp14:anchorId="15219A27" wp14:editId="124C256F">
             <wp:simplePos x="0" y="0"/>
             <wp:positionH relativeFrom="column">
               <wp:posOffset>4007224</wp:posOffset>
@@ -13539,6 +13551,7 @@
           <w:rFonts w:ascii="Consolas" w:hAnsi="Consolas"/>
           <w:color w:val="00B050"/>
         </w:rPr>
+        <w:lastRenderedPageBreak/>
         <w:t>DESC people;</w:t>
       </w:r>
     </w:p>
@@ -14718,6 +14731,7 @@
           <w:rFonts w:ascii="Consolas" w:hAnsi="Consolas"/>
           <w:color w:val="00B050"/>
         </w:rPr>
+        <w:lastRenderedPageBreak/>
         <w:t xml:space="preserve">SELECT </w:t>
       </w:r>
       <w:proofErr w:type="gramStart"/>
@@ -16059,6 +16073,7 @@
           <w:rFonts w:ascii="Consolas" w:hAnsi="Consolas"/>
           <w:color w:val="00B050"/>
         </w:rPr>
+        <w:lastRenderedPageBreak/>
         <w:t xml:space="preserve">SELECT </w:t>
       </w:r>
       <w:proofErr w:type="spellStart"/>
@@ -17399,6 +17414,7 @@
           <w:rFonts w:ascii="Consolas" w:hAnsi="Consolas"/>
           <w:color w:val="00B050"/>
         </w:rPr>
+        <w:lastRenderedPageBreak/>
         <w:t>INSERT INTO captions2(text)</w:t>
       </w:r>
     </w:p>
@@ -18308,6 +18324,7 @@
       </w:pPr>
       <w:proofErr w:type="gramStart"/>
       <w:r>
+        <w:lastRenderedPageBreak/>
         <w:t>AND(</w:t>
       </w:r>
       <w:proofErr w:type="gramEnd"/>
@@ -19123,6 +19140,7 @@
         <w:jc w:val="both"/>
       </w:pPr>
       <w:r>
+        <w:lastRenderedPageBreak/>
         <w:t xml:space="preserve">When we comparing dates and time in </w:t>
       </w:r>
       <w:proofErr w:type="spellStart"/>
@@ -20250,6 +20268,7 @@
           <w:rFonts w:ascii="Consolas" w:hAnsi="Consolas"/>
           <w:color w:val="00B050"/>
         </w:rPr>
+        <w:lastRenderedPageBreak/>
         <w:t xml:space="preserve">SELECT </w:t>
       </w:r>
       <w:proofErr w:type="spellStart"/>
@@ -21321,6 +21340,7 @@
           <w:rFonts w:ascii="Consolas" w:hAnsi="Consolas"/>
           <w:color w:val="00B050"/>
         </w:rPr>
+        <w:lastRenderedPageBreak/>
         <w:t xml:space="preserve">INSERT INTO </w:t>
       </w:r>
       <w:proofErr w:type="gramStart"/>
@@ -23576,6 +23596,7 @@
                 <w:b/>
                 <w:bCs/>
               </w:rPr>
+              <w:lastRenderedPageBreak/>
               <w:t>Add a Constraint</w:t>
             </w:r>
           </w:p>
@@ -24581,6 +24602,7 @@
         <w:jc w:val="both"/>
       </w:pPr>
       <w:r>
+        <w:lastRenderedPageBreak/>
         <w:t>----- Dropping multiple columns -----</w:t>
       </w:r>
     </w:p>
@@ -25256,6 +25278,7 @@
         <w:jc w:val="both"/>
       </w:pPr>
       <w:r>
+        <w:lastRenderedPageBreak/>
         <w:t>One to Many &amp; Joins</w:t>
       </w:r>
     </w:p>
@@ -25354,7 +25377,7 @@
           <w:noProof/>
         </w:rPr>
         <w:drawing>
-          <wp:anchor distT="0" distB="0" distL="114300" distR="114300" simplePos="0" relativeHeight="251675648" behindDoc="0" locked="0" layoutInCell="1" allowOverlap="1" wp14:anchorId="226C672C" wp14:editId="029DCD44">
+          <wp:anchor distT="0" distB="0" distL="114300" distR="114300" simplePos="0" relativeHeight="251675648" behindDoc="0" locked="0" layoutInCell="1" allowOverlap="1" wp14:anchorId="226C672C" wp14:editId="77304822">
             <wp:simplePos x="0" y="0"/>
             <wp:positionH relativeFrom="column">
               <wp:posOffset>3243262</wp:posOffset>
@@ -25736,6 +25759,7 @@
         <w:rPr>
           <w:noProof/>
         </w:rPr>
+        <w:lastRenderedPageBreak/>
         <w:drawing>
           <wp:inline distT="0" distB="0" distL="0" distR="0" wp14:anchorId="529AF432" wp14:editId="1F6E0555">
             <wp:extent cx="5731510" cy="512445"/>
@@ -26372,6 +26396,7 @@
     </w:p>
     <w:p>
       <w:r>
+        <w:lastRenderedPageBreak/>
         <w:t>The LEFT JOIN keyword returns all records from the left table (Customers), even if there are no matches in the right table (Orders).</w:t>
       </w:r>
     </w:p>
@@ -27111,6 +27136,7 @@
         <w:rPr>
           <w:noProof/>
         </w:rPr>
+        <w:lastRenderedPageBreak/>
         <w:drawing>
           <wp:inline distT="0" distB="0" distL="0" distR="0" wp14:anchorId="05A6B7E1" wp14:editId="66D9B723">
             <wp:extent cx="3297996" cy="2391833"/>
@@ -27730,6 +27756,7 @@
         <w:rPr>
           <w:rFonts w:ascii="Segoe UI Symbol" w:hAnsi="Segoe UI Symbol" w:cs="Segoe UI Symbol"/>
         </w:rPr>
+        <w:lastRenderedPageBreak/>
         <w:t>✔</w:t>
       </w:r>
       <w:r>
@@ -28698,6 +28725,7 @@
           <w:rFonts w:ascii="Consolas" w:hAnsi="Consolas"/>
           <w:color w:val="00B050"/>
         </w:rPr>
+        <w:lastRenderedPageBreak/>
         <w:t xml:space="preserve">SELECT title, </w:t>
       </w:r>
       <w:proofErr w:type="gramStart"/>
@@ -29557,6 +29585,7 @@
           <w:rFonts w:ascii="Consolas" w:hAnsi="Consolas"/>
           <w:color w:val="00B050"/>
         </w:rPr>
+        <w:lastRenderedPageBreak/>
         <w:t>MIN(</w:t>
       </w:r>
       <w:proofErr w:type="gramEnd"/>
@@ -30444,6 +30473,71 @@
         <w:rPr>
           <w:noProof/>
         </w:rPr>
+        <w:lastRenderedPageBreak/>
+        <mc:AlternateContent>
+          <mc:Choice Requires="wpi">
+            <w:drawing>
+              <wp:anchor distT="0" distB="0" distL="114300" distR="114300" simplePos="0" relativeHeight="251695104" behindDoc="0" locked="0" layoutInCell="1" allowOverlap="1" wp14:anchorId="0E080590" wp14:editId="76D52CDA">
+                <wp:simplePos x="0" y="0"/>
+                <wp:positionH relativeFrom="column">
+                  <wp:posOffset>3501022</wp:posOffset>
+                </wp:positionH>
+                <wp:positionV relativeFrom="paragraph">
+                  <wp:posOffset>528578</wp:posOffset>
+                </wp:positionV>
+                <wp:extent cx="4680" cy="11160"/>
+                <wp:effectExtent l="38100" t="38100" r="52705" b="46355"/>
+                <wp:wrapNone/>
+                <wp:docPr id="413433381" name="Ink 12"/>
+                <wp:cNvGraphicFramePr/>
+                <a:graphic xmlns:a="http://schemas.openxmlformats.org/drawingml/2006/main">
+                  <a:graphicData uri="http://schemas.microsoft.com/office/word/2010/wordprocessingInk">
+                    <w14:contentPart bwMode="auto" r:id="rId43">
+                      <w14:nvContentPartPr>
+                        <w14:cNvContentPartPr/>
+                      </w14:nvContentPartPr>
+                      <w14:xfrm>
+                        <a:off x="0" y="0"/>
+                        <a:ext cx="4680" cy="11160"/>
+                      </w14:xfrm>
+                    </w14:contentPart>
+                  </a:graphicData>
+                </a:graphic>
+              </wp:anchor>
+            </w:drawing>
+          </mc:Choice>
+          <mc:Fallback>
+            <w:pict>
+              <v:shapetype w14:anchorId="59F83920" id="_x0000_t75" coordsize="21600,21600" o:spt="75" o:preferrelative="t" path="m@4@5l@4@11@9@11@9@5xe" filled="f" stroked="f">
+                <v:stroke joinstyle="miter"/>
+                <v:formulas>
+                  <v:f eqn="if lineDrawn pixelLineWidth 0"/>
+                  <v:f eqn="sum @0 1 0"/>
+                  <v:f eqn="sum 0 0 @1"/>
+                  <v:f eqn="prod @2 1 2"/>
+                  <v:f eqn="prod @3 21600 pixelWidth"/>
+                  <v:f eqn="prod @3 21600 pixelHeight"/>
+                  <v:f eqn="sum @0 0 1"/>
+                  <v:f eqn="prod @6 1 2"/>
+                  <v:f eqn="prod @7 21600 pixelWidth"/>
+                  <v:f eqn="sum @8 21600 0"/>
+                  <v:f eqn="prod @7 21600 pixelHeight"/>
+                  <v:f eqn="sum @10 21600 0"/>
+                </v:formulas>
+                <v:path o:extrusionok="f" gradientshapeok="t" o:connecttype="rect"/>
+                <o:lock v:ext="edit" aspectratio="t"/>
+              </v:shapetype>
+              <v:shape id="Ink 12" o:spid="_x0000_s1026" type="#_x0000_t75" style="position:absolute;margin-left:275.15pt;margin-top:41.1pt;width:1.35pt;height:1.9pt;z-index:251695104;visibility:visible;mso-wrap-style:square;mso-wrap-distance-left:9pt;mso-wrap-distance-top:0;mso-wrap-distance-right:9pt;mso-wrap-distance-bottom:0;mso-position-horizontal:absolute;mso-position-horizontal-relative:text;mso-position-vertical:absolute;mso-position-vertical-relative:text" o:gfxdata="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">
+                <v:imagedata r:id="rId44" o:title=""/>
+              </v:shape>
+            </w:pict>
+          </mc:Fallback>
+        </mc:AlternateContent>
+      </w:r>
+      <w:r>
+        <w:rPr>
+          <w:noProof/>
+        </w:rPr>
         <mc:AlternateContent>
           <mc:Choice Requires="wpi">
             <w:drawing>
@@ -30462,7 +30556,7 @@
                 <wp:cNvGraphicFramePr/>
                 <a:graphic xmlns:a="http://schemas.openxmlformats.org/drawingml/2006/main">
                   <a:graphicData uri="http://schemas.microsoft.com/office/word/2010/wordprocessingInk">
-                    <w14:contentPart bwMode="auto" r:id="rId43">
+                    <w14:contentPart bwMode="auto" r:id="rId45">
                       <w14:nvContentPartPr>
                         <w14:cNvContentPartPr/>
                       </w14:nvContentPartPr>
@@ -30498,7 +30592,7 @@
                 <o:lock v:ext="edit" aspectratio="t"/>
               </v:shapetype>
               <v:shape id="Ink 69" o:spid="_x0000_s1026" type="#_x0000_t75" style="position:absolute;margin-left:243.6pt;margin-top:78.5pt;width:10.55pt;height:18.95pt;z-index:251682816;visibility:visible;mso-wrap-style:square;mso-wrap-distance-left:9pt;mso-wrap-distance-top:0;mso-wrap-distance-right:9pt;mso-wrap-distance-bottom:0;mso-position-horizontal:absolute;mso-position-horizontal-relative:text;mso-position-vertical:absolute;mso-position-vertical-relative:text" o:gfxdata="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">
-                <v:imagedata r:id="rId44" o:title=""/>
+                <v:imagedata r:id="rId46" o:title=""/>
               </v:shape>
             </w:pict>
           </mc:Fallback>
@@ -30526,7 +30620,7 @@
                 <wp:cNvGraphicFramePr/>
                 <a:graphic xmlns:a="http://schemas.openxmlformats.org/drawingml/2006/main">
                   <a:graphicData uri="http://schemas.microsoft.com/office/word/2010/wordprocessingInk">
-                    <w14:contentPart bwMode="auto" r:id="rId45">
+                    <w14:contentPart bwMode="auto" r:id="rId47">
                       <w14:nvContentPartPr>
                         <w14:cNvContentPartPr/>
                       </w14:nvContentPartPr>
@@ -30546,7 +30640,7 @@
           <mc:Fallback>
             <w:pict>
               <v:shape w14:anchorId="2404EA26" id="Ink 58" o:spid="_x0000_s1026" type="#_x0000_t75" style="position:absolute;margin-left:231.35pt;margin-top:28.9pt;width:24.4pt;height:51.15pt;z-index:251681792;visibility:visible;mso-wrap-style:square;mso-width-percent:0;mso-wrap-distance-left:9pt;mso-wrap-distance-top:0;mso-wrap-distance-right:9pt;mso-wrap-distance-bottom:0;mso-position-horizontal:absolute;mso-position-horizontal-relative:text;mso-position-vertical:absolute;mso-position-vertical-relative:text;mso-width-percent:0;mso-width-relative:margin" o:gfxdata="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">
-                <v:imagedata r:id="rId46" o:title=""/>
+                <v:imagedata r:id="rId48" o:title=""/>
               </v:shape>
             </w:pict>
           </mc:Fallback>
@@ -30574,7 +30668,7 @@
                 <wp:cNvGraphicFramePr/>
                 <a:graphic xmlns:a="http://schemas.openxmlformats.org/drawingml/2006/main">
                   <a:graphicData uri="http://schemas.microsoft.com/office/word/2010/wordprocessingInk">
-                    <w14:contentPart bwMode="auto" r:id="rId47">
+                    <w14:contentPart bwMode="auto" r:id="rId49">
                       <w14:nvContentPartPr>
                         <w14:cNvContentPartPr/>
                       </w14:nvContentPartPr>
@@ -30594,7 +30688,7 @@
           <mc:Fallback>
             <w:pict>
               <v:shape w14:anchorId="7D92A88E" id="Ink 71" o:spid="_x0000_s1026" type="#_x0000_t75" style="position:absolute;margin-left:255.85pt;margin-top:-3.85pt;width:104.1pt;height:97.15pt;z-index:251683840;visibility:visible;mso-wrap-style:square;mso-width-percent:0;mso-wrap-distance-left:9pt;mso-wrap-distance-top:0;mso-wrap-distance-right:9pt;mso-wrap-distance-bottom:0;mso-position-horizontal:absolute;mso-position-horizontal-relative:text;mso-position-vertical:absolute;mso-position-vertical-relative:text;mso-width-percent:0;mso-width-relative:margin" o:gfxdata="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">
-                <v:imagedata r:id="rId48" o:title=""/>
+                <v:imagedata r:id="rId50" o:title=""/>
               </v:shape>
             </w:pict>
           </mc:Fallback>
@@ -30620,7 +30714,7 @@
                     <pic:cNvPicPr/>
                   </pic:nvPicPr>
                   <pic:blipFill>
-                    <a:blip r:embed="rId49"/>
+                    <a:blip r:embed="rId51"/>
                     <a:stretch>
                       <a:fillRect/>
                     </a:stretch>
@@ -30662,7 +30756,7 @@
                     <pic:cNvPicPr/>
                   </pic:nvPicPr>
                   <pic:blipFill>
-                    <a:blip r:embed="rId50"/>
+                    <a:blip r:embed="rId52"/>
                     <a:stretch>
                       <a:fillRect/>
                     </a:stretch>
@@ -30885,7 +30979,7 @@
                     <pic:cNvPicPr/>
                   </pic:nvPicPr>
                   <pic:blipFill>
-                    <a:blip r:embed="rId51"/>
+                    <a:blip r:embed="rId53"/>
                     <a:stretch>
                       <a:fillRect/>
                     </a:stretch>
@@ -31060,6 +31154,7 @@
           <w:rFonts w:ascii="Consolas" w:hAnsi="Consolas"/>
           <w:color w:val="00B050"/>
         </w:rPr>
+        <w:lastRenderedPageBreak/>
         <w:t>FROM employees;</w:t>
       </w:r>
     </w:p>
@@ -31095,7 +31190,7 @@
                 <wp:cNvGraphicFramePr/>
                 <a:graphic xmlns:a="http://schemas.openxmlformats.org/drawingml/2006/main">
                   <a:graphicData uri="http://schemas.microsoft.com/office/word/2010/wordprocessingInk">
-                    <w14:contentPart bwMode="auto" r:id="rId52">
+                    <w14:contentPart bwMode="auto" r:id="rId54">
                       <w14:nvContentPartPr>
                         <w14:cNvContentPartPr/>
                       </w14:nvContentPartPr>
@@ -31112,7 +31207,7 @@
           <mc:Fallback>
             <w:pict>
               <v:shape w14:anchorId="37254055" id="Ink 81" o:spid="_x0000_s1026" type="#_x0000_t75" style="position:absolute;margin-left:70.85pt;margin-top:58.25pt;width:24.1pt;height:70.1pt;z-index:251694080;visibility:visible;mso-wrap-style:square;mso-wrap-distance-left:9pt;mso-wrap-distance-top:0;mso-wrap-distance-right:9pt;mso-wrap-distance-bottom:0;mso-position-horizontal:absolute;mso-position-horizontal-relative:text;mso-position-vertical:absolute;mso-position-vertical-relative:text" o:gfxdata="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">
-                <v:imagedata r:id="rId53" o:title=""/>
+                <v:imagedata r:id="rId55" o:title=""/>
               </v:shape>
             </w:pict>
           </mc:Fallback>
@@ -31142,7 +31237,7 @@
                 <wp:cNvGraphicFramePr/>
                 <a:graphic xmlns:a="http://schemas.openxmlformats.org/drawingml/2006/main">
                   <a:graphicData uri="http://schemas.microsoft.com/office/word/2010/wordprocessingInk">
-                    <w14:contentPart bwMode="auto" r:id="rId54">
+                    <w14:contentPart bwMode="auto" r:id="rId56">
                       <w14:nvContentPartPr>
                         <w14:cNvContentPartPr/>
                       </w14:nvContentPartPr>
@@ -31159,7 +31254,7 @@
           <mc:Fallback>
             <w:pict>
               <v:shape w14:anchorId="0B2A2EFE" id="Ink 80" o:spid="_x0000_s1026" type="#_x0000_t75" style="position:absolute;margin-left:52.45pt;margin-top:126.5pt;width:40.3pt;height:6.35pt;z-index:251693056;visibility:visible;mso-wrap-style:square;mso-wrap-distance-left:9pt;mso-wrap-distance-top:0;mso-wrap-distance-right:9pt;mso-wrap-distance-bottom:0;mso-position-horizontal:absolute;mso-position-horizontal-relative:text;mso-position-vertical:absolute;mso-position-vertical-relative:text" o:gfxdata="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">
-                <v:imagedata r:id="rId55" o:title=""/>
+                <v:imagedata r:id="rId57" o:title=""/>
               </v:shape>
             </w:pict>
           </mc:Fallback>
@@ -31189,7 +31284,7 @@
                 <wp:cNvGraphicFramePr/>
                 <a:graphic xmlns:a="http://schemas.openxmlformats.org/drawingml/2006/main">
                   <a:graphicData uri="http://schemas.microsoft.com/office/word/2010/wordprocessingInk">
-                    <w14:contentPart bwMode="auto" r:id="rId56">
+                    <w14:contentPart bwMode="auto" r:id="rId58">
                       <w14:nvContentPartPr>
                         <w14:cNvContentPartPr/>
                       </w14:nvContentPartPr>
@@ -31206,7 +31301,7 @@
           <mc:Fallback>
             <w:pict>
               <v:shape w14:anchorId="231CFD1C" id="Ink 79" o:spid="_x0000_s1026" type="#_x0000_t75" style="position:absolute;margin-left:74.85pt;margin-top:25.2pt;width:3.95pt;height:42.95pt;z-index:251692032;visibility:visible;mso-wrap-style:square;mso-wrap-distance-left:9pt;mso-wrap-distance-top:0;mso-wrap-distance-right:9pt;mso-wrap-distance-bottom:0;mso-position-horizontal:absolute;mso-position-horizontal-relative:text;mso-position-vertical:absolute;mso-position-vertical-relative:text" o:gfxdata="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">
-                <v:imagedata r:id="rId57" o:title=""/>
+                <v:imagedata r:id="rId59" o:title=""/>
               </v:shape>
             </w:pict>
           </mc:Fallback>
@@ -31236,7 +31331,7 @@
                 <wp:cNvGraphicFramePr/>
                 <a:graphic xmlns:a="http://schemas.openxmlformats.org/drawingml/2006/main">
                   <a:graphicData uri="http://schemas.microsoft.com/office/word/2010/wordprocessingInk">
-                    <w14:contentPart bwMode="auto" r:id="rId58">
+                    <w14:contentPart bwMode="auto" r:id="rId60">
                       <w14:nvContentPartPr>
                         <w14:cNvContentPartPr/>
                       </w14:nvContentPartPr>
@@ -31253,7 +31348,7 @@
           <mc:Fallback>
             <w:pict>
               <v:shape w14:anchorId="39EF2714" id="Ink 78" o:spid="_x0000_s1026" type="#_x0000_t75" style="position:absolute;margin-left:74.3pt;margin-top:14.7pt;width:20.35pt;height:53.7pt;z-index:251691008;visibility:visible;mso-wrap-style:square;mso-wrap-distance-left:9pt;mso-wrap-distance-top:0;mso-wrap-distance-right:9pt;mso-wrap-distance-bottom:0;mso-position-horizontal:absolute;mso-position-horizontal-relative:text;mso-position-vertical:absolute;mso-position-vertical-relative:text" o:gfxdata="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">
-                <v:imagedata r:id="rId59" o:title=""/>
+                <v:imagedata r:id="rId61" o:title=""/>
               </v:shape>
             </w:pict>
           </mc:Fallback>
@@ -31283,7 +31378,7 @@
                 <wp:cNvGraphicFramePr/>
                 <a:graphic xmlns:a="http://schemas.openxmlformats.org/drawingml/2006/main">
                   <a:graphicData uri="http://schemas.microsoft.com/office/word/2010/wordprocessingInk">
-                    <w14:contentPart bwMode="auto" r:id="rId60">
+                    <w14:contentPart bwMode="auto" r:id="rId62">
                       <w14:nvContentPartPr>
                         <w14:cNvContentPartPr/>
                       </w14:nvContentPartPr>
@@ -31300,7 +31395,7 @@
           <mc:Fallback>
             <w:pict>
               <v:shape w14:anchorId="0DF58B3D" id="Ink 77" o:spid="_x0000_s1026" type="#_x0000_t75" style="position:absolute;margin-left:75pt;margin-top:17.55pt;width:15.5pt;height:7.9pt;z-index:251689984;visibility:visible;mso-wrap-style:square;mso-wrap-distance-left:9pt;mso-wrap-distance-top:0;mso-wrap-distance-right:9pt;mso-wrap-distance-bottom:0;mso-position-horizontal:absolute;mso-position-horizontal-relative:text;mso-position-vertical:absolute;mso-position-vertical-relative:text" o:gfxdata="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">
-                <v:imagedata r:id="rId61" o:title=""/>
+                <v:imagedata r:id="rId63" o:title=""/>
               </v:shape>
             </w:pict>
           </mc:Fallback>
@@ -31330,7 +31425,7 @@
                 <wp:cNvGraphicFramePr/>
                 <a:graphic xmlns:a="http://schemas.openxmlformats.org/drawingml/2006/main">
                   <a:graphicData uri="http://schemas.microsoft.com/office/word/2010/wordprocessingInk">
-                    <w14:contentPart bwMode="auto" r:id="rId62">
+                    <w14:contentPart bwMode="auto" r:id="rId64">
                       <w14:nvContentPartPr>
                         <w14:cNvContentPartPr/>
                       </w14:nvContentPartPr>
@@ -31347,7 +31442,7 @@
           <mc:Fallback>
             <w:pict>
               <v:shape w14:anchorId="6EA8D885" id="Ink 76" o:spid="_x0000_s1026" type="#_x0000_t75" style="position:absolute;margin-left:74.05pt;margin-top:69.05pt;width:17.75pt;height:8.2pt;z-index:251688960;visibility:visible;mso-wrap-style:square;mso-wrap-distance-left:9pt;mso-wrap-distance-top:0;mso-wrap-distance-right:9pt;mso-wrap-distance-bottom:0;mso-position-horizontal:absolute;mso-position-horizontal-relative:text;mso-position-vertical:absolute;mso-position-vertical-relative:text" o:gfxdata="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">
-                <v:imagedata r:id="rId63" o:title=""/>
+                <v:imagedata r:id="rId65" o:title=""/>
               </v:shape>
             </w:pict>
           </mc:Fallback>
@@ -31377,7 +31472,7 @@
                 <wp:cNvGraphicFramePr/>
                 <a:graphic xmlns:a="http://schemas.openxmlformats.org/drawingml/2006/main">
                   <a:graphicData uri="http://schemas.microsoft.com/office/word/2010/wordprocessingInk">
-                    <w14:contentPart bwMode="auto" r:id="rId64">
+                    <w14:contentPart bwMode="auto" r:id="rId66">
                       <w14:nvContentPartPr>
                         <w14:cNvContentPartPr/>
                       </w14:nvContentPartPr>
@@ -31394,7 +31489,7 @@
           <mc:Fallback>
             <w:pict>
               <v:shape w14:anchorId="419E2576" id="Ink 75" o:spid="_x0000_s1026" type="#_x0000_t75" style="position:absolute;margin-left:50.35pt;margin-top:69.05pt;width:17pt;height:7.9pt;z-index:251687936;visibility:visible;mso-wrap-style:square;mso-wrap-distance-left:9pt;mso-wrap-distance-top:0;mso-wrap-distance-right:9pt;mso-wrap-distance-bottom:0;mso-position-horizontal:absolute;mso-position-horizontal-relative:text;mso-position-vertical:absolute;mso-position-vertical-relative:text" o:gfxdata="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">
-                <v:imagedata r:id="rId65" o:title=""/>
+                <v:imagedata r:id="rId67" o:title=""/>
               </v:shape>
             </w:pict>
           </mc:Fallback>
@@ -31424,7 +31519,7 @@
                 <wp:cNvGraphicFramePr/>
                 <a:graphic xmlns:a="http://schemas.openxmlformats.org/drawingml/2006/main">
                   <a:graphicData uri="http://schemas.microsoft.com/office/word/2010/wordprocessingInk">
-                    <w14:contentPart bwMode="auto" r:id="rId66">
+                    <w14:contentPart bwMode="auto" r:id="rId68">
                       <w14:nvContentPartPr>
                         <w14:cNvContentPartPr/>
                       </w14:nvContentPartPr>
@@ -31441,7 +31536,7 @@
           <mc:Fallback>
             <w:pict>
               <v:shape w14:anchorId="5C0BE985" id="Ink 74" o:spid="_x0000_s1026" type="#_x0000_t75" style="position:absolute;margin-left:73.75pt;margin-top:10.6pt;width:20.5pt;height:8.6pt;z-index:251686912;visibility:visible;mso-wrap-style:square;mso-wrap-distance-left:9pt;mso-wrap-distance-top:0;mso-wrap-distance-right:9pt;mso-wrap-distance-bottom:0;mso-position-horizontal:absolute;mso-position-horizontal-relative:text;mso-position-vertical:absolute;mso-position-vertical-relative:text" o:gfxdata="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">
-                <v:imagedata r:id="rId67" o:title=""/>
+                <v:imagedata r:id="rId69" o:title=""/>
               </v:shape>
             </w:pict>
           </mc:Fallback>
@@ -31471,7 +31566,7 @@
                 <wp:cNvGraphicFramePr/>
                 <a:graphic xmlns:a="http://schemas.openxmlformats.org/drawingml/2006/main">
                   <a:graphicData uri="http://schemas.microsoft.com/office/word/2010/wordprocessingInk">
-                    <w14:contentPart bwMode="auto" r:id="rId68">
+                    <w14:contentPart bwMode="auto" r:id="rId70">
                       <w14:nvContentPartPr>
                         <w14:cNvContentPartPr/>
                       </w14:nvContentPartPr>
@@ -31488,7 +31583,7 @@
           <mc:Fallback>
             <w:pict>
               <v:shape w14:anchorId="046970A6" id="Ink 73" o:spid="_x0000_s1026" type="#_x0000_t75" style="position:absolute;margin-left:58.6pt;margin-top:10.3pt;width:10.35pt;height:6.95pt;z-index:251685888;visibility:visible;mso-wrap-style:square;mso-wrap-distance-left:9pt;mso-wrap-distance-top:0;mso-wrap-distance-right:9pt;mso-wrap-distance-bottom:0;mso-position-horizontal:absolute;mso-position-horizontal-relative:text;mso-position-vertical:absolute;mso-position-vertical-relative:text" o:gfxdata="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">
-                <v:imagedata r:id="rId69" o:title=""/>
+                <v:imagedata r:id="rId71" o:title=""/>
               </v:shape>
             </w:pict>
           </mc:Fallback>
@@ -31518,7 +31613,7 @@
                 <wp:cNvGraphicFramePr/>
                 <a:graphic xmlns:a="http://schemas.openxmlformats.org/drawingml/2006/main">
                   <a:graphicData uri="http://schemas.microsoft.com/office/word/2010/wordprocessingInk">
-                    <w14:contentPart bwMode="auto" r:id="rId70">
+                    <w14:contentPart bwMode="auto" r:id="rId72">
                       <w14:nvContentPartPr>
                         <w14:cNvContentPartPr/>
                       </w14:nvContentPartPr>
@@ -31535,7 +31630,7 @@
           <mc:Fallback>
             <w:pict>
               <v:shape w14:anchorId="06F671D4" id="Ink 72" o:spid="_x0000_s1026" type="#_x0000_t75" style="position:absolute;margin-left:44.7pt;margin-top:9.3pt;width:17.85pt;height:6.45pt;z-index:251684864;visibility:visible;mso-wrap-style:square;mso-wrap-distance-left:9pt;mso-wrap-distance-top:0;mso-wrap-distance-right:9pt;mso-wrap-distance-bottom:0;mso-position-horizontal:absolute;mso-position-horizontal-relative:text;mso-position-vertical:absolute;mso-position-vertical-relative:text" o:gfxdata="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">
-                <v:imagedata r:id="rId71" o:title=""/>
+                <v:imagedata r:id="rId73" o:title=""/>
               </v:shape>
             </w:pict>
           </mc:Fallback>
@@ -31563,7 +31658,7 @@
                     <pic:cNvPicPr/>
                   </pic:nvPicPr>
                   <pic:blipFill>
-                    <a:blip r:embed="rId72"/>
+                    <a:blip r:embed="rId74"/>
                     <a:stretch>
                       <a:fillRect/>
                     </a:stretch>
@@ -31687,7 +31782,7 @@
                     <pic:cNvPicPr/>
                   </pic:nvPicPr>
                   <pic:blipFill>
-                    <a:blip r:embed="rId73"/>
+                    <a:blip r:embed="rId75"/>
                     <a:stretch>
                       <a:fillRect/>
                     </a:stretch>
@@ -31714,12 +31809,178 @@
         <w:pStyle w:val="Heading2"/>
       </w:pPr>
       <w:r>
+        <w:lastRenderedPageBreak/>
         <w:t>INSTAGRAM DATABASE CLONE</w:t>
       </w:r>
-      <w:r>
-        <w:t>S</w:t>
-      </w:r>
-    </w:p>
+    </w:p>
+    <w:p>
+      <w:r>
+        <w:rPr>
+          <w:noProof/>
+        </w:rPr>
+        <w:drawing>
+          <wp:inline distT="0" distB="0" distL="0" distR="0" wp14:anchorId="50FBA690" wp14:editId="18790E8F">
+            <wp:extent cx="5731510" cy="5860472"/>
+            <wp:effectExtent l="57150" t="57150" r="40640" b="45085"/>
+            <wp:docPr id="711499749" name="Picture 13"/>
+            <wp:cNvGraphicFramePr>
+              <a:graphicFrameLocks xmlns:a="http://schemas.openxmlformats.org/drawingml/2006/main" noChangeAspect="1"/>
+            </wp:cNvGraphicFramePr>
+            <a:graphic xmlns:a="http://schemas.openxmlformats.org/drawingml/2006/main">
+              <a:graphicData uri="http://schemas.openxmlformats.org/drawingml/2006/picture">
+                <pic:pic xmlns:pic="http://schemas.openxmlformats.org/drawingml/2006/picture">
+                  <pic:nvPicPr>
+                    <pic:cNvPr id="0" name="Picture 1"/>
+                    <pic:cNvPicPr>
+                      <a:picLocks noChangeAspect="1" noChangeArrowheads="1"/>
+                    </pic:cNvPicPr>
+                  </pic:nvPicPr>
+                  <pic:blipFill>
+                    <a:blip r:embed="rId76" cstate="print">
+                      <a:alphaModFix/>
+                      <a:extLst>
+                        <a:ext uri="{BEBA8EAE-BF5A-486C-A8C5-ECC9F3942E4B}">
+                          <a14:imgProps xmlns:a14="http://schemas.microsoft.com/office/drawing/2010/main">
+                            <a14:imgLayer r:embed="rId77">
+                              <a14:imgEffect>
+                                <a14:artisticPhotocopy/>
+                              </a14:imgEffect>
+                              <a14:imgEffect>
+                                <a14:brightnessContrast bright="20000" contrast="40000"/>
+                              </a14:imgEffect>
+                            </a14:imgLayer>
+                          </a14:imgProps>
+                        </a:ext>
+                        <a:ext uri="{28A0092B-C50C-407E-A947-70E740481C1C}">
+                          <a14:useLocalDpi xmlns:a14="http://schemas.microsoft.com/office/drawing/2010/main" val="0"/>
+                        </a:ext>
+                      </a:extLst>
+                    </a:blip>
+                    <a:srcRect/>
+                    <a:stretch>
+                      <a:fillRect/>
+                    </a:stretch>
+                  </pic:blipFill>
+                  <pic:spPr bwMode="auto">
+                    <a:xfrm>
+                      <a:off x="0" y="0"/>
+                      <a:ext cx="5731510" cy="5860472"/>
+                    </a:xfrm>
+                    <a:prstGeom prst="rect">
+                      <a:avLst/>
+                    </a:prstGeom>
+                    <a:solidFill>
+                      <a:srgbClr val="FFFFFF">
+                        <a:shade val="85000"/>
+                      </a:srgbClr>
+                    </a:solidFill>
+                    <a:ln w="88900" cap="sq">
+                      <a:noFill/>
+                      <a:miter lim="800000"/>
+                    </a:ln>
+                    <a:effectLst/>
+                    <a:scene3d>
+                      <a:camera prst="orthographicFront">
+                        <a:rot lat="0" lon="0" rev="0"/>
+                      </a:camera>
+                      <a:lightRig rig="glow" dir="t">
+                        <a:rot lat="0" lon="0" rev="14100000"/>
+                      </a:lightRig>
+                    </a:scene3d>
+                    <a:sp3d prstMaterial="softEdge">
+                      <a:bevelT w="127000" prst="artDeco"/>
+                    </a:sp3d>
+                  </pic:spPr>
+                </pic:pic>
+              </a:graphicData>
+            </a:graphic>
+          </wp:inline>
+        </w:drawing>
+      </w:r>
+    </w:p>
+    <w:p>
+      <w:pPr>
+        <w:pStyle w:val="Heading2"/>
+      </w:pPr>
+      <w:r>
+        <w:t>Working with lots of IG Data</w:t>
+      </w:r>
+    </w:p>
+    <w:p>
+      <w:pPr>
+        <w:pStyle w:val="Heading3"/>
+      </w:pPr>
+      <w:r>
+        <w:t>Instagram Challenge #1</w:t>
+      </w:r>
+    </w:p>
+    <w:p>
+      <w:r>
+        <w:t>We want to reward our users who have been around the longest Find the five old customers</w:t>
+      </w:r>
+    </w:p>
+    <w:p/>
+    <w:p>
+      <w:pPr>
+        <w:pStyle w:val="Heading3"/>
+      </w:pPr>
+      <w:r>
+        <w:t>Instagram Challenge #2</w:t>
+      </w:r>
+    </w:p>
+    <w:p>
+      <w:r>
+        <w:t xml:space="preserve">What day of the week do most users register on? We need to figure out when to schedule an ad </w:t>
+      </w:r>
+      <w:proofErr w:type="spellStart"/>
+      <w:r>
+        <w:t>campgain</w:t>
+      </w:r>
+      <w:proofErr w:type="spellEnd"/>
+    </w:p>
+    <w:p>
+      <w:pPr>
+        <w:pStyle w:val="Heading3"/>
+      </w:pPr>
+      <w:r>
+        <w:lastRenderedPageBreak/>
+        <w:t>Instagram Challenge #3</w:t>
+      </w:r>
+    </w:p>
+    <w:p>
+      <w:pPr>
+        <w:pStyle w:val="Heading3"/>
+      </w:pPr>
+      <w:r>
+        <w:t>Instagram Challenge #4</w:t>
+      </w:r>
+    </w:p>
+    <w:p>
+      <w:pPr>
+        <w:pStyle w:val="Heading3"/>
+      </w:pPr>
+      <w:r>
+        <w:t>Instagram Challenge #5</w:t>
+      </w:r>
+    </w:p>
+    <w:p>
+      <w:pPr>
+        <w:pStyle w:val="Heading3"/>
+      </w:pPr>
+      <w:r>
+        <w:t>Instagram Challenge #6</w:t>
+      </w:r>
+    </w:p>
+    <w:p>
+      <w:pPr>
+        <w:pStyle w:val="Heading3"/>
+      </w:pPr>
+      <w:r>
+        <w:t>Instagram Challenge #7</w:t>
+      </w:r>
+    </w:p>
+    <w:p/>
+    <w:p/>
     <w:sectPr>
       <w:pgSz w:w="11906" w:h="16838"/>
       <w:pgMar w:top="1440" w:right="1440" w:bottom="1440" w:left="1440" w:header="708" w:footer="708" w:gutter="0"/>
@@ -35572,6 +35833,35 @@
           <inkml:channelProperty channel="Y" name="resolution" value="1000" units="1/cm"/>
         </inkml:channelProperties>
       </inkml:inkSource>
+      <inkml:timestamp xml:id="ts0" timeString="2025-03-16T15:24:19.772"/>
+    </inkml:context>
+    <inkml:brush xml:id="br0">
+      <inkml:brushProperty name="width" value="0.1" units="cm"/>
+      <inkml:brushProperty name="height" value="0.2" units="cm"/>
+      <inkml:brushProperty name="color" value="#FFFC00"/>
+      <inkml:brushProperty name="tip" value="rectangle"/>
+      <inkml:brushProperty name="rasterOp" value="maskPen"/>
+      <inkml:brushProperty name="ignorePressure" value="1"/>
+    </inkml:brush>
+  </inkml:definitions>
+  <inkml:trace contextRef="#ctx0" brushRef="#br0">1320 23,'-457'0,"445"-1,1 0,0-1,-21-5,21 3,-1 2,1 0,-23-2,-590 5,536 11,79-11,1 2</inkml:trace>
+</inkml:ink>
+</file>
+
+<file path=word/ink/ink11.xml><?xml version="1.0" encoding="utf-8"?>
+<inkml:ink xmlns:inkml="http://www.w3.org/2003/InkML">
+  <inkml:definitions>
+    <inkml:context xml:id="ctx0">
+      <inkml:inkSource xml:id="inkSrc0">
+        <inkml:traceFormat>
+          <inkml:channel name="X" type="integer" min="-2.14748E9" max="2.14748E9" units="cm"/>
+          <inkml:channel name="Y" type="integer" min="-2.14748E9" max="2.14748E9" units="cm"/>
+        </inkml:traceFormat>
+        <inkml:channelProperties>
+          <inkml:channelProperty channel="X" name="resolution" value="1000" units="1/cm"/>
+          <inkml:channelProperty channel="Y" name="resolution" value="1000" units="1/cm"/>
+        </inkml:channelProperties>
+      </inkml:inkSource>
       <inkml:timestamp xml:id="ts0" timeString="2025-03-16T15:24:16.345"/>
     </inkml:context>
     <inkml:brush xml:id="br0">
@@ -35587,7 +35877,7 @@
 </inkml:ink>
 </file>
 
-<file path=word/ink/ink11.xml><?xml version="1.0" encoding="utf-8"?>
+<file path=word/ink/ink12.xml><?xml version="1.0" encoding="utf-8"?>
 <inkml:ink xmlns:inkml="http://www.w3.org/2003/InkML">
   <inkml:definitions>
     <inkml:context xml:id="ctx0">
@@ -35616,7 +35906,7 @@
 </inkml:ink>
 </file>
 
-<file path=word/ink/ink12.xml><?xml version="1.0" encoding="utf-8"?>
+<file path=word/ink/ink13.xml><?xml version="1.0" encoding="utf-8"?>
 <inkml:ink xmlns:inkml="http://www.w3.org/2003/InkML">
   <inkml:definitions>
     <inkml:context xml:id="ctx0">
@@ -35645,7 +35935,7 @@
 </inkml:ink>
 </file>
 
-<file path=word/ink/ink13.xml><?xml version="1.0" encoding="utf-8"?>
+<file path=word/ink/ink14.xml><?xml version="1.0" encoding="utf-8"?>
 <inkml:ink xmlns:inkml="http://www.w3.org/2003/InkML">
   <inkml:definitions>
     <inkml:context xml:id="ctx0">
@@ -35674,7 +35964,7 @@
 </inkml:ink>
 </file>
 
-<file path=word/ink/ink14.xml><?xml version="1.0" encoding="utf-8"?>
+<file path=word/ink/ink15.xml><?xml version="1.0" encoding="utf-8"?>
 <inkml:ink xmlns:inkml="http://www.w3.org/2003/InkML">
   <inkml:definitions>
     <inkml:context xml:id="ctx0">
@@ -35703,7 +35993,7 @@
 </inkml:ink>
 </file>
 
-<file path=word/ink/ink15.xml><?xml version="1.0" encoding="utf-8"?>
+<file path=word/ink/ink16.xml><?xml version="1.0" encoding="utf-8"?>
 <inkml:ink xmlns:inkml="http://www.w3.org/2003/InkML">
   <inkml:definitions>
     <inkml:context xml:id="ctx0">
@@ -35732,7 +36022,7 @@
 </inkml:ink>
 </file>
 
-<file path=word/ink/ink16.xml><?xml version="1.0" encoding="utf-8"?>
+<file path=word/ink/ink17.xml><?xml version="1.0" encoding="utf-8"?>
 <inkml:ink xmlns:inkml="http://www.w3.org/2003/InkML">
   <inkml:definitions>
     <inkml:context xml:id="ctx0">
@@ -35761,7 +36051,7 @@
 </inkml:ink>
 </file>
 
-<file path=word/ink/ink17.xml><?xml version="1.0" encoding="utf-8"?>
+<file path=word/ink/ink18.xml><?xml version="1.0" encoding="utf-8"?>
 <inkml:ink xmlns:inkml="http://www.w3.org/2003/InkML">
   <inkml:definitions>
     <inkml:context xml:id="ctx0">
@@ -35893,6 +36183,34 @@
           <inkml:channelProperty channel="F" name="resolution" value="0" units="1/dev"/>
         </inkml:channelProperties>
       </inkml:inkSource>
+      <inkml:timestamp xml:id="ts0" timeString="2025-03-17T15:46:46.127"/>
+    </inkml:context>
+    <inkml:brush xml:id="br0">
+      <inkml:brushProperty name="width" value="0.035" units="cm"/>
+      <inkml:brushProperty name="height" value="0.035" units="cm"/>
+      <inkml:brushProperty name="color" value="#E71224"/>
+    </inkml:brush>
+  </inkml:definitions>
+  <inkml:trace contextRef="#ctx0" brushRef="#br0">12 14 24575,'0'3'0,"0"5"0,0-3 0,0-5 0,-3-6 0,-2-6 0,1 0-8191</inkml:trace>
+</inkml:ink>
+</file>
+
+<file path=word/ink/ink6.xml><?xml version="1.0" encoding="utf-8"?>
+<inkml:ink xmlns:inkml="http://www.w3.org/2003/InkML">
+  <inkml:definitions>
+    <inkml:context xml:id="ctx0">
+      <inkml:inkSource xml:id="inkSrc0">
+        <inkml:traceFormat>
+          <inkml:channel name="X" type="integer" min="-2.14748E9" max="2.14748E9" units="cm"/>
+          <inkml:channel name="Y" type="integer" min="-2.14748E9" max="2.14748E9" units="cm"/>
+          <inkml:channel name="F" type="integer" max="32767" units="dev"/>
+        </inkml:traceFormat>
+        <inkml:channelProperties>
+          <inkml:channelProperty channel="X" name="resolution" value="1000" units="1/cm"/>
+          <inkml:channelProperty channel="Y" name="resolution" value="1000" units="1/cm"/>
+          <inkml:channelProperty channel="F" name="resolution" value="0" units="1/dev"/>
+        </inkml:channelProperties>
+      </inkml:inkSource>
       <inkml:timestamp xml:id="ts0" timeString="2025-03-16T14:34:52.521"/>
     </inkml:context>
     <inkml:brush xml:id="br0">
@@ -35905,7 +36223,7 @@
 </inkml:ink>
 </file>
 
-<file path=word/ink/ink6.xml><?xml version="1.0" encoding="utf-8"?>
+<file path=word/ink/ink7.xml><?xml version="1.0" encoding="utf-8"?>
 <inkml:ink xmlns:inkml="http://www.w3.org/2003/InkML">
   <inkml:definitions>
     <inkml:context xml:id="ctx0">
@@ -35933,7 +36251,7 @@
 </inkml:ink>
 </file>
 
-<file path=word/ink/ink7.xml><?xml version="1.0" encoding="utf-8"?>
+<file path=word/ink/ink8.xml><?xml version="1.0" encoding="utf-8"?>
 <inkml:ink xmlns:inkml="http://www.w3.org/2003/InkML">
   <inkml:definitions>
     <inkml:context xml:id="ctx0">
@@ -35961,7 +36279,7 @@
 </inkml:ink>
 </file>
 
-<file path=word/ink/ink8.xml><?xml version="1.0" encoding="utf-8"?>
+<file path=word/ink/ink9.xml><?xml version="1.0" encoding="utf-8"?>
 <inkml:ink xmlns:inkml="http://www.w3.org/2003/InkML">
   <inkml:definitions>
     <inkml:context xml:id="ctx0">
@@ -35987,35 +36305,6 @@
     </inkml:brush>
   </inkml:definitions>
   <inkml:trace contextRef="#ctx0" brushRef="#br0">124 582,'0'0,"-1"1,0-1,0 0,0 0,1 0,-1 0,0 1,0-1,0 0,1 1,-1-1,0 1,1-1,-1 0,0 1,1 0,-1-1,1 1,-1-1,1 1,-1 0,1-1,-1 1,1 1,-7 24,8 29,-1-52,11 54,-8-47,0 1,-1 0,0 1,0 15,-14 140,14-105,-4 88,-3-110,-1 42,5-25,-1-38,1 1,1-1,1 1,1-1,6 28,-3-30,-1 1,-1-1,-1 1,-1 0,-1 28,2 20,-4 57,-9-46,0-34,9-38,0 0,1 0,0 0,0 1,0-1,0 0,1 0,0 1,0-1,0 0,2 7,10 33,-8-31,0 0,-1 1,0-1,1 27,-5-20,0-17,1-1,0 0,0 1,0-1,0 0,0 1,1-1,1 5,-2-6,1-1,0 0,0 0,0 0,0 0,0 0,0-1,0 1,0 0,0 0,0-1,0 1,0 0,1-1,-1 1,0-1,0 0,1 1,-1-1,0 0,1 0,-1 0,0 0,1 0,-1 0,2 0,165-13,-132 11,-24 3,1-2,0 0,0 0,-1-1,23-7,-24 6,0 1,0 0,0 1,0 0,1 1,-1 0,0 0,0 2,16 2,24 2,-50-6,0 0,0 0,1 0,-1 0,0 0,1 0,-1 0,0-1,0 1,0 0,1-1,-1 1,0-1,0 1,0-1,0 0,0 0,0 1,0-1,0 0,0 0,0 0,0 0,-1 0,1 0,0 0,-1 0,1 0,0-1,-1 1,1-2,1-4,-1-1,0 1,0-1,-1-12,2-13,5-18,-2-1,-2-75,-2 122,-1 0,1 1,0-1,0 0,1 0,-1 0,4-5,-3 5,0 0,0 0,-1 0,1 0,-1 0,1-9,-4-45,1 43,0 1,1 0,1-1,0 1,1 0,1-1,7-25,-6 27,-1 0,-1 0,0 0,-1 0,0 0,-1 0,-3-22,1-13,13-162,-11-369,0 574,-1-1,0 1,-1-1,1 1,-5-12,3 12,1-1,0 0,0 0,1 0,-1-9,-9-79,4 55,4 31,2 11,2 687,-3-707,0-1,-2 1,0 0,-1 0,0 0,-10-19,-7-25,-21-80,-82-279,101 320,18 148,9 31,4 0,18 86,6 59,-29-205,9 223,-34-305,-78-314,99 370,-4-16,2 20,4 35,0-14,2 681,-21-744,-107-356,86 245,38 156,1 7,-1 21,1 34,22 556,-19-600,-1-10,0-1,-1 1,0 0,-1 11,-17-42,-33-90,-40-138,41 107,38 118,9 23,6 18,74 300,-18-66,-56-237,0-1,1 1,1 0,-1-1,12 16,-27-48,2-1,0 0,2 0,-5-26,4 18,81 159,-49-86,114 213,-106-200,-97-154,53 86,13 23,10 24,8 10,-9-23,-1 1,7 28,-16-50,0 0,0 1,0-1,0 0,0 0,1 1,-1-1,0 0,0 0,0 1,0-1,0 0,-1 0,1 1,0-1,0 0,0 0,0 1,0-1,0 0,0 0,0 1,0-1,-1 0,1 0,0 0,0 1,0-1,-1 0,1 0,0 0,0 0,0 1,-1-1,1 0,0 0,0 0,-1 0,1 0,0 0,0 0,-1 0,1 0,0 0,0 0,-1 0,1 0,0 0,0 0,-1 0,1 0,0 0,0 0,-1 0,1 0,0 0,0 0,-1 0,1-1,0 1,0 0,0 0,-1 0,1 0,0-1,0 1,0 0,0 0,-1-1,-16-10,-7-14,19 20,1 0,0 0,-1 1,0-1,0 1,0 0,-10-5,15 9,0 0,-1 0,1 0,-1 0,1-1,-1 1,1 0,0 0,-1 0,1 0,-1 0,1 0,-1 0,1 0,0 0,-1 1,1-1,-1 0,1 0,0 0,-1 0,1 1,0-1,-1 0,1 0,-1 1,1-1,0 0,0 0,-1 1,1-1,0 1,-6 17,5 25,2-38,-1 17,2 58,-2-55,-1-22,0-9,-4-33,1-63,5 105,0 0,0-1,1 1,-1 0,1 0,0-1,0 1,0-1,3 4,-3-4,-1-1,1 1,-1-1,1 1,-1-1,1 1,0-1,0 0,0 0,0 0,0 0,0 0,0 0,0-1,0 1,0-1,3 1,-4-2,0 1,0-1,-1 1,1-1,0 0,0 1,-1-1,1 0,0 0,-1 1,1-1,0 0,-1 0,1 0,-1 0,0 0,1 0,-1 0,0 0,0 0,1 0,-1 0,0 0,0 0,0-1,1-33,-2 27,0-259,3 280,1 0,0 0,10 23,-2-4,94 271,-99-288,0 0,0-1,2 0,14 22,-22-36,0 0,0 1,0-1,0 0,1 1,-1-1,0 0,0 0,0 1,1-1,-1 0,0 0,0 1,1-1,-1 0,0 0,1 0,-1 1,0-1,1 0,-1 0,0 0,1 0,-1 0,0 0,1 0,-1 0,0 1,1-1,-1-1,1 1,2-10,-5-19,-63-247,13 71,42 155,3 0,-2-60,30 194,-16-64,2 0,1 0,0-1,13 21,-14-30,-3-2,1-1,0 0,1 0,0 0,11 9,-17-16,0 0,1 0,-1 0,0 0,0 0,1 0,-1 0,0 0,1 0,-1 0,0 0,0 0,1 0,-1-1,0 1,0 0,0 0,1 0,-1 0,0-1,0 1,0 0,1 0,-1-1,0 1,0 0,0 0,0-1,0 1,1 0,-1 0,0-1,0 1,0 0,0 0,0-1,0 1,0 0,0-1,0 1,0 0,0 0,0-1,0 1,-1 0,1-1,1-18,-1 18,-2-40,-13-78,7 77,-2-69,10 111,0-1,0 1,0 0,0-1,0 1,0-1,-1 1,1 0,0-1,0 1,0-1,0 1,1 0,-1-1,0 1,0 0,0-1,0 1,0-1,0 1,1 0,-1-1,0 1,0 0,0-1,1 1,-1 0,0 0,1-1,-1 1,0 0,0 0,1-1,-1 1,1 0,11 11,13 32,-22-37,58 119,13 24,-246-456,161 290,12 17,-1 1,0-1,0 0,0 0,0 0,0 0,0 0,0 0,0 0,0 0,0 0,0 0,0 0,0 0,0 1,0-1,0 0,0 0,0 0,0 0,0 0,0 0,0 0,0 0,0 0,0 0,0 0,0 0,-1 1,1-1,0 0,0 0,0 0,0 0,0 0,0 0,0 0,0 0,0 0,0 0,0 0,0 0,0 0,0 0,-1 0,1 0,0 0,0 0,0 0,0 0,0 0,0 0,0 0,0 0,0 0,0 0,12 33,7 2,-1 1,-2 1,-2 0,16 66,-30-102,0 0,0 0,0 0,0 0,0 0,1 0,-1-1,0 1,1 0,-1 0,0 0,1 0,-1 0,1 0,-1-1,1 1,0 0,-1 0,1-1,1 2,-2-3,1-1,-1 1,0 0,1-1,-1 1,0 0,0-1,0 1,0 0,0-1,-1 1,1 0,0-1,0 1,-1-2,-42-171,-15-88,58 260,-1 0,1 0,0-1,-1 1,1 0,0-1,0 1,1 0,-1 0,0-1,1 1,0 0,-1 0,1-1,0 1,0 0,0 0,3-3,-3 4,0 0,1 1,-1-1,1 1,-1-1,0 1,1-1,-1 1,1 0,-1 0,1-1,0 1,-1 0,1 1,-1-1,1 0,-1 0,1 1,-1-1,0 1,1-1,-1 1,1-1,-1 1,0 0,0 0,1 0,-1 0,2 1,2 3,0-1,0 1,0 1,-1-1,1 1,-1-1,-1 1,7 13,-6-11,1 1,1-1,9 12,-15-20,0 0,0 1,0-1,0 0,0 0,1 1,-1-1,0 0,0 0,0 1,1-1,-1 0,0 0,0 0,1 1,-1-1,0 0,0 0,1 0,-1 0,0 0,0 0,1 0,-1 0,0 0,1 0,-1 0,0 0,0 0,1 0,-1 0,0 0,1 0,-1 0,0 0,0 0,1 0,-1 0,0 0,1-1,-1 1,4-15,-7-19,0 16,1 5,8 28,0 4,-1 1,0 0,-1 1,-2-1,1 40,-2 40,-2 62,-1-148,-1 0,0 0,-7 19,3-10,-31 79,33-88,2-8,1 1,0-1,0 0,0 1,1-1,0 1,0 0,1-1,0 1,0 0,0-1,1 1,1 7,4 17,-1 0,-2 1,-1-1,-1 1,-2 0,-5 33,-14 44,4-161,-39-232,47 236,-22-71,-1-3,-28-205,47 229,-1-135,12 72,3-140,10 84,-12 202,1-12,0 0,2 1,7-30,3 21,-10 28,0-1,-1 1,0-1,0 1,0-1,0-14,-1 16,0 0,0 0,0 0,1 0,0 0,0 0,4-7,-6 12,0 1,0 0,1-1,-1 1,0 0,0 0,0 0,0 0,0 0,0 0,0 0,0 0,0 0,0-1,0 1,1 0,-1 0,0 0,0 0,0 0,0 0,0 0,0 0,0 0,0 0,1 0,-1 0,0 0,0 0,0 0,0 0,0 0,0 0,0 0,1 0,-1 0,0 0,0 0,0 0,0 0,0 0,0 0,0 0,0 1,1-1,-1 0,0 0,0 0,0 0,0 0,0 0,0 0,0 0,0 0,0 1,0-1,0 0,0 0,0 0,0 0,0 0,0 0,0 0,0 1,7 13,3 17,-10-30,127 533,-138-560,-25-44,5 12,20 35,-11-37,4 7,10 40,1 15,-6 26,13-26,-1 0,1 0,-1 0,1 0,-1 0,0-1,0 1,0 0,0-1,0 1,-2 1,2-3,1 0,-1 0,1 0,0-1,-1 1,1 0,-1-1,1 1,0 0,-1-1,1 1,0 0,-1-1,1 1,0-1,0 1,-1-1,1 1,0-1,0 1,0-1,0 1,0-1,0 1,-1-1,1 0,-1-3</inkml:trace>
-</inkml:ink>
-</file>
-
-<file path=word/ink/ink9.xml><?xml version="1.0" encoding="utf-8"?>
-<inkml:ink xmlns:inkml="http://www.w3.org/2003/InkML">
-  <inkml:definitions>
-    <inkml:context xml:id="ctx0">
-      <inkml:inkSource xml:id="inkSrc0">
-        <inkml:traceFormat>
-          <inkml:channel name="X" type="integer" min="-2.14748E9" max="2.14748E9" units="cm"/>
-          <inkml:channel name="Y" type="integer" min="-2.14748E9" max="2.14748E9" units="cm"/>
-        </inkml:traceFormat>
-        <inkml:channelProperties>
-          <inkml:channelProperty channel="X" name="resolution" value="1000" units="1/cm"/>
-          <inkml:channelProperty channel="Y" name="resolution" value="1000" units="1/cm"/>
-        </inkml:channelProperties>
-      </inkml:inkSource>
-      <inkml:timestamp xml:id="ts0" timeString="2025-03-16T15:24:19.772"/>
-    </inkml:context>
-    <inkml:brush xml:id="br0">
-      <inkml:brushProperty name="width" value="0.1" units="cm"/>
-      <inkml:brushProperty name="height" value="0.2" units="cm"/>
-      <inkml:brushProperty name="color" value="#FFFC00"/>
-      <inkml:brushProperty name="tip" value="rectangle"/>
-      <inkml:brushProperty name="rasterOp" value="maskPen"/>
-      <inkml:brushProperty name="ignorePressure" value="1"/>
-    </inkml:brush>
-  </inkml:definitions>
-  <inkml:trace contextRef="#ctx0" brushRef="#br0">1320 23,'-457'0,"445"-1,1 0,0-1,-21-5,21 3,-1 2,1 0,-23-2,-590 5,536 11,79-11,1 2</inkml:trace>
 </inkml:ink>
 </file>
 

</xml_diff>

<commit_message>
Added SQL new file
</commit_message>
<xml_diff>
--- a/SQL Learnings/Notes/Learning-Notes-SQL.docx
+++ b/SQL Learnings/Notes/Learning-Notes-SQL.docx
@@ -4222,7 +4222,7 @@
           <w:color w:val="00B050"/>
         </w:rPr>
         <w:drawing>
-          <wp:anchor distT="0" distB="0" distL="114300" distR="114300" simplePos="0" relativeHeight="251668480" behindDoc="0" locked="0" layoutInCell="1" allowOverlap="1" wp14:anchorId="538F1C71" wp14:editId="3489F6A3">
+          <wp:anchor distT="0" distB="0" distL="114300" distR="114300" simplePos="0" relativeHeight="251668480" behindDoc="0" locked="0" layoutInCell="1" allowOverlap="1" wp14:anchorId="538F1C71" wp14:editId="581F7337">
             <wp:simplePos x="0" y="0"/>
             <wp:positionH relativeFrom="column">
               <wp:posOffset>3522590</wp:posOffset>
@@ -4633,7 +4633,7 @@
           <w:noProof/>
         </w:rPr>
         <w:drawing>
-          <wp:anchor distT="0" distB="0" distL="114300" distR="114300" simplePos="0" relativeHeight="251669504" behindDoc="0" locked="0" layoutInCell="1" allowOverlap="1" wp14:anchorId="07F735B4" wp14:editId="16A434CA">
+          <wp:anchor distT="0" distB="0" distL="114300" distR="114300" simplePos="0" relativeHeight="251669504" behindDoc="0" locked="0" layoutInCell="1" allowOverlap="1" wp14:anchorId="07F735B4" wp14:editId="14172CD4">
             <wp:simplePos x="0" y="0"/>
             <wp:positionH relativeFrom="margin">
               <wp:posOffset>3522687</wp:posOffset>
@@ -13256,7 +13256,7 @@
           <w:noProof/>
         </w:rPr>
         <w:drawing>
-          <wp:anchor distT="0" distB="0" distL="114300" distR="114300" simplePos="0" relativeHeight="251674624" behindDoc="0" locked="0" layoutInCell="1" allowOverlap="1" wp14:anchorId="15219A27" wp14:editId="0F464A7C">
+          <wp:anchor distT="0" distB="0" distL="114300" distR="114300" simplePos="0" relativeHeight="251674624" behindDoc="0" locked="0" layoutInCell="1" allowOverlap="1" wp14:anchorId="15219A27" wp14:editId="07138D0F">
             <wp:simplePos x="0" y="0"/>
             <wp:positionH relativeFrom="column">
               <wp:posOffset>4007224</wp:posOffset>
@@ -25377,7 +25377,7 @@
           <w:noProof/>
         </w:rPr>
         <w:drawing>
-          <wp:anchor distT="0" distB="0" distL="114300" distR="114300" simplePos="0" relativeHeight="251675648" behindDoc="0" locked="0" layoutInCell="1" allowOverlap="1" wp14:anchorId="226C672C" wp14:editId="47A7E699">
+          <wp:anchor distT="0" distB="0" distL="114300" distR="114300" simplePos="0" relativeHeight="251675648" behindDoc="0" locked="0" layoutInCell="1" allowOverlap="1" wp14:anchorId="226C672C" wp14:editId="2249DF98">
             <wp:simplePos x="0" y="0"/>
             <wp:positionH relativeFrom="column">
               <wp:posOffset>3243262</wp:posOffset>
@@ -31871,7 +31871,7 @@
           <w:noProof/>
         </w:rPr>
         <w:drawing>
-          <wp:inline distT="0" distB="0" distL="0" distR="0" wp14:anchorId="50FBA690" wp14:editId="6EAEEC30">
+          <wp:inline distT="0" distB="0" distL="0" distR="0" wp14:anchorId="50FBA690" wp14:editId="0A8EC5E0">
             <wp:extent cx="5731510" cy="5860472"/>
             <wp:effectExtent l="57150" t="57150" r="40640" b="45085"/>
             <wp:docPr id="711499749" name="Picture 13"/>
@@ -32967,7 +32967,7 @@
           <w:noProof/>
         </w:rPr>
         <w:drawing>
-          <wp:anchor distT="0" distB="0" distL="114300" distR="114300" simplePos="0" relativeHeight="251697152" behindDoc="0" locked="0" layoutInCell="1" allowOverlap="1" wp14:anchorId="5170501C" wp14:editId="52826022">
+          <wp:anchor distT="0" distB="0" distL="114300" distR="114300" simplePos="0" relativeHeight="251697152" behindDoc="0" locked="0" layoutInCell="1" allowOverlap="1" wp14:anchorId="5170501C" wp14:editId="3F49BAC4">
             <wp:simplePos x="0" y="0"/>
             <wp:positionH relativeFrom="column">
               <wp:posOffset>3357245</wp:posOffset>
@@ -33501,57 +33501,20 @@
     <w:p>
       <w:pPr>
         <w:pStyle w:val="ListParagraph"/>
-        <w:numPr>
-          <w:ilvl w:val="0"/>
-          <w:numId w:val="22"/>
-        </w:numPr>
+        <w:ind w:left="1080"/>
         <w:jc w:val="both"/>
         <w:rPr>
           <w:rFonts w:ascii="Consolas" w:hAnsi="Consolas"/>
           <w:color w:val="0070C0"/>
         </w:rPr>
       </w:pPr>
-      <w:proofErr w:type="gramStart"/>
       <w:r>
         <w:rPr>
           <w:rFonts w:ascii="Consolas" w:hAnsi="Consolas"/>
           <w:color w:val="0070C0"/>
         </w:rPr>
-        <w:t>console.log(</w:t>
-      </w:r>
-      <w:proofErr w:type="gramEnd"/>
-      <w:r>
-        <w:rPr>
-          <w:rFonts w:ascii="Consolas" w:hAnsi="Consolas"/>
-          <w:color w:val="0070C0"/>
-        </w:rPr>
-        <w:t>'</w:t>
-      </w:r>
-      <w:r>
-        <w:rPr>
-          <w:rFonts w:ascii="Segoe UI Emoji" w:hAnsi="Segoe UI Emoji" w:cs="Segoe UI Emoji"/>
-          <w:color w:val="0070C0"/>
-        </w:rPr>
-        <w:t>⏳</w:t>
-      </w:r>
-      <w:r>
-        <w:rPr>
-          <w:rFonts w:ascii="Consolas" w:hAnsi="Consolas"/>
-          <w:color w:val="0070C0"/>
-        </w:rPr>
-        <w:t xml:space="preserve"> Connecting to MySQL...');</w:t>
-      </w:r>
-    </w:p>
-    <w:p>
-      <w:pPr>
-        <w:pStyle w:val="ListParagraph"/>
-        <w:ind w:left="1080"/>
-        <w:jc w:val="both"/>
-        <w:rPr>
-          <w:rFonts w:ascii="Consolas" w:hAnsi="Consolas"/>
-          <w:color w:val="0070C0"/>
-        </w:rPr>
-      </w:pPr>
+        <w:t xml:space="preserve">  </w:t>
+      </w:r>
     </w:p>
     <w:p>
       <w:pPr>
@@ -33573,285 +33536,33 @@
           <w:rFonts w:ascii="Consolas" w:hAnsi="Consolas"/>
           <w:color w:val="0070C0"/>
         </w:rPr>
-        <w:t>connection.connect</w:t>
+        <w:t>connection.end</w:t>
       </w:r>
       <w:proofErr w:type="spellEnd"/>
+      <w:r>
+        <w:rPr>
+          <w:rFonts w:ascii="Consolas" w:hAnsi="Consolas"/>
+          <w:color w:val="0070C0"/>
+        </w:rPr>
+        <w:t>(</w:t>
+      </w:r>
       <w:proofErr w:type="gramEnd"/>
       <w:r>
         <w:rPr>
           <w:rFonts w:ascii="Consolas" w:hAnsi="Consolas"/>
           <w:color w:val="0070C0"/>
         </w:rPr>
-        <w:t>(err =&gt; {</w:t>
-      </w:r>
-    </w:p>
-    <w:p>
-      <w:pPr>
-        <w:pStyle w:val="ListParagraph"/>
-        <w:numPr>
-          <w:ilvl w:val="0"/>
-          <w:numId w:val="22"/>
-        </w:numPr>
-        <w:jc w:val="both"/>
-        <w:rPr>
-          <w:rFonts w:ascii="Consolas" w:hAnsi="Consolas"/>
-          <w:color w:val="0070C0"/>
-        </w:rPr>
-      </w:pPr>
-      <w:r>
-        <w:rPr>
-          <w:rFonts w:ascii="Consolas" w:hAnsi="Consolas"/>
-          <w:color w:val="0070C0"/>
-        </w:rPr>
-        <w:t>    if (err) {</w:t>
-      </w:r>
-    </w:p>
-    <w:p>
-      <w:pPr>
-        <w:pStyle w:val="ListParagraph"/>
-        <w:numPr>
-          <w:ilvl w:val="0"/>
-          <w:numId w:val="22"/>
-        </w:numPr>
-        <w:jc w:val="both"/>
-        <w:rPr>
-          <w:rFonts w:ascii="Consolas" w:hAnsi="Consolas"/>
-          <w:color w:val="0070C0"/>
-        </w:rPr>
-      </w:pPr>
-      <w:r>
-        <w:rPr>
-          <w:rFonts w:ascii="Consolas" w:hAnsi="Consolas"/>
-          <w:color w:val="0070C0"/>
-        </w:rPr>
-        <w:t xml:space="preserve">        </w:t>
-      </w:r>
-      <w:proofErr w:type="spellStart"/>
-      <w:proofErr w:type="gramStart"/>
-      <w:r>
-        <w:rPr>
-          <w:rFonts w:ascii="Consolas" w:hAnsi="Consolas"/>
-          <w:color w:val="0070C0"/>
-        </w:rPr>
-        <w:t>console.error</w:t>
-      </w:r>
-      <w:proofErr w:type="spellEnd"/>
-      <w:proofErr w:type="gramEnd"/>
-      <w:r>
-        <w:rPr>
-          <w:rFonts w:ascii="Consolas" w:hAnsi="Consolas"/>
-          <w:color w:val="0070C0"/>
-        </w:rPr>
-        <w:t>('</w:t>
-      </w:r>
-      <w:r>
-        <w:rPr>
-          <w:rFonts w:ascii="Segoe UI Emoji" w:hAnsi="Segoe UI Emoji" w:cs="Segoe UI Emoji"/>
-          <w:color w:val="0070C0"/>
-        </w:rPr>
-        <w:t>❌</w:t>
-      </w:r>
-      <w:r>
-        <w:rPr>
-          <w:rFonts w:ascii="Consolas" w:hAnsi="Consolas"/>
-          <w:color w:val="0070C0"/>
-        </w:rPr>
-        <w:t xml:space="preserve"> Connection error:', </w:t>
-      </w:r>
-      <w:proofErr w:type="spellStart"/>
-      <w:r>
-        <w:rPr>
-          <w:rFonts w:ascii="Consolas" w:hAnsi="Consolas"/>
-          <w:color w:val="0070C0"/>
-        </w:rPr>
-        <w:t>err.code</w:t>
-      </w:r>
-      <w:proofErr w:type="spellEnd"/>
-      <w:r>
-        <w:rPr>
-          <w:rFonts w:ascii="Consolas" w:hAnsi="Consolas"/>
-          <w:color w:val="0070C0"/>
-        </w:rPr>
-        <w:t xml:space="preserve">, </w:t>
-      </w:r>
-      <w:proofErr w:type="spellStart"/>
-      <w:r>
-        <w:rPr>
-          <w:rFonts w:ascii="Consolas" w:hAnsi="Consolas"/>
-          <w:color w:val="0070C0"/>
-        </w:rPr>
-        <w:t>err.message</w:t>
-      </w:r>
-      <w:proofErr w:type="spellEnd"/>
-      <w:r>
-        <w:rPr>
-          <w:rFonts w:ascii="Consolas" w:hAnsi="Consolas"/>
-          <w:color w:val="0070C0"/>
-        </w:rPr>
-        <w:t>);</w:t>
-      </w:r>
-    </w:p>
-    <w:p>
-      <w:pPr>
-        <w:pStyle w:val="ListParagraph"/>
-        <w:numPr>
-          <w:ilvl w:val="0"/>
-          <w:numId w:val="22"/>
-        </w:numPr>
-        <w:jc w:val="both"/>
-        <w:rPr>
-          <w:rFonts w:ascii="Consolas" w:hAnsi="Consolas"/>
-          <w:color w:val="0070C0"/>
-        </w:rPr>
-      </w:pPr>
-      <w:r>
-        <w:rPr>
-          <w:rFonts w:ascii="Consolas" w:hAnsi="Consolas"/>
-          <w:color w:val="0070C0"/>
-        </w:rPr>
-        <w:t>    } else {</w:t>
-      </w:r>
-    </w:p>
-    <w:p>
-      <w:pPr>
-        <w:pStyle w:val="ListParagraph"/>
-        <w:numPr>
-          <w:ilvl w:val="0"/>
-          <w:numId w:val="22"/>
-        </w:numPr>
-        <w:jc w:val="both"/>
-        <w:rPr>
-          <w:rFonts w:ascii="Consolas" w:hAnsi="Consolas"/>
-          <w:color w:val="0070C0"/>
-        </w:rPr>
-      </w:pPr>
-      <w:r>
-        <w:rPr>
-          <w:rFonts w:ascii="Consolas" w:hAnsi="Consolas"/>
-          <w:color w:val="0070C0"/>
-        </w:rPr>
-        <w:t xml:space="preserve">        </w:t>
-      </w:r>
-      <w:proofErr w:type="gramStart"/>
-      <w:r>
-        <w:rPr>
-          <w:rFonts w:ascii="Consolas" w:hAnsi="Consolas"/>
-          <w:color w:val="0070C0"/>
-        </w:rPr>
-        <w:t>console.log(</w:t>
-      </w:r>
-      <w:proofErr w:type="gramEnd"/>
-      <w:r>
-        <w:rPr>
-          <w:rFonts w:ascii="Consolas" w:hAnsi="Consolas"/>
-          <w:color w:val="0070C0"/>
-        </w:rPr>
-        <w:t>'</w:t>
-      </w:r>
-      <w:r>
-        <w:rPr>
-          <w:rFonts w:ascii="Segoe UI Emoji" w:hAnsi="Segoe UI Emoji" w:cs="Segoe UI Emoji"/>
-          <w:color w:val="0070C0"/>
-        </w:rPr>
-        <w:t>✅</w:t>
-      </w:r>
-      <w:r>
-        <w:rPr>
-          <w:rFonts w:ascii="Consolas" w:hAnsi="Consolas"/>
-          <w:color w:val="0070C0"/>
-        </w:rPr>
-        <w:t xml:space="preserve"> Connected to MySQL successfully!');</w:t>
-      </w:r>
-    </w:p>
-    <w:p>
-      <w:pPr>
-        <w:pStyle w:val="ListParagraph"/>
-        <w:numPr>
-          <w:ilvl w:val="0"/>
-          <w:numId w:val="22"/>
-        </w:numPr>
-        <w:jc w:val="both"/>
-        <w:rPr>
-          <w:rFonts w:ascii="Consolas" w:hAnsi="Consolas"/>
-          <w:color w:val="0070C0"/>
-        </w:rPr>
-      </w:pPr>
-      <w:r>
-        <w:rPr>
-          <w:rFonts w:ascii="Consolas" w:hAnsi="Consolas"/>
-          <w:color w:val="0070C0"/>
-        </w:rPr>
-        <w:t>    }</w:t>
-      </w:r>
-    </w:p>
-    <w:p>
-      <w:pPr>
-        <w:pStyle w:val="ListParagraph"/>
-        <w:numPr>
-          <w:ilvl w:val="0"/>
-          <w:numId w:val="22"/>
-        </w:numPr>
-        <w:jc w:val="both"/>
-        <w:rPr>
-          <w:rFonts w:ascii="Consolas" w:hAnsi="Consolas"/>
-          <w:color w:val="0070C0"/>
-        </w:rPr>
-      </w:pPr>
-      <w:r>
-        <w:rPr>
-          <w:rFonts w:ascii="Consolas" w:hAnsi="Consolas"/>
-          <w:color w:val="0070C0"/>
-        </w:rPr>
-        <w:t xml:space="preserve">    </w:t>
-      </w:r>
-      <w:proofErr w:type="spellStart"/>
-      <w:proofErr w:type="gramStart"/>
-      <w:r>
-        <w:rPr>
-          <w:rFonts w:ascii="Consolas" w:hAnsi="Consolas"/>
-          <w:color w:val="0070C0"/>
-        </w:rPr>
-        <w:t>connection.end</w:t>
-      </w:r>
-      <w:proofErr w:type="spellEnd"/>
-      <w:r>
-        <w:rPr>
-          <w:rFonts w:ascii="Consolas" w:hAnsi="Consolas"/>
-          <w:color w:val="0070C0"/>
-        </w:rPr>
-        <w:t>(</w:t>
-      </w:r>
-      <w:proofErr w:type="gramEnd"/>
-      <w:r>
-        <w:rPr>
-          <w:rFonts w:ascii="Consolas" w:hAnsi="Consolas"/>
-          <w:color w:val="0070C0"/>
-        </w:rPr>
         <w:t>); // Close the connection after testing</w:t>
       </w:r>
     </w:p>
     <w:p>
-      <w:pPr>
-        <w:pStyle w:val="ListParagraph"/>
-        <w:numPr>
-          <w:ilvl w:val="0"/>
-          <w:numId w:val="22"/>
-        </w:numPr>
-        <w:jc w:val="both"/>
-        <w:rPr>
-          <w:rFonts w:ascii="Consolas" w:hAnsi="Consolas"/>
-          <w:color w:val="0070C0"/>
-        </w:rPr>
-      </w:pPr>
-      <w:r>
-        <w:rPr>
-          <w:rFonts w:ascii="Consolas" w:hAnsi="Consolas"/>
-          <w:color w:val="0070C0"/>
-        </w:rPr>
-        <w:t>});</w:t>
-      </w:r>
-    </w:p>
-    <w:p/>
+      <w:r>
+        <w:t>Express which is a web development framework used to make applications faster</w:t>
+      </w:r>
+      <w:r>
+        <w:t xml:space="preserve"> for node.js</w:t>
+      </w:r>
+    </w:p>
     <w:p/>
     <w:p>
       <w:pPr>
@@ -37612,6 +37323,7 @@
   <w:style w:type="character" w:default="1" w:styleId="DefaultParagraphFont">
     <w:name w:val="Default Paragraph Font"/>
     <w:uiPriority w:val="1"/>
+    <w:semiHidden/>
     <w:unhideWhenUsed/>
   </w:style>
   <w:style w:type="table" w:default="1" w:styleId="TableNormal">

</xml_diff>